<commit_message>
actualixacion de recursos con la reunion01 en cali 16/02/19
</commit_message>
<xml_diff>
--- a/ANTEPROYECTO_(Modificable)_(21Feb19).docx
+++ b/ANTEPROYECTO_(Modificable)_(21Feb19).docx
@@ -12,6 +12,8 @@
           <w:szCs w:val="28"/>
         </w:rPr>
       </w:pPr>
+      <w:bookmarkStart w:id="0" w:name="_GoBack"/>
+      <w:bookmarkEnd w:id="0"/>
       <w:r>
         <w:rPr>
           <w:rFonts w:ascii="Arial" w:eastAsia="Arial" w:hAnsi="Arial" w:cs="Arial"/>
@@ -416,8 +418,8 @@
           <w:szCs w:val="22"/>
         </w:rPr>
       </w:pPr>
-      <w:bookmarkStart w:id="0" w:name="_gjdgxs" w:colFirst="0" w:colLast="0"/>
-      <w:bookmarkEnd w:id="0"/>
+      <w:bookmarkStart w:id="1" w:name="_gjdgxs" w:colFirst="0" w:colLast="0"/>
+      <w:bookmarkEnd w:id="1"/>
       <w:r>
         <w:rPr>
           <w:rFonts w:ascii="Arial" w:eastAsia="Arial" w:hAnsi="Arial" w:cs="Arial"/>
@@ -4870,7 +4872,7 @@
           <w:szCs w:val="22"/>
         </w:rPr>
       </w:pPr>
-      <w:bookmarkStart w:id="1" w:name="_Toc531009662"/>
+      <w:bookmarkStart w:id="2" w:name="_Toc531009662"/>
       <w:r>
         <w:rPr>
           <w:b/>
@@ -4880,7 +4882,7 @@
         <w:lastRenderedPageBreak/>
         <w:t>PLANTEAMIENTO DEL PROBLEMA</w:t>
       </w:r>
-      <w:bookmarkEnd w:id="1"/>
+      <w:bookmarkEnd w:id="2"/>
     </w:p>
     <w:p>
       <w:pPr>
@@ -4892,8 +4894,8 @@
           <w:highlight w:val="white"/>
         </w:rPr>
       </w:pPr>
-      <w:bookmarkStart w:id="2" w:name="_1fob9te" w:colFirst="0" w:colLast="0"/>
-      <w:bookmarkEnd w:id="2"/>
+      <w:bookmarkStart w:id="3" w:name="_1fob9te" w:colFirst="0" w:colLast="0"/>
+      <w:bookmarkEnd w:id="3"/>
     </w:p>
     <w:p>
       <w:pPr>
@@ -6513,7 +6515,7 @@
           <w:szCs w:val="22"/>
         </w:rPr>
       </w:pPr>
-      <w:bookmarkStart w:id="3" w:name="_Toc531009663"/>
+      <w:bookmarkStart w:id="4" w:name="_Toc531009663"/>
       <w:r>
         <w:rPr>
           <w:b/>
@@ -6522,7 +6524,7 @@
         </w:rPr>
         <w:t>ESTADO DEL ARTE</w:t>
       </w:r>
-      <w:bookmarkEnd w:id="3"/>
+      <w:bookmarkEnd w:id="4"/>
     </w:p>
     <w:p>
       <w:pPr>
@@ -6533,7 +6535,7 @@
           <w:szCs w:val="22"/>
         </w:rPr>
       </w:pPr>
-      <w:bookmarkStart w:id="4" w:name="_Toc531009664"/>
+      <w:bookmarkStart w:id="5" w:name="_Toc531009664"/>
       <w:r>
         <w:rPr>
           <w:rFonts w:ascii="Arial" w:hAnsi="Arial" w:cs="Arial"/>
@@ -6550,7 +6552,7 @@
         </w:rPr>
         <w:t>Marco teórico</w:t>
       </w:r>
-      <w:bookmarkEnd w:id="4"/>
+      <w:bookmarkEnd w:id="5"/>
     </w:p>
     <w:p>
       <w:pPr>
@@ -6563,7 +6565,7 @@
           <w:szCs w:val="22"/>
         </w:rPr>
       </w:pPr>
-      <w:bookmarkStart w:id="5" w:name="_Toc531009665"/>
+      <w:bookmarkStart w:id="6" w:name="_Toc531009665"/>
       <w:r>
         <w:rPr>
           <w:rFonts w:ascii="Arial" w:hAnsi="Arial" w:cs="Arial"/>
@@ -6582,7 +6584,7 @@
         </w:rPr>
         <w:t xml:space="preserve"> Juego</w:t>
       </w:r>
-      <w:bookmarkEnd w:id="5"/>
+      <w:bookmarkEnd w:id="6"/>
     </w:p>
     <w:p>
       <w:pPr>
@@ -6803,7 +6805,7 @@
           <w:szCs w:val="22"/>
         </w:rPr>
       </w:pPr>
-      <w:bookmarkStart w:id="6" w:name="_Toc531009666"/>
+      <w:bookmarkStart w:id="7" w:name="_Toc531009666"/>
       <w:r>
         <w:rPr>
           <w:rFonts w:ascii="Arial" w:hAnsi="Arial" w:cs="Arial"/>
@@ -6822,7 +6824,7 @@
         </w:rPr>
         <w:t>Juego serio</w:t>
       </w:r>
-      <w:bookmarkEnd w:id="6"/>
+      <w:bookmarkEnd w:id="7"/>
     </w:p>
     <w:p>
       <w:pPr>
@@ -6973,7 +6975,7 @@
           <w:szCs w:val="22"/>
         </w:rPr>
       </w:pPr>
-      <w:bookmarkStart w:id="7" w:name="_Toc531009667"/>
+      <w:bookmarkStart w:id="8" w:name="_Toc531009667"/>
       <w:r>
         <w:rPr>
           <w:rFonts w:ascii="Arial" w:hAnsi="Arial" w:cs="Arial"/>
@@ -6992,7 +6994,7 @@
         </w:rPr>
         <w:t>Patrón de Diseño</w:t>
       </w:r>
-      <w:bookmarkEnd w:id="7"/>
+      <w:bookmarkEnd w:id="8"/>
     </w:p>
     <w:p>
       <w:pPr>
@@ -7182,7 +7184,7 @@
           <w:szCs w:val="22"/>
         </w:rPr>
       </w:pPr>
-      <w:bookmarkStart w:id="8" w:name="_Toc531009668"/>
+      <w:bookmarkStart w:id="9" w:name="_Toc531009668"/>
       <w:r>
         <w:rPr>
           <w:rFonts w:ascii="Arial" w:hAnsi="Arial" w:cs="Arial"/>
@@ -7201,7 +7203,7 @@
         </w:rPr>
         <w:t>Video Juego</w:t>
       </w:r>
-      <w:bookmarkEnd w:id="8"/>
+      <w:bookmarkEnd w:id="9"/>
     </w:p>
     <w:p>
       <w:pPr>
@@ -7302,7 +7304,7 @@
           <w:szCs w:val="22"/>
         </w:rPr>
       </w:pPr>
-      <w:bookmarkStart w:id="9" w:name="_Toc531009669"/>
+      <w:bookmarkStart w:id="10" w:name="_Toc531009669"/>
       <w:r>
         <w:rPr>
           <w:rFonts w:ascii="Arial" w:hAnsi="Arial" w:cs="Arial"/>
@@ -7321,7 +7323,7 @@
         </w:rPr>
         <w:t>Interfaces de Usuario Tangible (TUI)</w:t>
       </w:r>
-      <w:bookmarkEnd w:id="9"/>
+      <w:bookmarkEnd w:id="10"/>
     </w:p>
     <w:p>
       <w:pPr>
@@ -7481,7 +7483,7 @@
           <w:szCs w:val="22"/>
         </w:rPr>
       </w:pPr>
-      <w:bookmarkStart w:id="10" w:name="_Toc531009670"/>
+      <w:bookmarkStart w:id="11" w:name="_Toc531009670"/>
       <w:r>
         <w:rPr>
           <w:rFonts w:ascii="Arial" w:hAnsi="Arial" w:cs="Arial"/>
@@ -7500,7 +7502,7 @@
         </w:rPr>
         <w:t>Objeto Aumentado</w:t>
       </w:r>
-      <w:bookmarkEnd w:id="10"/>
+      <w:bookmarkEnd w:id="11"/>
     </w:p>
     <w:p>
       <w:pPr>
@@ -7601,7 +7603,7 @@
           <w:szCs w:val="22"/>
         </w:rPr>
       </w:pPr>
-      <w:bookmarkStart w:id="11" w:name="_Toc531009671"/>
+      <w:bookmarkStart w:id="12" w:name="_Toc531009671"/>
       <w:r>
         <w:rPr>
           <w:rFonts w:ascii="Arial" w:hAnsi="Arial" w:cs="Arial"/>
@@ -7620,7 +7622,7 @@
         </w:rPr>
         <w:t>Computación Ubicua</w:t>
       </w:r>
-      <w:bookmarkEnd w:id="11"/>
+      <w:bookmarkEnd w:id="12"/>
     </w:p>
     <w:p>
       <w:pPr>
@@ -7721,7 +7723,7 @@
           <w:szCs w:val="22"/>
         </w:rPr>
       </w:pPr>
-      <w:bookmarkStart w:id="12" w:name="_Toc531009672"/>
+      <w:bookmarkStart w:id="13" w:name="_Toc531009672"/>
       <w:r>
         <w:rPr>
           <w:rFonts w:ascii="Arial" w:hAnsi="Arial" w:cs="Arial"/>
@@ -7740,7 +7742,7 @@
         </w:rPr>
         <w:t>Motricidad</w:t>
       </w:r>
-      <w:bookmarkEnd w:id="12"/>
+      <w:bookmarkEnd w:id="13"/>
     </w:p>
     <w:p>
       <w:pPr>
@@ -8050,7 +8052,7 @@
           <w:szCs w:val="22"/>
         </w:rPr>
       </w:pPr>
-      <w:bookmarkStart w:id="13" w:name="_Toc531009673"/>
+      <w:bookmarkStart w:id="14" w:name="_Toc531009673"/>
       <w:r>
         <w:rPr>
           <w:rFonts w:ascii="Arial" w:hAnsi="Arial" w:cs="Arial"/>
@@ -8069,7 +8071,7 @@
         </w:rPr>
         <w:t>Psicomotricidad</w:t>
       </w:r>
-      <w:bookmarkEnd w:id="13"/>
+      <w:bookmarkEnd w:id="14"/>
     </w:p>
     <w:p>
       <w:pPr>
@@ -8167,7 +8169,7 @@
           <w:szCs w:val="22"/>
         </w:rPr>
       </w:pPr>
-      <w:bookmarkStart w:id="14" w:name="_Toc531009674"/>
+      <w:bookmarkStart w:id="15" w:name="_Toc531009674"/>
       <w:r>
         <w:rPr>
           <w:rFonts w:ascii="Arial" w:eastAsia="Arial" w:hAnsi="Arial" w:cs="Arial"/>
@@ -8176,7 +8178,7 @@
         </w:rPr>
         <w:t>2.2 Antecedentes</w:t>
       </w:r>
-      <w:bookmarkEnd w:id="14"/>
+      <w:bookmarkEnd w:id="15"/>
     </w:p>
     <w:p>
       <w:pPr>
@@ -10595,7 +10597,7 @@
           <w:szCs w:val="22"/>
         </w:rPr>
       </w:pPr>
-      <w:bookmarkStart w:id="15" w:name="_Toc531009675"/>
+      <w:bookmarkStart w:id="16" w:name="_Toc531009675"/>
       <w:r>
         <w:rPr>
           <w:rFonts w:ascii="Arial" w:hAnsi="Arial" w:cs="Arial"/>
@@ -10612,7 +10614,7 @@
         </w:rPr>
         <w:t xml:space="preserve"> Aporte investigativo</w:t>
       </w:r>
-      <w:bookmarkEnd w:id="15"/>
+      <w:bookmarkEnd w:id="16"/>
     </w:p>
     <w:p>
       <w:pPr>
@@ -10737,7 +10739,7 @@
           <w:szCs w:val="22"/>
         </w:rPr>
       </w:pPr>
-      <w:bookmarkStart w:id="16" w:name="_Toc531009676"/>
+      <w:bookmarkStart w:id="17" w:name="_Toc531009676"/>
       <w:r>
         <w:rPr>
           <w:b/>
@@ -10746,7 +10748,7 @@
         </w:rPr>
         <w:t>OBJETIVOS</w:t>
       </w:r>
-      <w:bookmarkEnd w:id="16"/>
+      <w:bookmarkEnd w:id="17"/>
     </w:p>
     <w:p>
       <w:pPr>
@@ -10759,7 +10761,7 @@
           <w:szCs w:val="22"/>
         </w:rPr>
       </w:pPr>
-      <w:bookmarkStart w:id="17" w:name="_Toc531009677"/>
+      <w:bookmarkStart w:id="18" w:name="_Toc531009677"/>
       <w:r>
         <w:rPr>
           <w:rFonts w:ascii="Arial" w:eastAsia="Arial" w:hAnsi="Arial" w:cs="Arial"/>
@@ -10796,7 +10798,7 @@
         </w:rPr>
         <w:t>Objetivo general</w:t>
       </w:r>
-      <w:bookmarkEnd w:id="17"/>
+      <w:bookmarkEnd w:id="18"/>
     </w:p>
     <w:p>
       <w:pPr>
@@ -10846,7 +10848,7 @@
           <w:szCs w:val="22"/>
         </w:rPr>
       </w:pPr>
-      <w:bookmarkStart w:id="18" w:name="_Toc531009678"/>
+      <w:bookmarkStart w:id="19" w:name="_Toc531009678"/>
       <w:r>
         <w:rPr>
           <w:rFonts w:ascii="Arial" w:eastAsia="Arial" w:hAnsi="Arial" w:cs="Arial"/>
@@ -10865,7 +10867,7 @@
         </w:rPr>
         <w:t>Objetivos específicos (OE)</w:t>
       </w:r>
-      <w:bookmarkEnd w:id="18"/>
+      <w:bookmarkEnd w:id="19"/>
     </w:p>
     <w:p>
       <w:pPr>
@@ -11020,7 +11022,6 @@
           <w:szCs w:val="22"/>
         </w:rPr>
       </w:pPr>
-      <w:bookmarkStart w:id="19" w:name="_GoBack"/>
       <w:r>
         <w:rPr>
           <w:rFonts w:ascii="Arial" w:eastAsia="Arial" w:hAnsi="Arial" w:cs="Arial"/>
@@ -11039,7 +11040,6 @@
         <w:t>Construir un prototipo de juego serio que use interfaces tangibles para la rehabilitación psicomotriz de niños con discapacidad auditiva usando el conjunto de patrones propuestos.</w:t>
       </w:r>
     </w:p>
-    <w:bookmarkEnd w:id="19"/>
     <w:p>
       <w:pPr>
         <w:pStyle w:val="NormalWeb"/>
@@ -17219,7 +17219,7 @@
           <v:shape id="_x0000_s1026" type="#_x0000_t75" style="position:absolute;left:0;text-align:left;margin-left:13.4pt;margin-top:38.55pt;width:151.3pt;height:74.65pt;z-index:-251656704;mso-position-horizontal-relative:text;mso-position-vertical-relative:text">
             <v:imagedata r:id="rId14" o:title=""/>
           </v:shape>
-          <o:OLEObject Type="Embed" ProgID="Photoshop.Image.11" ShapeID="_x0000_s1026" DrawAspect="Content" ObjectID="_1612240840" r:id="rId15">
+          <o:OLEObject Type="Embed" ProgID="Photoshop.Image.11" ShapeID="_x0000_s1026" DrawAspect="Content" ObjectID="_1612863360" r:id="rId15">
             <o:FieldCodes>\s</o:FieldCodes>
           </o:OLEObject>
         </w:object>
@@ -18378,7 +18378,7 @@
             <w:noProof/>
             <w:lang w:val="es-ES"/>
           </w:rPr>
-          <w:t>16</w:t>
+          <w:t>8</w:t>
         </w:r>
         <w:r>
           <w:fldChar w:fldCharType="end"/>
@@ -21394,7 +21394,7 @@
 </file>
 
 <file path=customXml/itemProps1.xml><?xml version="1.0" encoding="utf-8"?>
-<ds:datastoreItem xmlns:ds="http://schemas.openxmlformats.org/officeDocument/2006/customXml" ds:itemID="{6DE94CB4-C60F-412C-A21D-733AB76CE4CF}">
+<ds:datastoreItem xmlns:ds="http://schemas.openxmlformats.org/officeDocument/2006/customXml" ds:itemID="{EA98DBC4-D6F3-400A-BB5C-A6205C611710}">
   <ds:schemaRefs>
     <ds:schemaRef ds:uri="http://schemas.openxmlformats.org/officeDocument/2006/bibliography"/>
   </ds:schemaRefs>

</xml_diff>

<commit_message>
se corrige el objetivo general indicando el que como y para que, asi como los objetivos especificos indicando el que y el como
</commit_message>
<xml_diff>
--- a/ANTEPROYECTO_(Modificable)_(21Feb19).docx
+++ b/ANTEPROYECTO_(Modificable)_(21Feb19).docx
@@ -1,6 +1,6 @@
 
 <file path=word/document.xml><?xml version="1.0" encoding="utf-8"?>
-<w:document xmlns:wpc="http://schemas.microsoft.com/office/word/2010/wordprocessingCanvas" xmlns:mc="http://schemas.openxmlformats.org/markup-compatibility/2006" xmlns:o="urn:schemas-microsoft-com:office:office" xmlns:r="http://schemas.openxmlformats.org/officeDocument/2006/relationships" xmlns:m="http://schemas.openxmlformats.org/officeDocument/2006/math" xmlns:v="urn:schemas-microsoft-com:vml" xmlns:wp14="http://schemas.microsoft.com/office/word/2010/wordprocessingDrawing" xmlns:wp="http://schemas.openxmlformats.org/drawingml/2006/wordprocessingDrawing" xmlns:w10="urn:schemas-microsoft-com:office:word" xmlns:w="http://schemas.openxmlformats.org/wordprocessingml/2006/main" xmlns:w14="http://schemas.microsoft.com/office/word/2010/wordml" xmlns:w15="http://schemas.microsoft.com/office/word/2012/wordml" xmlns:wpg="http://schemas.microsoft.com/office/word/2010/wordprocessingGroup" xmlns:wpi="http://schemas.microsoft.com/office/word/2010/wordprocessingInk" xmlns:wne="http://schemas.microsoft.com/office/word/2006/wordml" xmlns:wps="http://schemas.microsoft.com/office/word/2010/wordprocessingShape" mc:Ignorable="w14 w15 wp14">
+<w:document xmlns:wpc="http://schemas.microsoft.com/office/word/2010/wordprocessingCanvas" xmlns:cx="http://schemas.microsoft.com/office/drawing/2014/chartex" xmlns:mc="http://schemas.openxmlformats.org/markup-compatibility/2006" xmlns:o="urn:schemas-microsoft-com:office:office" xmlns:r="http://schemas.openxmlformats.org/officeDocument/2006/relationships" xmlns:m="http://schemas.openxmlformats.org/officeDocument/2006/math" xmlns:v="urn:schemas-microsoft-com:vml" xmlns:wp14="http://schemas.microsoft.com/office/word/2010/wordprocessingDrawing" xmlns:wp="http://schemas.openxmlformats.org/drawingml/2006/wordprocessingDrawing" xmlns:w10="urn:schemas-microsoft-com:office:word" xmlns:w="http://schemas.openxmlformats.org/wordprocessingml/2006/main" xmlns:w14="http://schemas.microsoft.com/office/word/2010/wordml" xmlns:w15="http://schemas.microsoft.com/office/word/2012/wordml" xmlns:w16se="http://schemas.microsoft.com/office/word/2015/wordml/symex" xmlns:wpg="http://schemas.microsoft.com/office/word/2010/wordprocessingGroup" xmlns:wpi="http://schemas.microsoft.com/office/word/2010/wordprocessingInk" xmlns:wne="http://schemas.microsoft.com/office/word/2006/wordml" xmlns:wps="http://schemas.microsoft.com/office/word/2010/wordprocessingShape" mc:Ignorable="w14 w15 w16se wp14">
   <w:body>
     <w:p>
       <w:pPr>
@@ -745,6 +745,7 @@
           <w:docPartUnique/>
         </w:docPartObj>
       </w:sdtPr>
+      <w:sdtEndPr/>
       <w:sdtContent>
         <w:commentRangeStart w:id="11" w:displacedByCustomXml="prev"/>
         <w:p>
@@ -8312,8 +8313,6 @@
           <w:szCs w:val="22"/>
         </w:rPr>
       </w:pPr>
-      <w:bookmarkStart w:id="58" w:name="_GoBack"/>
-      <w:bookmarkEnd w:id="58"/>
     </w:p>
     <w:p>
       <w:pPr>
@@ -8332,7 +8331,7 @@
         </w:rPr>
         <w:t xml:space="preserve">Se entiende por computación ubicua la integración de la informática en el entorno de la persona, de forma que los sistemas computacionales no se perciban como objetos diferenciados, </w:t>
       </w:r>
-      <w:commentRangeStart w:id="59"/>
+      <w:commentRangeStart w:id="58"/>
       <w:r>
         <w:rPr>
           <w:rFonts w:ascii="Arial" w:eastAsia="Arial" w:hAnsi="Arial" w:cs="Arial"/>
@@ -8341,12 +8340,12 @@
         </w:rPr>
         <w:t>haciendo</w:t>
       </w:r>
-      <w:commentRangeEnd w:id="59"/>
+      <w:commentRangeEnd w:id="58"/>
       <w:r>
         <w:rPr>
           <w:rStyle w:val="Refdecomentario"/>
         </w:rPr>
-        <w:commentReference w:id="59"/>
+        <w:commentReference w:id="58"/>
       </w:r>
       <w:r>
         <w:rPr>
@@ -8428,7 +8427,7 @@
           <w:szCs w:val="22"/>
         </w:rPr>
       </w:pPr>
-      <w:bookmarkStart w:id="60" w:name="_Toc531009672"/>
+      <w:bookmarkStart w:id="59" w:name="_Toc531009672"/>
       <w:r>
         <w:rPr>
           <w:rFonts w:ascii="Arial" w:hAnsi="Arial" w:cs="Arial"/>
@@ -8447,7 +8446,7 @@
         </w:rPr>
         <w:t>Motricidad</w:t>
       </w:r>
-      <w:bookmarkEnd w:id="60"/>
+      <w:bookmarkEnd w:id="59"/>
     </w:p>
     <w:p>
       <w:pPr>
@@ -8757,7 +8756,7 @@
           <w:szCs w:val="22"/>
         </w:rPr>
       </w:pPr>
-      <w:bookmarkStart w:id="61" w:name="_Toc531009673"/>
+      <w:bookmarkStart w:id="60" w:name="_Toc531009673"/>
       <w:r>
         <w:rPr>
           <w:rFonts w:ascii="Arial" w:hAnsi="Arial" w:cs="Arial"/>
@@ -8776,7 +8775,7 @@
         </w:rPr>
         <w:t>Psicomotricidad</w:t>
       </w:r>
-      <w:bookmarkEnd w:id="61"/>
+      <w:bookmarkEnd w:id="60"/>
     </w:p>
     <w:p>
       <w:pPr>
@@ -8874,7 +8873,7 @@
           <w:szCs w:val="22"/>
         </w:rPr>
       </w:pPr>
-      <w:bookmarkStart w:id="62" w:name="_Toc531009674"/>
+      <w:bookmarkStart w:id="61" w:name="_Toc531009674"/>
       <w:r>
         <w:rPr>
           <w:rFonts w:ascii="Arial" w:eastAsia="Arial" w:hAnsi="Arial" w:cs="Arial"/>
@@ -8883,7 +8882,7 @@
         </w:rPr>
         <w:t>2.2 Antecedentes</w:t>
       </w:r>
-      <w:bookmarkEnd w:id="62"/>
+      <w:bookmarkEnd w:id="61"/>
     </w:p>
     <w:p>
       <w:pPr>
@@ -8915,6 +8914,32 @@
         </w:rPr>
         <w:t xml:space="preserve">La rehabilitación puede ser una tarea aburrida y agotadora especialmente para niños los cuales no entienden la importancia de la terapia en su proceso de rehabilitación. Así en los últimos </w:t>
       </w:r>
+      <w:commentRangeStart w:id="62"/>
+      <w:r>
+        <w:rPr>
+          <w:rFonts w:ascii="Arial" w:eastAsia="Arial" w:hAnsi="Arial" w:cs="Arial"/>
+          <w:color w:val="000000"/>
+          <w:sz w:val="22"/>
+          <w:szCs w:val="22"/>
+        </w:rPr>
+        <w:t>años</w:t>
+      </w:r>
+      <w:commentRangeEnd w:id="62"/>
+      <w:r>
+        <w:rPr>
+          <w:rStyle w:val="Refdecomentario"/>
+        </w:rPr>
+        <w:commentReference w:id="62"/>
+      </w:r>
+      <w:r>
+        <w:rPr>
+          <w:rFonts w:ascii="Arial" w:eastAsia="Arial" w:hAnsi="Arial" w:cs="Arial"/>
+          <w:color w:val="000000"/>
+          <w:sz w:val="22"/>
+          <w:szCs w:val="22"/>
+        </w:rPr>
+        <w:t xml:space="preserve"> encontramos que los videojuegos incorporan no solo diversión sino técnicas que permiten apoyar procesos adicionales a la lúdica, estos desarrollos aplican alg</w:t>
+      </w:r>
       <w:commentRangeStart w:id="63"/>
       <w:r>
         <w:rPr>
@@ -8923,7 +8948,7 @@
           <w:sz w:val="22"/>
           <w:szCs w:val="22"/>
         </w:rPr>
-        <w:t>años</w:t>
+        <w:t>un</w:t>
       </w:r>
       <w:commentRangeEnd w:id="63"/>
       <w:r>
@@ -8931,32 +8956,6 @@
           <w:rStyle w:val="Refdecomentario"/>
         </w:rPr>
         <w:commentReference w:id="63"/>
-      </w:r>
-      <w:r>
-        <w:rPr>
-          <w:rFonts w:ascii="Arial" w:eastAsia="Arial" w:hAnsi="Arial" w:cs="Arial"/>
-          <w:color w:val="000000"/>
-          <w:sz w:val="22"/>
-          <w:szCs w:val="22"/>
-        </w:rPr>
-        <w:t xml:space="preserve"> encontramos que los videojuegos incorporan no solo diversión sino técnicas que permiten apoyar procesos adicionales a la lúdica, estos desarrollos aplican alg</w:t>
-      </w:r>
-      <w:commentRangeStart w:id="64"/>
-      <w:r>
-        <w:rPr>
-          <w:rFonts w:ascii="Arial" w:eastAsia="Arial" w:hAnsi="Arial" w:cs="Arial"/>
-          <w:color w:val="000000"/>
-          <w:sz w:val="22"/>
-          <w:szCs w:val="22"/>
-        </w:rPr>
-        <w:t>un</w:t>
-      </w:r>
-      <w:commentRangeEnd w:id="64"/>
-      <w:r>
-        <w:rPr>
-          <w:rStyle w:val="Refdecomentario"/>
-        </w:rPr>
-        <w:commentReference w:id="64"/>
       </w:r>
       <w:r>
         <w:rPr>
@@ -8977,7 +8976,7 @@
         <w:lastRenderedPageBreak/>
         <w:t xml:space="preserve">patrones y técnicas de diseño de juegos serios e interacción entre el niño y el juego, a continuación, </w:t>
       </w:r>
-      <w:commentRangeStart w:id="65"/>
+      <w:commentRangeStart w:id="64"/>
       <w:r>
         <w:rPr>
           <w:rFonts w:ascii="Arial" w:eastAsia="Arial" w:hAnsi="Arial" w:cs="Arial"/>
@@ -8987,12 +8986,12 @@
         </w:rPr>
         <w:t>exponemos</w:t>
       </w:r>
-      <w:commentRangeEnd w:id="65"/>
+      <w:commentRangeEnd w:id="64"/>
       <w:r>
         <w:rPr>
           <w:rStyle w:val="Refdecomentario"/>
         </w:rPr>
-        <w:commentReference w:id="65"/>
+        <w:commentReference w:id="64"/>
       </w:r>
       <w:r>
         <w:rPr>
@@ -9283,6 +9282,30 @@
         </w:rPr>
         <w:t xml:space="preserve">La arquitectura propuesta en </w:t>
       </w:r>
+      <w:commentRangeStart w:id="65"/>
+      <w:r>
+        <w:rPr>
+          <w:rFonts w:ascii="Arial" w:eastAsia="Arial" w:hAnsi="Arial" w:cs="Arial"/>
+          <w:sz w:val="22"/>
+          <w:szCs w:val="22"/>
+        </w:rPr>
+        <w:t xml:space="preserve">este trabajo </w:t>
+      </w:r>
+      <w:commentRangeEnd w:id="65"/>
+      <w:r>
+        <w:rPr>
+          <w:rStyle w:val="Refdecomentario"/>
+        </w:rPr>
+        <w:commentReference w:id="65"/>
+      </w:r>
+      <w:r>
+        <w:rPr>
+          <w:rFonts w:ascii="Arial" w:eastAsia="Arial" w:hAnsi="Arial" w:cs="Arial"/>
+          <w:sz w:val="22"/>
+          <w:szCs w:val="22"/>
+        </w:rPr>
+        <w:t xml:space="preserve">se compone de los siguientes </w:t>
+      </w:r>
       <w:commentRangeStart w:id="66"/>
       <w:r>
         <w:rPr>
@@ -9290,7 +9313,7 @@
           <w:sz w:val="22"/>
           <w:szCs w:val="22"/>
         </w:rPr>
-        <w:t xml:space="preserve">este trabajo </w:t>
+        <w:t>módulos</w:t>
       </w:r>
       <w:commentRangeEnd w:id="66"/>
       <w:r>
@@ -9305,7 +9328,7 @@
           <w:sz w:val="22"/>
           <w:szCs w:val="22"/>
         </w:rPr>
-        <w:t xml:space="preserve">se compone de los siguientes </w:t>
+        <w:t xml:space="preserve">: módulo de motor de juego, módulo de base de datos, módulo de red social, módulo de colaboración/competición, módulo de manejo de usuario y perfiles, módulo de login y monitorización, módulo de jugadores virtuales, módulo de manejo de la terapia, módulo de manejo de modalidad de entradas. Mediante el prototipo desarrollado en este trabajo se hicieron pruebas con 20 usuarios sanos y se probaron tres formas de entradas de datos: mouse, sonido y movimiento corporal, encontrando que las entradas por sonido y movimiento fueron las que presentaron mayor aceptación. </w:t>
       </w:r>
       <w:commentRangeStart w:id="67"/>
       <w:r>
@@ -9314,7 +9337,7 @@
           <w:sz w:val="22"/>
           <w:szCs w:val="22"/>
         </w:rPr>
-        <w:t>módulos</w:t>
+        <w:t>Los autores buscan en trabajos futuros</w:t>
       </w:r>
       <w:commentRangeEnd w:id="67"/>
       <w:r>
@@ -9329,7 +9352,7 @@
           <w:sz w:val="22"/>
           <w:szCs w:val="22"/>
         </w:rPr>
-        <w:t xml:space="preserve">: módulo de motor de juego, módulo de base de datos, módulo de red social, módulo de colaboración/competición, módulo de manejo de usuario y perfiles, módulo de login y monitorización, módulo de jugadores virtuales, módulo de manejo de la terapia, módulo de manejo de modalidad de entradas. Mediante el prototipo desarrollado en este trabajo se hicieron pruebas con 20 usuarios sanos y se probaron tres formas de entradas de datos: mouse, sonido y movimiento corporal, encontrando que las entradas por sonido y movimiento fueron las que presentaron mayor aceptación. </w:t>
+        <w:t xml:space="preserve"> </w:t>
       </w:r>
       <w:commentRangeStart w:id="68"/>
       <w:r>
@@ -9338,7 +9361,7 @@
           <w:sz w:val="22"/>
           <w:szCs w:val="22"/>
         </w:rPr>
-        <w:t>Los autores buscan en trabajos futuros</w:t>
+        <w:t xml:space="preserve">testear </w:t>
       </w:r>
       <w:commentRangeEnd w:id="68"/>
       <w:r>
@@ -9353,7 +9376,7 @@
           <w:sz w:val="22"/>
           <w:szCs w:val="22"/>
         </w:rPr>
-        <w:t xml:space="preserve"> </w:t>
+        <w:t xml:space="preserve">la adaptabilidad de los métodos de entrada de datos para acomodarse a pacientes con discapacidades físicas y disminuir la fatiga física y mental del proceso de rehabilitación. </w:t>
       </w:r>
       <w:commentRangeStart w:id="69"/>
       <w:r>
@@ -9362,7 +9385,7 @@
           <w:sz w:val="22"/>
           <w:szCs w:val="22"/>
         </w:rPr>
-        <w:t xml:space="preserve">testear </w:t>
+        <w:t xml:space="preserve">También en un futuro los autores buscan </w:t>
       </w:r>
       <w:commentRangeEnd w:id="69"/>
       <w:r>
@@ -9370,30 +9393,6 @@
           <w:rStyle w:val="Refdecomentario"/>
         </w:rPr>
         <w:commentReference w:id="69"/>
-      </w:r>
-      <w:r>
-        <w:rPr>
-          <w:rFonts w:ascii="Arial" w:eastAsia="Arial" w:hAnsi="Arial" w:cs="Arial"/>
-          <w:sz w:val="22"/>
-          <w:szCs w:val="22"/>
-        </w:rPr>
-        <w:t xml:space="preserve">la adaptabilidad de los métodos de entrada de datos para acomodarse a pacientes con discapacidades físicas y disminuir la fatiga física y mental del proceso de rehabilitación. </w:t>
-      </w:r>
-      <w:commentRangeStart w:id="70"/>
-      <w:r>
-        <w:rPr>
-          <w:rFonts w:ascii="Arial" w:eastAsia="Arial" w:hAnsi="Arial" w:cs="Arial"/>
-          <w:sz w:val="22"/>
-          <w:szCs w:val="22"/>
-        </w:rPr>
-        <w:t xml:space="preserve">También en un futuro los autores buscan </w:t>
-      </w:r>
-      <w:commentRangeEnd w:id="70"/>
-      <w:r>
-        <w:rPr>
-          <w:rStyle w:val="Refdecomentario"/>
-        </w:rPr>
-        <w:commentReference w:id="70"/>
       </w:r>
       <w:r>
         <w:rPr>
@@ -9507,7 +9506,7 @@
         <w:lastRenderedPageBreak/>
         <w:t>objetivo es desarrollar habilidades cognitivas y motrices las cuales son evaluadas y posterior a la sesión de juego entregan una retroalimentación</w:t>
       </w:r>
-      <w:del w:id="71" w:author="AcerF5w10" w:date="2019-03-07T10:28:00Z">
+      <w:del w:id="70" w:author="AcerF5w10" w:date="2019-03-07T10:28:00Z">
         <w:r>
           <w:rPr>
             <w:rFonts w:ascii="Arial" w:eastAsia="Arial" w:hAnsi="Arial" w:cs="Arial"/>
@@ -9638,7 +9637,7 @@
         </w:rPr>
         <w:t xml:space="preserve">, Braad, Eelco Žavcer, Gregor Sandovar, Alyea estudian una serie de modelos que describen procesos para el diseño y desarrollo de juegos serios bajo una serie de perspectivas generales: organización del proyecto, tecnología, dominio de conocimiento, investigación de usuarios y diseño de juegos. Dentro de los modelos que se evalúan se encuentra el ciclo </w:t>
       </w:r>
-      <w:commentRangeStart w:id="72"/>
+      <w:commentRangeStart w:id="71"/>
       <w:r>
         <w:rPr>
           <w:rFonts w:ascii="Arial" w:eastAsia="Arial" w:hAnsi="Arial" w:cs="Arial"/>
@@ -9648,12 +9647,12 @@
         </w:rPr>
         <w:t>ADDIE</w:t>
       </w:r>
-      <w:commentRangeEnd w:id="72"/>
+      <w:commentRangeEnd w:id="71"/>
       <w:r>
         <w:rPr>
           <w:rStyle w:val="Refdecomentario"/>
         </w:rPr>
-        <w:commentReference w:id="72"/>
+        <w:commentReference w:id="71"/>
       </w:r>
       <w:r>
         <w:rPr>
@@ -10068,7 +10067,7 @@
         </w:rPr>
         <w:t xml:space="preserve">, </w:t>
       </w:r>
-      <w:del w:id="73" w:author="AcerF5w10" w:date="2019-03-07T12:08:00Z">
+      <w:del w:id="72" w:author="AcerF5w10" w:date="2019-03-07T12:08:00Z">
         <w:r>
           <w:rPr>
             <w:rFonts w:ascii="Arial" w:eastAsia="Arial" w:hAnsi="Arial" w:cs="Arial"/>
@@ -10078,7 +10077,7 @@
           <w:delText xml:space="preserve">Para </w:delText>
         </w:r>
       </w:del>
-      <w:ins w:id="74" w:author="AcerF5w10" w:date="2019-03-07T12:08:00Z">
+      <w:ins w:id="73" w:author="AcerF5w10" w:date="2019-03-07T12:08:00Z">
         <w:r>
           <w:rPr>
             <w:rFonts w:ascii="Arial" w:eastAsia="Arial" w:hAnsi="Arial" w:cs="Arial"/>
@@ -10253,7 +10252,7 @@
           <w:szCs w:val="22"/>
         </w:rPr>
       </w:pPr>
-      <w:commentRangeStart w:id="75"/>
+      <w:commentRangeStart w:id="74"/>
       <w:r>
         <w:rPr>
           <w:rFonts w:ascii="Arial" w:eastAsia="Arial" w:hAnsi="Arial" w:cs="Arial"/>
@@ -10262,12 +10261,12 @@
         </w:rPr>
         <w:t>En</w:t>
       </w:r>
-      <w:commentRangeEnd w:id="75"/>
+      <w:commentRangeEnd w:id="74"/>
       <w:r>
         <w:rPr>
           <w:rStyle w:val="Refdecomentario"/>
         </w:rPr>
-        <w:commentReference w:id="75"/>
+        <w:commentReference w:id="74"/>
       </w:r>
       <w:r>
         <w:rPr>
@@ -10402,7 +10401,7 @@
           <w:szCs w:val="22"/>
         </w:rPr>
       </w:pPr>
-      <w:commentRangeStart w:id="76"/>
+      <w:commentRangeStart w:id="75"/>
       <w:r>
         <w:rPr>
           <w:rFonts w:ascii="Arial" w:eastAsia="Arial" w:hAnsi="Arial" w:cs="Arial"/>
@@ -10452,12 +10451,12 @@
         </w:rPr>
         <w:fldChar w:fldCharType="end"/>
       </w:r>
-      <w:commentRangeEnd w:id="76"/>
+      <w:commentRangeEnd w:id="75"/>
       <w:r>
         <w:rPr>
           <w:rStyle w:val="Refdecomentario"/>
         </w:rPr>
-        <w:commentReference w:id="76"/>
+        <w:commentReference w:id="75"/>
       </w:r>
       <w:r>
         <w:rPr>
@@ -10482,6 +10481,24 @@
           <w:szCs w:val="22"/>
         </w:rPr>
         <w:t xml:space="preserve"> para tener maneras distintas de control de los juegos teniendo en cuenta que los niños que los utilizaran tienen distintas expectativas, distinto gustos y se les facilita más de una u otra manera la interacción con objetos de control. Así por ejemplo</w:t>
+      </w:r>
+      <w:ins w:id="76" w:author="AcerF5w10" w:date="2019-03-07T10:30:00Z">
+        <w:r>
+          <w:rPr>
+            <w:rFonts w:ascii="Arial" w:eastAsia="Arial" w:hAnsi="Arial" w:cs="Arial"/>
+            <w:sz w:val="22"/>
+            <w:szCs w:val="22"/>
+          </w:rPr>
+          <w:t>,</w:t>
+        </w:r>
+      </w:ins>
+      <w:r>
+        <w:rPr>
+          <w:rFonts w:ascii="Arial" w:eastAsia="Arial" w:hAnsi="Arial" w:cs="Arial"/>
+          <w:sz w:val="22"/>
+          <w:szCs w:val="22"/>
+        </w:rPr>
+        <w:t xml:space="preserve"> se idea un juego en el que se recogen de un jardín una serie de muñecas las cuales tienen comportamientos distintos para apoyar las terapias según el objetivo, esto lo hacen con la ayuda de un Kinect. También hay juegos en los que se hace el uso de controles de wii que mueven estructuras, pero hacen uso externo de pesos “cómodos” para cada niño y cambio de posiciones para apoyar la terapia. Además, se hace uso como otra opción de “Wii Fit balance board”</w:t>
       </w:r>
       <w:ins w:id="77" w:author="AcerF5w10" w:date="2019-03-07T10:30:00Z">
         <w:r>
@@ -10499,27 +10516,9 @@
           <w:sz w:val="22"/>
           <w:szCs w:val="22"/>
         </w:rPr>
-        <w:t xml:space="preserve"> se idea un juego en el que se recogen de un jardín una serie de muñecas las cuales tienen comportamientos distintos para apoyar las terapias según el objetivo, esto lo hacen con la ayuda de un Kinect. También hay juegos en los que se hace el uso de controles de wii que mueven estructuras, pero hacen uso externo de pesos “cómodos” para cada niño y cambio de posiciones para apoyar la terapia. Además, se hace uso como otra opción de “Wii Fit balance board”</w:t>
-      </w:r>
-      <w:ins w:id="78" w:author="AcerF5w10" w:date="2019-03-07T10:30:00Z">
-        <w:r>
-          <w:rPr>
-            <w:rFonts w:ascii="Arial" w:eastAsia="Arial" w:hAnsi="Arial" w:cs="Arial"/>
-            <w:sz w:val="22"/>
-            <w:szCs w:val="22"/>
-          </w:rPr>
-          <w:t>,</w:t>
-        </w:r>
-      </w:ins>
-      <w:r>
-        <w:rPr>
-          <w:rFonts w:ascii="Arial" w:eastAsia="Arial" w:hAnsi="Arial" w:cs="Arial"/>
-          <w:sz w:val="22"/>
-          <w:szCs w:val="22"/>
-        </w:rPr>
         <w:t xml:space="preserve"> donde el niño hace exploración de áreas virtuales las cuales se desbloquean a medida que el realiza determinados movimientos de rotación y pedaleo en un dispositivo que asemeja una bicicleta con controles wii, </w:t>
       </w:r>
-      <w:del w:id="79" w:author="AcerF5w10" w:date="2019-03-07T12:11:00Z">
+      <w:del w:id="78" w:author="AcerF5w10" w:date="2019-03-07T12:11:00Z">
         <w:r>
           <w:rPr>
             <w:rFonts w:ascii="Arial" w:eastAsia="Arial" w:hAnsi="Arial" w:cs="Arial"/>
@@ -10529,7 +10528,7 @@
           <w:delText xml:space="preserve">Los </w:delText>
         </w:r>
       </w:del>
-      <w:ins w:id="80" w:author="AcerF5w10" w:date="2019-03-07T12:11:00Z">
+      <w:ins w:id="79" w:author="AcerF5w10" w:date="2019-03-07T12:11:00Z">
         <w:r>
           <w:rPr>
             <w:rFonts w:ascii="Arial" w:eastAsia="Arial" w:hAnsi="Arial" w:cs="Arial"/>
@@ -10604,7 +10603,7 @@
           <w:szCs w:val="22"/>
         </w:rPr>
       </w:pPr>
-      <w:commentRangeStart w:id="81"/>
+      <w:commentRangeStart w:id="80"/>
       <w:r>
         <w:rPr>
           <w:rFonts w:ascii="Arial" w:eastAsia="Arial" w:hAnsi="Arial" w:cs="Arial"/>
@@ -10654,12 +10653,12 @@
         </w:rPr>
         <w:fldChar w:fldCharType="end"/>
       </w:r>
-      <w:commentRangeEnd w:id="81"/>
+      <w:commentRangeEnd w:id="80"/>
       <w:r>
         <w:rPr>
           <w:rStyle w:val="Refdecomentario"/>
         </w:rPr>
-        <w:commentReference w:id="81"/>
+        <w:commentReference w:id="80"/>
       </w:r>
       <w:r>
         <w:rPr>
@@ -10746,7 +10745,7 @@
         </w:rPr>
         <w:t xml:space="preserve">De comunicación y presentación, </w:t>
       </w:r>
-      <w:del w:id="82" w:author="AcerF5w10" w:date="2019-03-07T10:32:00Z">
+      <w:del w:id="81" w:author="AcerF5w10" w:date="2019-03-07T10:32:00Z">
         <w:r>
           <w:rPr>
             <w:rFonts w:ascii="Arial" w:eastAsia="Arial" w:hAnsi="Arial" w:cs="Arial"/>
@@ -10756,7 +10755,7 @@
           <w:delText>P</w:delText>
         </w:r>
       </w:del>
-      <w:ins w:id="83" w:author="AcerF5w10" w:date="2019-03-07T10:32:00Z">
+      <w:ins w:id="82" w:author="AcerF5w10" w:date="2019-03-07T10:32:00Z">
         <w:r>
           <w:rPr>
             <w:rFonts w:ascii="Arial" w:eastAsia="Arial" w:hAnsi="Arial" w:cs="Arial"/>
@@ -10936,7 +10935,7 @@
         </w:rPr>
         <w:tab/>
       </w:r>
-      <w:del w:id="84" w:author="AcerF5w10" w:date="2019-03-07T10:32:00Z">
+      <w:del w:id="83" w:author="AcerF5w10" w:date="2019-03-07T10:32:00Z">
         <w:r>
           <w:rPr>
             <w:rFonts w:ascii="Arial" w:eastAsia="Arial" w:hAnsi="Arial" w:cs="Arial"/>
@@ -10946,7 +10945,7 @@
           <w:delText>Re</w:delText>
         </w:r>
       </w:del>
-      <w:ins w:id="85" w:author="AcerF5w10" w:date="2019-03-07T10:32:00Z">
+      <w:ins w:id="84" w:author="AcerF5w10" w:date="2019-03-07T10:32:00Z">
         <w:r>
           <w:rPr>
             <w:rFonts w:ascii="Arial" w:eastAsia="Arial" w:hAnsi="Arial" w:cs="Arial"/>
@@ -10984,7 +10983,7 @@
           <w:szCs w:val="22"/>
         </w:rPr>
       </w:pPr>
-      <w:del w:id="86" w:author="AcerF5w10" w:date="2019-03-07T10:32:00Z">
+      <w:del w:id="85" w:author="AcerF5w10" w:date="2019-03-07T10:32:00Z">
         <w:r>
           <w:rPr>
             <w:rFonts w:ascii="Arial" w:eastAsia="Arial" w:hAnsi="Arial" w:cs="Arial"/>
@@ -10994,7 +10993,7 @@
           <w:delText xml:space="preserve">Por </w:delText>
         </w:r>
       </w:del>
-      <w:ins w:id="87" w:author="AcerF5w10" w:date="2019-03-07T10:32:00Z">
+      <w:ins w:id="86" w:author="AcerF5w10" w:date="2019-03-07T10:32:00Z">
         <w:r>
           <w:rPr>
             <w:rFonts w:ascii="Arial" w:eastAsia="Arial" w:hAnsi="Arial" w:cs="Arial"/>
@@ -11072,7 +11071,7 @@
         </w:rPr>
         <w:t xml:space="preserve">Estas categorías surgen del análisis de 200 juegos por parte de los </w:t>
       </w:r>
-      <w:commentRangeStart w:id="88"/>
+      <w:commentRangeStart w:id="87"/>
       <w:r>
         <w:rPr>
           <w:rFonts w:ascii="Arial" w:eastAsia="Arial" w:hAnsi="Arial" w:cs="Arial"/>
@@ -11089,12 +11088,12 @@
         </w:rPr>
         <w:t xml:space="preserve"> </w:t>
       </w:r>
-      <w:commentRangeEnd w:id="88"/>
+      <w:commentRangeEnd w:id="87"/>
       <w:r>
         <w:rPr>
           <w:rStyle w:val="Refdecomentario"/>
         </w:rPr>
-        <w:commentReference w:id="88"/>
+        <w:commentReference w:id="87"/>
       </w:r>
       <w:r>
         <w:rPr>
@@ -11161,7 +11160,7 @@
         </w:rPr>
         <w:t xml:space="preserve">como se enseña en la tabla </w:t>
       </w:r>
-      <w:del w:id="89" w:author="AcerF5w10" w:date="2019-03-07T10:33:00Z">
+      <w:del w:id="88" w:author="AcerF5w10" w:date="2019-03-07T10:33:00Z">
         <w:r>
           <w:rPr>
             <w:rFonts w:ascii="Arial" w:eastAsia="Arial" w:hAnsi="Arial" w:cs="Arial"/>
@@ -11236,7 +11235,7 @@
         </w:rPr>
         <w:t>1</w:t>
       </w:r>
-      <w:del w:id="90" w:author="AcerF5w10" w:date="2019-03-07T10:33:00Z">
+      <w:del w:id="89" w:author="AcerF5w10" w:date="2019-03-07T10:33:00Z">
         <w:r>
           <w:rPr>
             <w:rFonts w:ascii="Arial" w:eastAsia="Arial" w:hAnsi="Arial" w:cs="Arial"/>
@@ -11639,7 +11638,7 @@
         </w:rPr>
         <w:t xml:space="preserve">Así mismo </w:t>
       </w:r>
-      <w:commentRangeStart w:id="91"/>
+      <w:commentRangeStart w:id="90"/>
       <w:r>
         <w:rPr>
           <w:rFonts w:ascii="Arial" w:eastAsia="Arial" w:hAnsi="Arial" w:cs="Arial"/>
@@ -11689,12 +11688,12 @@
         </w:rPr>
         <w:fldChar w:fldCharType="end"/>
       </w:r>
-      <w:commentRangeEnd w:id="91"/>
+      <w:commentRangeEnd w:id="90"/>
       <w:r>
         <w:rPr>
           <w:rStyle w:val="Refdecomentario"/>
         </w:rPr>
-        <w:commentReference w:id="91"/>
+        <w:commentReference w:id="90"/>
       </w:r>
       <w:r>
         <w:rPr>
@@ -11704,7 +11703,7 @@
         </w:rPr>
         <w:t xml:space="preserve"> </w:t>
       </w:r>
-      <w:del w:id="92" w:author="AcerF5w10" w:date="2019-03-07T12:12:00Z">
+      <w:del w:id="91" w:author="AcerF5w10" w:date="2019-03-07T12:12:00Z">
         <w:r>
           <w:rPr>
             <w:rFonts w:ascii="Arial" w:eastAsia="Arial" w:hAnsi="Arial" w:cs="Arial"/>
@@ -11714,7 +11713,7 @@
           <w:delText xml:space="preserve">Se </w:delText>
         </w:r>
       </w:del>
-      <w:ins w:id="93" w:author="AcerF5w10" w:date="2019-03-07T12:12:00Z">
+      <w:ins w:id="92" w:author="AcerF5w10" w:date="2019-03-07T12:12:00Z">
         <w:r>
           <w:rPr>
             <w:rFonts w:ascii="Arial" w:eastAsia="Arial" w:hAnsi="Arial" w:cs="Arial"/>
@@ -11760,6 +11759,99 @@
           <w:szCs w:val="22"/>
         </w:rPr>
       </w:pPr>
+      <w:commentRangeStart w:id="93"/>
+      <w:r>
+        <w:rPr>
+          <w:rFonts w:ascii="Arial" w:eastAsia="Arial" w:hAnsi="Arial" w:cs="Arial"/>
+          <w:sz w:val="22"/>
+          <w:szCs w:val="22"/>
+        </w:rPr>
+        <w:t xml:space="preserve">En </w:t>
+      </w:r>
+      <w:r>
+        <w:rPr>
+          <w:rFonts w:ascii="Arial" w:eastAsia="Arial" w:hAnsi="Arial" w:cs="Arial"/>
+          <w:sz w:val="22"/>
+          <w:szCs w:val="22"/>
+        </w:rPr>
+        <w:fldChar w:fldCharType="begin" w:fldLock="1"/>
+      </w:r>
+      <w:r>
+        <w:rPr>
+          <w:rFonts w:ascii="Arial" w:eastAsia="Arial" w:hAnsi="Arial" w:cs="Arial"/>
+          <w:sz w:val="22"/>
+          <w:szCs w:val="22"/>
+        </w:rPr>
+        <w:instrText>ADDIN CSL_CITATION {"citationItems":[{"id":"ITEM-1","itemData":{"DOI":"http://doi.acm.org/10.1145/604045.604048","ISBN":"0897918029","ISSN":"1473558X","PMID":"80","abstract":"Where the sea meets the land, life has blossomed into a myriad of unique forms in the turbulence of water, sand, and wind. At another seashore between the land of atoms and the sea of bits, we are now acing the challenge of reconciling our dual citizenships in the physical and digital worlds. Windows to the digital world are confined to flat square screens and pixels, or \"painted bits.\" Unfortunately, one cannot feel and confirm the virtual existence of this digital information through one's body. Tangible Bits, our vision of Human Computer Interaction (HCI), seeks to realize seamless interfaces between humans, digital information, and the physical environment by giving physical form to digital information, making bits directly manipulable and perceptible. The goal is to blur the boundary between our bodies and cyberspace and to turn the architectural space into an interface between the people, bits, and atoms. In this talk, I will present a variety of tangible user interfaces the Tangible Media Group has designed and presented within the CHI, SIGGRAPH, UIST, CSCW, IDSA, ICSID, ICC, and Ars Electronica communitiesHiroshi Ishii is a tenured Associate Professor of Media Arts and Sciences, at the MIT Media Lab. His research focuses upon the design of seamless interfaces between humans, digital information, and the physical environment.At the MIT Media Lab, he founded and directs the Tangible Media Group pursuing a new vision of Human Computer Interaction (HCI): \"Tangible Bits.\" His team seeks to change the \"painted bits\" of GUIs to \"tangible bits\" by giving physical form to digital information. He also co-directs Things That Think (TTT) Consortium at the MIT Media Lab.Ishii and his students have presented their vision of \"Tangible Bits\" at a variety of academic, industrial design, and artistic venues (including ACM SIGCHI, ACM SIGGRAPH, Industrial Design Society of America, and Ars Electronica), emphasizing that the development of tangible interfaces requires the rigor of both scientific and artistic review. A display of many of the groups projects took place at the NTT InterCommunication Center (ICC) in Tokyo in summer 2000. A new, two-year-long exhibition \"Get in Touch\" that features the Tangible Media group's work opened at Ars Electronica Center (Linz, Austria) in September 2001Prior to MIT, from 1988-1994, he led a CSCW research group at the NTT Human Interface Laboratories, where his team invented TeamWorkStation and ClearBoard. In 1993 and 1994, he …","author":[{"dropping-particle":"","family":"Ishii","given":"H.","non-dropping-particle":"","parse-names":false,"suffix":""},{"dropping-particle":"","family":"Ullmer","given":"B.","non-dropping-particle":"","parse-names":false,"suffix":""}],"container-title":"Proceedings of the 8th international conference on Intelligent user interfaces","id":"ITEM-1","issue":"March","issued":{"date-parts":[["1997"]]},"page":"3-3","title":"Tangible bits: towards seamless interfaces between people, bits, and atoms","type":"article-journal"},"uris":["http://www.mendeley.com/documents/?uuid=a0a1da88-3649-49f3-a8e0-83b5022236ae"]}],"mendeley":{"formattedCitation":"[18]","plainTextFormattedCitation":"[18]","previouslyFormattedCitation":"[18]"},"properties":{"noteIndex":0},"schema":"https://github.com/citation-style-language/schema/raw/master/csl-citation.json"}</w:instrText>
+      </w:r>
+      <w:r>
+        <w:rPr>
+          <w:rFonts w:ascii="Arial" w:eastAsia="Arial" w:hAnsi="Arial" w:cs="Arial"/>
+          <w:sz w:val="22"/>
+          <w:szCs w:val="22"/>
+        </w:rPr>
+        <w:fldChar w:fldCharType="separate"/>
+      </w:r>
+      <w:r>
+        <w:rPr>
+          <w:rFonts w:ascii="Arial" w:eastAsia="Arial" w:hAnsi="Arial" w:cs="Arial"/>
+          <w:noProof/>
+          <w:sz w:val="22"/>
+          <w:szCs w:val="22"/>
+        </w:rPr>
+        <w:t>[18]</w:t>
+      </w:r>
+      <w:r>
+        <w:rPr>
+          <w:rFonts w:ascii="Arial" w:eastAsia="Arial" w:hAnsi="Arial" w:cs="Arial"/>
+          <w:sz w:val="22"/>
+          <w:szCs w:val="22"/>
+        </w:rPr>
+        <w:fldChar w:fldCharType="end"/>
+      </w:r>
+      <w:commentRangeEnd w:id="93"/>
+      <w:r>
+        <w:rPr>
+          <w:rStyle w:val="Refdecomentario"/>
+        </w:rPr>
+        <w:commentReference w:id="93"/>
+      </w:r>
+      <w:r>
+        <w:rPr>
+          <w:rFonts w:ascii="Arial" w:eastAsia="Arial" w:hAnsi="Arial" w:cs="Arial"/>
+          <w:sz w:val="22"/>
+          <w:szCs w:val="22"/>
+        </w:rPr>
+        <w:t xml:space="preserve"> se propone un conjunto de 31 directrices que conducen a la construcción de videojuegos para la educación de niños sordos, donde involucran los siguientes elementos: definición de los objetivos de aprendizaje, interfaces gráficas, animaciones apropiadas para la edad, lenguaje fácil de comprender, alcance y profundidad del contenido, retroalimentación constante, entre otros. Pero el trabajo propuesto está enfocado hacia la educación de niños con discapacidad auditiva y no cubre los objetivos de rehabilitación psicomotriz que es el objeto de este trabajo, aunque parte del trabajo se puede reorientar en pro del objetivo principal.</w:t>
+      </w:r>
+    </w:p>
+    <w:p>
+      <w:pPr>
+        <w:jc w:val="both"/>
+        <w:rPr>
+          <w:rFonts w:ascii="Arial" w:eastAsia="Arial" w:hAnsi="Arial" w:cs="Arial"/>
+          <w:sz w:val="22"/>
+          <w:szCs w:val="22"/>
+        </w:rPr>
+      </w:pPr>
+    </w:p>
+    <w:p>
+      <w:pPr>
+        <w:jc w:val="both"/>
+        <w:rPr>
+          <w:rFonts w:ascii="Arial" w:eastAsia="Arial" w:hAnsi="Arial" w:cs="Arial"/>
+          <w:sz w:val="22"/>
+          <w:szCs w:val="22"/>
+        </w:rPr>
+      </w:pPr>
+      <w:r>
+        <w:rPr>
+          <w:rFonts w:ascii="Arial" w:eastAsia="Arial" w:hAnsi="Arial" w:cs="Arial"/>
+          <w:sz w:val="22"/>
+          <w:szCs w:val="22"/>
+        </w:rPr>
+        <w:t xml:space="preserve">En el análisis sistemático realizado para </w:t>
+      </w:r>
       <w:commentRangeStart w:id="94"/>
       <w:r>
         <w:rPr>
@@ -11767,48 +11859,7 @@
           <w:sz w:val="22"/>
           <w:szCs w:val="22"/>
         </w:rPr>
-        <w:t xml:space="preserve">En </w:t>
-      </w:r>
-      <w:r>
-        <w:rPr>
-          <w:rFonts w:ascii="Arial" w:eastAsia="Arial" w:hAnsi="Arial" w:cs="Arial"/>
-          <w:sz w:val="22"/>
-          <w:szCs w:val="22"/>
-        </w:rPr>
-        <w:fldChar w:fldCharType="begin" w:fldLock="1"/>
-      </w:r>
-      <w:r>
-        <w:rPr>
-          <w:rFonts w:ascii="Arial" w:eastAsia="Arial" w:hAnsi="Arial" w:cs="Arial"/>
-          <w:sz w:val="22"/>
-          <w:szCs w:val="22"/>
-        </w:rPr>
-        <w:instrText>ADDIN CSL_CITATION {"citationItems":[{"id":"ITEM-1","itemData":{"DOI":"http://doi.acm.org/10.1145/604045.604048","ISBN":"0897918029","ISSN":"1473558X","PMID":"80","abstract":"Where the sea meets the land, life has blossomed into a myriad of unique forms in the turbulence of water, sand, and wind. At another seashore between the land of atoms and the sea of bits, we are now acing the challenge of reconciling our dual citizenships in the physical and digital worlds. Windows to the digital world are confined to flat square screens and pixels, or \"painted bits.\" Unfortunately, one cannot feel and confirm the virtual existence of this digital information through one's body. Tangible Bits, our vision of Human Computer Interaction (HCI), seeks to realize seamless interfaces between humans, digital information, and the physical environment by giving physical form to digital information, making bits directly manipulable and perceptible. The goal is to blur the boundary between our bodies and cyberspace and to turn the architectural space into an interface between the people, bits, and atoms. In this talk, I will present a variety of tangible user interfaces the Tangible Media Group has designed and presented within the CHI, SIGGRAPH, UIST, CSCW, IDSA, ICSID, ICC, and Ars Electronica communitiesHiroshi Ishii is a tenured Associate Professor of Media Arts and Sciences, at the MIT Media Lab. His research focuses upon the design of seamless interfaces between humans, digital information, and the physical environment.At the MIT Media Lab, he founded and directs the Tangible Media Group pursuing a new vision of Human Computer Interaction (HCI): \"Tangible Bits.\" His team seeks to change the \"painted bits\" of GUIs to \"tangible bits\" by giving physical form to digital information. He also co-directs Things That Think (TTT) Consortium at the MIT Media Lab.Ishii and his students have presented their vision of \"Tangible Bits\" at a variety of academic, industrial design, and artistic venues (including ACM SIGCHI, ACM SIGGRAPH, Industrial Design Society of America, and Ars Electronica), emphasizing that the development of tangible interfaces requires the rigor of both scientific and artistic review. A display of many of the groups projects took place at the NTT InterCommunication Center (ICC) in Tokyo in summer 2000. A new, two-year-long exhibition \"Get in Touch\" that features the Tangible Media group's work opened at Ars Electronica Center (Linz, Austria) in September 2001Prior to MIT, from 1988-1994, he led a CSCW research group at the NTT Human Interface Laboratories, where his team invented TeamWorkStation and ClearBoard. In 1993 and 1994, he …","author":[{"dropping-particle":"","family":"Ishii","given":"H.","non-dropping-particle":"","parse-names":false,"suffix":""},{"dropping-particle":"","family":"Ullmer","given":"B.","non-dropping-particle":"","parse-names":false,"suffix":""}],"container-title":"Proceedings of the 8th international conference on Intelligent user interfaces","id":"ITEM-1","issue":"March","issued":{"date-parts":[["1997"]]},"page":"3-3","title":"Tangible bits: towards seamless interfaces between people, bits, and atoms","type":"article-journal"},"uris":["http://www.mendeley.com/documents/?uuid=a0a1da88-3649-49f3-a8e0-83b5022236ae"]}],"mendeley":{"formattedCitation":"[18]","plainTextFormattedCitation":"[18]","previouslyFormattedCitation":"[18]"},"properties":{"noteIndex":0},"schema":"https://github.com/citation-style-language/schema/raw/master/csl-citation.json"}</w:instrText>
-      </w:r>
-      <w:r>
-        <w:rPr>
-          <w:rFonts w:ascii="Arial" w:eastAsia="Arial" w:hAnsi="Arial" w:cs="Arial"/>
-          <w:sz w:val="22"/>
-          <w:szCs w:val="22"/>
-        </w:rPr>
-        <w:fldChar w:fldCharType="separate"/>
-      </w:r>
-      <w:r>
-        <w:rPr>
-          <w:rFonts w:ascii="Arial" w:eastAsia="Arial" w:hAnsi="Arial" w:cs="Arial"/>
-          <w:noProof/>
-          <w:sz w:val="22"/>
-          <w:szCs w:val="22"/>
-        </w:rPr>
-        <w:t>[18]</w:t>
-      </w:r>
-      <w:r>
-        <w:rPr>
-          <w:rFonts w:ascii="Arial" w:eastAsia="Arial" w:hAnsi="Arial" w:cs="Arial"/>
-          <w:sz w:val="22"/>
-          <w:szCs w:val="22"/>
-        </w:rPr>
-        <w:fldChar w:fldCharType="end"/>
+        <w:t xml:space="preserve">este proyecto </w:t>
       </w:r>
       <w:commentRangeEnd w:id="94"/>
       <w:r>
@@ -11823,7 +11874,7 @@
           <w:sz w:val="22"/>
           <w:szCs w:val="22"/>
         </w:rPr>
-        <w:t xml:space="preserve"> se propone un conjunto de 31 directrices que conducen a la construcción de videojuegos para la educación de niños sordos, donde involucran los siguientes elementos: definición de los objetivos de aprendizaje, interfaces gráficas, animaciones apropiadas para la edad, lenguaje fácil de comprender, alcance y profundidad del contenido, retroalimentación constante, entre otros. Pero el trabajo propuesto está enfocado hacia la educación de niños con discapacidad auditiva y no cubre los objetivos de rehabilitación psicomotriz que es el objeto de este trabajo, aunque parte del trabajo se puede reorientar en pro del objetivo principal.</w:t>
+        <w:t xml:space="preserve">se identifican aportes muy importantes en cuanto a  patrones de diseño e interacción, metodologías y arquitecturas encaminadas al desarrollo de juegos serios enfocados al proceso de rehabilitación de distintos individuos, hombres, mujeres y niños con algún tipo de necesidad especial. No obstante, se evidencio que en las propuestas presentadas hace falta profundizar aún más o carecen de patrones formales para el diseño de juegos serios para la rehabilitación de niños con discapacidad auditiva, así también las propuestas están enfocadas en un público en general y algunos patrones de diseño e interacción, arquitecturas y metodologías identificadas no son adecuadas o no son aplicables para el diseño de juegos serios orientados a la rehabilitación de la población objetivo de este proyecto. </w:t>
       </w:r>
     </w:p>
     <w:p>
@@ -11838,58 +11889,6 @@
     </w:p>
     <w:p>
       <w:pPr>
-        <w:jc w:val="both"/>
-        <w:rPr>
-          <w:rFonts w:ascii="Arial" w:eastAsia="Arial" w:hAnsi="Arial" w:cs="Arial"/>
-          <w:sz w:val="22"/>
-          <w:szCs w:val="22"/>
-        </w:rPr>
-      </w:pPr>
-      <w:r>
-        <w:rPr>
-          <w:rFonts w:ascii="Arial" w:eastAsia="Arial" w:hAnsi="Arial" w:cs="Arial"/>
-          <w:sz w:val="22"/>
-          <w:szCs w:val="22"/>
-        </w:rPr>
-        <w:t xml:space="preserve">En el análisis sistemático realizado para </w:t>
-      </w:r>
-      <w:commentRangeStart w:id="95"/>
-      <w:r>
-        <w:rPr>
-          <w:rFonts w:ascii="Arial" w:eastAsia="Arial" w:hAnsi="Arial" w:cs="Arial"/>
-          <w:sz w:val="22"/>
-          <w:szCs w:val="22"/>
-        </w:rPr>
-        <w:t xml:space="preserve">este proyecto </w:t>
-      </w:r>
-      <w:commentRangeEnd w:id="95"/>
-      <w:r>
-        <w:rPr>
-          <w:rStyle w:val="Refdecomentario"/>
-        </w:rPr>
-        <w:commentReference w:id="95"/>
-      </w:r>
-      <w:r>
-        <w:rPr>
-          <w:rFonts w:ascii="Arial" w:eastAsia="Arial" w:hAnsi="Arial" w:cs="Arial"/>
-          <w:sz w:val="22"/>
-          <w:szCs w:val="22"/>
-        </w:rPr>
-        <w:t xml:space="preserve">se identifican aportes muy importantes en cuanto a  patrones de diseño e interacción, metodologías y arquitecturas encaminadas al desarrollo de juegos serios enfocados al proceso de rehabilitación de distintos individuos, hombres, mujeres y niños con algún tipo de necesidad especial. No obstante, se evidencio que en las propuestas presentadas hace falta profundizar aún más o carecen de patrones formales para el diseño de juegos serios para la rehabilitación de niños con discapacidad auditiva, así también las propuestas están enfocadas en un público en general y algunos patrones de diseño e interacción, arquitecturas y metodologías identificadas no son adecuadas o no son aplicables para el diseño de juegos serios orientados a la rehabilitación de la población objetivo de este proyecto. </w:t>
-      </w:r>
-    </w:p>
-    <w:p>
-      <w:pPr>
-        <w:jc w:val="both"/>
-        <w:rPr>
-          <w:rFonts w:ascii="Arial" w:eastAsia="Arial" w:hAnsi="Arial" w:cs="Arial"/>
-          <w:sz w:val="22"/>
-          <w:szCs w:val="22"/>
-        </w:rPr>
-      </w:pPr>
-    </w:p>
-    <w:p>
-      <w:pPr>
         <w:pStyle w:val="Ttulo2"/>
         <w:rPr>
           <w:rFonts w:ascii="Arial" w:hAnsi="Arial" w:cs="Arial"/>
@@ -11897,7 +11896,7 @@
           <w:szCs w:val="22"/>
         </w:rPr>
       </w:pPr>
-      <w:bookmarkStart w:id="96" w:name="_Toc531009675"/>
+      <w:bookmarkStart w:id="95" w:name="_Toc531009675"/>
       <w:r>
         <w:rPr>
           <w:rFonts w:ascii="Arial" w:hAnsi="Arial" w:cs="Arial"/>
@@ -11914,7 +11913,7 @@
         </w:rPr>
         <w:t xml:space="preserve"> </w:t>
       </w:r>
-      <w:commentRangeStart w:id="97"/>
+      <w:commentRangeStart w:id="96"/>
       <w:r>
         <w:rPr>
           <w:rFonts w:ascii="Arial" w:hAnsi="Arial" w:cs="Arial"/>
@@ -11923,14 +11922,14 @@
         </w:rPr>
         <w:t>Aporte investigativo</w:t>
       </w:r>
-      <w:bookmarkEnd w:id="96"/>
-      <w:commentRangeEnd w:id="97"/>
+      <w:bookmarkEnd w:id="95"/>
+      <w:commentRangeEnd w:id="96"/>
       <w:r>
         <w:rPr>
           <w:rStyle w:val="Refdecomentario"/>
           <w:b w:val="0"/>
         </w:rPr>
-        <w:commentReference w:id="97"/>
+        <w:commentReference w:id="96"/>
       </w:r>
     </w:p>
     <w:p>
@@ -11989,7 +11988,7 @@
           <w:szCs w:val="22"/>
         </w:rPr>
       </w:pPr>
-      <w:commentRangeStart w:id="98"/>
+      <w:commentRangeStart w:id="97"/>
       <w:r>
         <w:rPr>
           <w:rFonts w:ascii="Arial" w:hAnsi="Arial" w:cs="Arial"/>
@@ -11999,7 +11998,7 @@
         </w:rPr>
         <w:t xml:space="preserve">Para tal fin se construirá un conjunto de </w:t>
       </w:r>
-      <w:commentRangeStart w:id="99"/>
+      <w:commentRangeStart w:id="98"/>
       <w:r>
         <w:rPr>
           <w:rFonts w:ascii="Arial" w:hAnsi="Arial" w:cs="Arial"/>
@@ -12009,12 +12008,12 @@
         </w:rPr>
         <w:t>patrones</w:t>
       </w:r>
-      <w:commentRangeEnd w:id="99"/>
+      <w:commentRangeEnd w:id="98"/>
       <w:r>
         <w:rPr>
           <w:rStyle w:val="Refdecomentario"/>
         </w:rPr>
-        <w:commentReference w:id="99"/>
+        <w:commentReference w:id="98"/>
       </w:r>
       <w:r>
         <w:rPr>
@@ -12025,12 +12024,12 @@
         </w:rPr>
         <w:t xml:space="preserve"> para la interacción con objetos tangibles en herramientas o sistemas interactivos como juegos serios que puedan contribuir y brindar una hoja de ruta para los diseñadores y constructores de juegos serios.</w:t>
       </w:r>
-      <w:commentRangeEnd w:id="98"/>
+      <w:commentRangeEnd w:id="97"/>
       <w:r>
         <w:rPr>
           <w:rStyle w:val="Refdecomentario"/>
         </w:rPr>
-        <w:commentReference w:id="98"/>
+        <w:commentReference w:id="97"/>
       </w:r>
     </w:p>
     <w:p>
@@ -12056,7 +12055,7 @@
           <w:szCs w:val="22"/>
         </w:rPr>
       </w:pPr>
-      <w:commentRangeStart w:id="100"/>
+      <w:commentRangeStart w:id="99"/>
       <w:r>
         <w:rPr>
           <w:rFonts w:ascii="Arial" w:hAnsi="Arial" w:cs="Arial"/>
@@ -12066,7 +12065,7 @@
         </w:rPr>
         <w:t xml:space="preserve">El trabajo teórico se lleva al campo práctico con el desarrollo de un prototipo de juego serio con interfaz tangible, que adopte el conjunto de </w:t>
       </w:r>
-      <w:commentRangeStart w:id="101"/>
+      <w:commentRangeStart w:id="100"/>
       <w:r>
         <w:rPr>
           <w:rFonts w:ascii="Arial" w:hAnsi="Arial" w:cs="Arial"/>
@@ -12076,12 +12075,12 @@
         </w:rPr>
         <w:t>patrones</w:t>
       </w:r>
-      <w:commentRangeEnd w:id="101"/>
+      <w:commentRangeEnd w:id="100"/>
       <w:r>
         <w:rPr>
           <w:rStyle w:val="Refdecomentario"/>
         </w:rPr>
-        <w:commentReference w:id="101"/>
+        <w:commentReference w:id="100"/>
       </w:r>
       <w:r>
         <w:rPr>
@@ -12092,12 +12091,12 @@
         </w:rPr>
         <w:t xml:space="preserve"> especificados y construidos en el desarrollo del trabajo de grado, este conjunto se validará en un centro médico de atención a niños con discapacidad auditiva.</w:t>
       </w:r>
-      <w:commentRangeEnd w:id="100"/>
+      <w:commentRangeEnd w:id="99"/>
       <w:r>
         <w:rPr>
           <w:rStyle w:val="Refdecomentario"/>
         </w:rPr>
-        <w:commentReference w:id="100"/>
+        <w:commentReference w:id="99"/>
       </w:r>
     </w:p>
     <w:p>
@@ -12124,7 +12123,7 @@
           <w:szCs w:val="22"/>
         </w:rPr>
       </w:pPr>
-      <w:bookmarkStart w:id="102" w:name="_Toc531009676"/>
+      <w:bookmarkStart w:id="101" w:name="_Toc531009676"/>
       <w:r>
         <w:rPr>
           <w:b/>
@@ -12133,7 +12132,7 @@
         </w:rPr>
         <w:t>OBJETIVOS</w:t>
       </w:r>
-      <w:bookmarkEnd w:id="102"/>
+      <w:bookmarkEnd w:id="101"/>
     </w:p>
     <w:p>
       <w:pPr>
@@ -12146,7 +12145,7 @@
           <w:szCs w:val="22"/>
         </w:rPr>
       </w:pPr>
-      <w:bookmarkStart w:id="103" w:name="_Toc531009677"/>
+      <w:bookmarkStart w:id="102" w:name="_Toc531009677"/>
       <w:r>
         <w:rPr>
           <w:rFonts w:ascii="Arial" w:eastAsia="Arial" w:hAnsi="Arial" w:cs="Arial"/>
@@ -12183,7 +12182,7 @@
         </w:rPr>
         <w:t xml:space="preserve">Objetivo </w:t>
       </w:r>
-      <w:commentRangeStart w:id="104"/>
+      <w:commentRangeStart w:id="103"/>
       <w:r>
         <w:rPr>
           <w:rFonts w:ascii="Arial" w:eastAsia="Arial" w:hAnsi="Arial" w:cs="Arial"/>
@@ -12193,14 +12192,14 @@
         </w:rPr>
         <w:t>general</w:t>
       </w:r>
-      <w:bookmarkEnd w:id="103"/>
-      <w:commentRangeEnd w:id="104"/>
+      <w:bookmarkEnd w:id="102"/>
+      <w:commentRangeEnd w:id="103"/>
       <w:r>
         <w:rPr>
           <w:rStyle w:val="Refdecomentario"/>
           <w:b w:val="0"/>
         </w:rPr>
-        <w:commentReference w:id="104"/>
+        <w:commentReference w:id="103"/>
       </w:r>
     </w:p>
     <w:p>
@@ -12239,7 +12238,7 @@
         </w:rPr>
         <w:t xml:space="preserve">Proponer un conjunto de patrones de </w:t>
       </w:r>
-      <w:ins w:id="105" w:author="AcerF5w10" w:date="2019-03-02T16:24:00Z">
+      <w:ins w:id="104" w:author="AcerF5w10" w:date="2019-03-02T16:24:00Z">
         <w:r>
           <w:rPr>
             <w:rFonts w:ascii="Arial" w:eastAsia="Arial" w:hAnsi="Arial" w:cs="Arial"/>
@@ -12249,7 +12248,7 @@
           <w:t>diseño</w:t>
         </w:r>
       </w:ins>
-      <w:ins w:id="106" w:author="AcerF5w10" w:date="2019-03-02T16:30:00Z">
+      <w:ins w:id="105" w:author="AcerF5w10" w:date="2019-03-02T16:30:00Z">
         <w:r>
           <w:rPr>
             <w:rFonts w:ascii="Arial" w:eastAsia="Arial" w:hAnsi="Arial" w:cs="Arial"/>
@@ -12259,7 +12258,7 @@
           <w:t>,</w:t>
         </w:r>
       </w:ins>
-      <w:ins w:id="107" w:author="AcerF5w10" w:date="2019-03-02T16:24:00Z">
+      <w:ins w:id="106" w:author="AcerF5w10" w:date="2019-03-02T16:24:00Z">
         <w:r>
           <w:rPr>
             <w:rFonts w:ascii="Arial" w:eastAsia="Arial" w:hAnsi="Arial" w:cs="Arial"/>
@@ -12269,7 +12268,7 @@
           <w:t xml:space="preserve"> de objetos </w:t>
         </w:r>
       </w:ins>
-      <w:ins w:id="108" w:author="AcerF5w10" w:date="2019-03-02T16:26:00Z">
+      <w:ins w:id="107" w:author="AcerF5w10" w:date="2019-03-02T16:26:00Z">
         <w:r>
           <w:rPr>
             <w:rFonts w:ascii="Arial" w:eastAsia="Arial" w:hAnsi="Arial" w:cs="Arial"/>
@@ -12287,7 +12286,7 @@
         </w:rPr>
         <w:t xml:space="preserve">interacción </w:t>
       </w:r>
-      <w:ins w:id="109" w:author="AcerF5w10" w:date="2019-03-02T16:26:00Z">
+      <w:ins w:id="108" w:author="AcerF5w10" w:date="2019-03-02T16:26:00Z">
         <w:r>
           <w:rPr>
             <w:rFonts w:ascii="Arial" w:eastAsia="Arial" w:hAnsi="Arial" w:cs="Arial"/>
@@ -12297,7 +12296,7 @@
           <w:t xml:space="preserve">tangible </w:t>
         </w:r>
       </w:ins>
-      <w:del w:id="110" w:author="AcerF5w10" w:date="2019-03-02T16:26:00Z">
+      <w:del w:id="109" w:author="AcerF5w10" w:date="2019-03-02T16:26:00Z">
         <w:r>
           <w:rPr>
             <w:rFonts w:ascii="Arial" w:eastAsia="Arial" w:hAnsi="Arial" w:cs="Arial"/>
@@ -12307,7 +12306,7 @@
           <w:delText>para</w:delText>
         </w:r>
       </w:del>
-      <w:ins w:id="111" w:author="AcerF5w10" w:date="2019-03-02T16:26:00Z">
+      <w:ins w:id="110" w:author="AcerF5w10" w:date="2019-03-02T16:26:00Z">
         <w:r>
           <w:rPr>
             <w:rFonts w:ascii="Arial" w:eastAsia="Arial" w:hAnsi="Arial" w:cs="Arial"/>
@@ -12325,7 +12324,7 @@
         </w:rPr>
         <w:t xml:space="preserve"> juegos serios </w:t>
       </w:r>
-      <w:del w:id="112" w:author="AcerF5w10" w:date="2019-03-02T16:27:00Z">
+      <w:del w:id="111" w:author="AcerF5w10" w:date="2019-03-02T16:27:00Z">
         <w:r>
           <w:rPr>
             <w:rFonts w:ascii="Arial" w:eastAsia="Arial" w:hAnsi="Arial" w:cs="Arial"/>
@@ -12335,7 +12334,7 @@
           <w:delText xml:space="preserve">que usan interfaces u objetos tangibles dirigidos </w:delText>
         </w:r>
       </w:del>
-      <w:ins w:id="113" w:author="AcerF5w10" w:date="2019-03-02T16:27:00Z">
+      <w:ins w:id="112" w:author="AcerF5w10" w:date="2019-03-02T16:27:00Z">
         <w:r>
           <w:rPr>
             <w:rFonts w:ascii="Arial" w:eastAsia="Arial" w:hAnsi="Arial" w:cs="Arial"/>
@@ -12353,7 +12352,7 @@
         </w:rPr>
         <w:t>a</w:t>
       </w:r>
-      <w:del w:id="114" w:author="AcerF5w10" w:date="2019-03-02T16:27:00Z">
+      <w:del w:id="113" w:author="AcerF5w10" w:date="2019-03-02T16:27:00Z">
         <w:r>
           <w:rPr>
             <w:rFonts w:ascii="Arial" w:eastAsia="Arial" w:hAnsi="Arial" w:cs="Arial"/>
@@ -12371,7 +12370,7 @@
         </w:rPr>
         <w:t xml:space="preserve"> rehabilitación psicomotriz</w:t>
       </w:r>
-      <w:ins w:id="115" w:author="AcerF5w10" w:date="2019-03-02T16:29:00Z">
+      <w:ins w:id="114" w:author="AcerF5w10" w:date="2019-03-02T16:29:00Z">
         <w:r>
           <w:rPr>
             <w:rFonts w:ascii="Arial" w:eastAsia="Arial" w:hAnsi="Arial" w:cs="Arial"/>
@@ -12381,7 +12380,7 @@
           <w:t>,</w:t>
         </w:r>
       </w:ins>
-      <w:ins w:id="116" w:author="AcerF5w10" w:date="2019-03-02T16:27:00Z">
+      <w:ins w:id="115" w:author="AcerF5w10" w:date="2019-03-02T16:27:00Z">
         <w:r>
           <w:rPr>
             <w:rFonts w:ascii="Arial" w:eastAsia="Arial" w:hAnsi="Arial" w:cs="Arial"/>
@@ -12391,7 +12390,7 @@
           <w:t xml:space="preserve"> que contribuya a mejorar la </w:t>
         </w:r>
       </w:ins>
-      <w:ins w:id="117" w:author="AcerF5w10" w:date="2019-03-02T16:28:00Z">
+      <w:ins w:id="116" w:author="AcerF5w10" w:date="2019-03-02T16:28:00Z">
         <w:r>
           <w:rPr>
             <w:rFonts w:ascii="Arial" w:eastAsia="Arial" w:hAnsi="Arial" w:cs="Arial"/>
@@ -12401,7 +12400,7 @@
           <w:t>interacción</w:t>
         </w:r>
       </w:ins>
-      <w:ins w:id="118" w:author="AcerF5w10" w:date="2019-03-02T16:27:00Z">
+      <w:ins w:id="117" w:author="AcerF5w10" w:date="2019-03-02T16:27:00Z">
         <w:r>
           <w:rPr>
             <w:rFonts w:ascii="Arial" w:eastAsia="Arial" w:hAnsi="Arial" w:cs="Arial"/>
@@ -12411,7 +12410,7 @@
           <w:t xml:space="preserve"> entre </w:t>
         </w:r>
       </w:ins>
-      <w:ins w:id="119" w:author="AcerF5w10" w:date="2019-03-02T16:28:00Z">
+      <w:ins w:id="118" w:author="AcerF5w10" w:date="2019-03-02T16:28:00Z">
         <w:r>
           <w:rPr>
             <w:rFonts w:ascii="Arial" w:eastAsia="Arial" w:hAnsi="Arial" w:cs="Arial"/>
@@ -12421,7 +12420,7 @@
           <w:t xml:space="preserve">el juego serio y </w:t>
         </w:r>
       </w:ins>
-      <w:del w:id="120" w:author="AcerF5w10" w:date="2019-03-02T16:28:00Z">
+      <w:del w:id="119" w:author="AcerF5w10" w:date="2019-03-02T16:28:00Z">
         <w:r>
           <w:rPr>
             <w:rFonts w:ascii="Arial" w:eastAsia="Arial" w:hAnsi="Arial" w:cs="Arial"/>
@@ -12439,7 +12438,7 @@
         </w:rPr>
         <w:t>niños con discapacidad auditiva</w:t>
       </w:r>
-      <w:ins w:id="121" w:author="AcerF5w10" w:date="2019-03-02T16:28:00Z">
+      <w:ins w:id="120" w:author="AcerF5w10" w:date="2019-03-02T16:28:00Z">
         <w:r>
           <w:rPr>
             <w:rFonts w:ascii="Arial" w:eastAsia="Arial" w:hAnsi="Arial" w:cs="Arial"/>
@@ -12469,7 +12468,7 @@
           <w:szCs w:val="22"/>
         </w:rPr>
       </w:pPr>
-      <w:bookmarkStart w:id="122" w:name="_Toc531009678"/>
+      <w:bookmarkStart w:id="121" w:name="_Toc531009678"/>
       <w:r>
         <w:rPr>
           <w:rFonts w:ascii="Arial" w:eastAsia="Arial" w:hAnsi="Arial" w:cs="Arial"/>
@@ -12488,7 +12487,7 @@
         </w:rPr>
         <w:t>Objetivos específicos (</w:t>
       </w:r>
-      <w:commentRangeStart w:id="123"/>
+      <w:commentRangeStart w:id="122"/>
       <w:r>
         <w:rPr>
           <w:rFonts w:ascii="Arial" w:eastAsia="Arial" w:hAnsi="Arial" w:cs="Arial"/>
@@ -12498,13 +12497,13 @@
         </w:rPr>
         <w:t>OE</w:t>
       </w:r>
-      <w:commentRangeEnd w:id="123"/>
+      <w:commentRangeEnd w:id="122"/>
       <w:r>
         <w:rPr>
           <w:rStyle w:val="Refdecomentario"/>
           <w:b w:val="0"/>
         </w:rPr>
-        <w:commentReference w:id="123"/>
+        <w:commentReference w:id="122"/>
       </w:r>
       <w:r>
         <w:rPr>
@@ -12515,7 +12514,7 @@
         </w:rPr>
         <w:t>)</w:t>
       </w:r>
-      <w:bookmarkEnd w:id="122"/>
+      <w:bookmarkEnd w:id="121"/>
     </w:p>
     <w:p>
       <w:pPr>
@@ -12560,7 +12559,7 @@
           <w:szCs w:val="22"/>
         </w:rPr>
       </w:pPr>
-      <w:commentRangeStart w:id="124"/>
+      <w:commentRangeStart w:id="123"/>
       <w:r>
         <w:rPr>
           <w:rFonts w:ascii="Arial" w:eastAsia="Arial" w:hAnsi="Arial" w:cs="Arial"/>
@@ -12571,21 +12570,21 @@
         </w:rPr>
         <w:t xml:space="preserve">OE1: </w:t>
       </w:r>
-      <w:commentRangeEnd w:id="124"/>
+      <w:commentRangeEnd w:id="123"/>
       <w:r>
         <w:rPr>
           <w:rStyle w:val="Refdecomentario"/>
         </w:rPr>
-        <w:commentReference w:id="124"/>
-      </w:r>
-      <w:del w:id="125" w:author="AcerF5w10" w:date="2019-03-02T17:25:00Z">
+        <w:commentReference w:id="123"/>
+      </w:r>
+      <w:del w:id="124" w:author="AcerF5w10" w:date="2019-03-02T17:25:00Z">
         <w:r>
           <w:rPr>
             <w:rFonts w:ascii="Arial" w:eastAsia="Arial" w:hAnsi="Arial" w:cs="Arial"/>
             <w:color w:val="FF0000"/>
             <w:sz w:val="22"/>
             <w:szCs w:val="22"/>
-            <w:rPrChange w:id="126" w:author="AcerF5w10" w:date="2019-03-02T17:47:00Z">
+            <w:rPrChange w:id="125" w:author="AcerF5w10" w:date="2019-03-02T17:47:00Z">
               <w:rPr>
                 <w:rFonts w:ascii="Arial" w:eastAsia="Arial" w:hAnsi="Arial" w:cs="Arial"/>
                 <w:color w:val="000000"/>
@@ -12597,14 +12596,14 @@
           <w:delText>I</w:delText>
         </w:r>
       </w:del>
-      <w:ins w:id="127" w:author="AcerF5w10" w:date="2019-03-02T17:25:00Z">
+      <w:ins w:id="126" w:author="AcerF5w10" w:date="2019-03-02T17:25:00Z">
         <w:r>
           <w:rPr>
             <w:rFonts w:ascii="Arial" w:eastAsia="Arial" w:hAnsi="Arial" w:cs="Arial"/>
             <w:color w:val="FF0000"/>
             <w:sz w:val="22"/>
             <w:szCs w:val="22"/>
-            <w:rPrChange w:id="128" w:author="AcerF5w10" w:date="2019-03-02T17:47:00Z">
+            <w:rPrChange w:id="127" w:author="AcerF5w10" w:date="2019-03-02T17:47:00Z">
               <w:rPr>
                 <w:rFonts w:ascii="Arial" w:eastAsia="Arial" w:hAnsi="Arial" w:cs="Arial"/>
                 <w:color w:val="000000"/>
@@ -12616,14 +12615,14 @@
           <w:t xml:space="preserve">Explorar los lineamientos y principios </w:t>
         </w:r>
       </w:ins>
-      <w:ins w:id="129" w:author="AcerF5w10" w:date="2019-03-02T17:37:00Z">
+      <w:ins w:id="128" w:author="AcerF5w10" w:date="2019-03-02T17:37:00Z">
         <w:r>
           <w:rPr>
             <w:rFonts w:ascii="Arial" w:eastAsia="Arial" w:hAnsi="Arial" w:cs="Arial"/>
             <w:color w:val="FF0000"/>
             <w:sz w:val="22"/>
             <w:szCs w:val="22"/>
-            <w:rPrChange w:id="130" w:author="AcerF5w10" w:date="2019-03-02T17:47:00Z">
+            <w:rPrChange w:id="129" w:author="AcerF5w10" w:date="2019-03-02T17:47:00Z">
               <w:rPr>
                 <w:rFonts w:ascii="Arial" w:eastAsia="Arial" w:hAnsi="Arial" w:cs="Arial"/>
                 <w:color w:val="000000"/>
@@ -12635,14 +12634,14 @@
           <w:t xml:space="preserve">de </w:t>
         </w:r>
       </w:ins>
-      <w:ins w:id="131" w:author="AcerF5w10" w:date="2019-03-02T17:25:00Z">
+      <w:ins w:id="130" w:author="AcerF5w10" w:date="2019-03-02T17:25:00Z">
         <w:r>
           <w:rPr>
             <w:rFonts w:ascii="Arial" w:eastAsia="Arial" w:hAnsi="Arial" w:cs="Arial"/>
             <w:color w:val="FF0000"/>
             <w:sz w:val="22"/>
             <w:szCs w:val="22"/>
-            <w:rPrChange w:id="132" w:author="AcerF5w10" w:date="2019-03-02T17:47:00Z">
+            <w:rPrChange w:id="131" w:author="AcerF5w10" w:date="2019-03-02T17:47:00Z">
               <w:rPr>
                 <w:rFonts w:ascii="Arial" w:eastAsia="Arial" w:hAnsi="Arial" w:cs="Arial"/>
                 <w:color w:val="000000"/>
@@ -12654,14 +12653,14 @@
           <w:t>diseño</w:t>
         </w:r>
       </w:ins>
-      <w:ins w:id="133" w:author="AcerF5w10" w:date="2019-03-02T17:44:00Z">
+      <w:ins w:id="132" w:author="AcerF5w10" w:date="2019-03-02T17:44:00Z">
         <w:r>
           <w:rPr>
             <w:rFonts w:ascii="Arial" w:eastAsia="Arial" w:hAnsi="Arial" w:cs="Arial"/>
             <w:color w:val="FF0000"/>
             <w:sz w:val="22"/>
             <w:szCs w:val="22"/>
-            <w:rPrChange w:id="134" w:author="AcerF5w10" w:date="2019-03-02T17:47:00Z">
+            <w:rPrChange w:id="133" w:author="AcerF5w10" w:date="2019-03-02T17:47:00Z">
               <w:rPr>
                 <w:rFonts w:ascii="Arial" w:eastAsia="Arial" w:hAnsi="Arial" w:cs="Arial"/>
                 <w:color w:val="000000"/>
@@ -12673,14 +12672,14 @@
           <w:t>,</w:t>
         </w:r>
       </w:ins>
-      <w:ins w:id="135" w:author="AcerF5w10" w:date="2019-03-02T17:25:00Z">
+      <w:ins w:id="134" w:author="AcerF5w10" w:date="2019-03-02T17:25:00Z">
         <w:r>
           <w:rPr>
             <w:rFonts w:ascii="Arial" w:eastAsia="Arial" w:hAnsi="Arial" w:cs="Arial"/>
             <w:color w:val="FF0000"/>
             <w:sz w:val="22"/>
             <w:szCs w:val="22"/>
-            <w:rPrChange w:id="136" w:author="AcerF5w10" w:date="2019-03-02T17:47:00Z">
+            <w:rPrChange w:id="135" w:author="AcerF5w10" w:date="2019-03-02T17:47:00Z">
               <w:rPr>
                 <w:rFonts w:ascii="Arial" w:eastAsia="Arial" w:hAnsi="Arial" w:cs="Arial"/>
                 <w:color w:val="000000"/>
@@ -12692,14 +12691,14 @@
           <w:t xml:space="preserve"> de objetos </w:t>
         </w:r>
       </w:ins>
-      <w:ins w:id="137" w:author="AcerF5w10" w:date="2019-03-02T17:27:00Z">
+      <w:ins w:id="136" w:author="AcerF5w10" w:date="2019-03-02T17:27:00Z">
         <w:r>
           <w:rPr>
             <w:rFonts w:ascii="Arial" w:eastAsia="Arial" w:hAnsi="Arial" w:cs="Arial"/>
             <w:color w:val="FF0000"/>
             <w:sz w:val="22"/>
             <w:szCs w:val="22"/>
-            <w:rPrChange w:id="138" w:author="AcerF5w10" w:date="2019-03-02T17:47:00Z">
+            <w:rPrChange w:id="137" w:author="AcerF5w10" w:date="2019-03-02T17:47:00Z">
               <w:rPr>
                 <w:rFonts w:ascii="Arial" w:eastAsia="Arial" w:hAnsi="Arial" w:cs="Arial"/>
                 <w:color w:val="000000"/>
@@ -12711,14 +12710,14 @@
           <w:t xml:space="preserve">de </w:t>
         </w:r>
       </w:ins>
-      <w:ins w:id="139" w:author="AcerF5w10" w:date="2019-03-02T17:29:00Z">
+      <w:ins w:id="138" w:author="AcerF5w10" w:date="2019-03-02T17:29:00Z">
         <w:r>
           <w:rPr>
             <w:rFonts w:ascii="Arial" w:eastAsia="Arial" w:hAnsi="Arial" w:cs="Arial"/>
             <w:color w:val="FF0000"/>
             <w:sz w:val="22"/>
             <w:szCs w:val="22"/>
-            <w:rPrChange w:id="140" w:author="AcerF5w10" w:date="2019-03-02T17:47:00Z">
+            <w:rPrChange w:id="139" w:author="AcerF5w10" w:date="2019-03-02T17:47:00Z">
               <w:rPr>
                 <w:rFonts w:ascii="Arial" w:eastAsia="Arial" w:hAnsi="Arial" w:cs="Arial"/>
                 <w:color w:val="000000"/>
@@ -12730,14 +12729,14 @@
           <w:t>interacción</w:t>
         </w:r>
       </w:ins>
-      <w:ins w:id="141" w:author="AcerF5w10" w:date="2019-03-02T17:27:00Z">
+      <w:ins w:id="140" w:author="AcerF5w10" w:date="2019-03-02T17:27:00Z">
         <w:r>
           <w:rPr>
             <w:rFonts w:ascii="Arial" w:eastAsia="Arial" w:hAnsi="Arial" w:cs="Arial"/>
             <w:color w:val="FF0000"/>
             <w:sz w:val="22"/>
             <w:szCs w:val="22"/>
-            <w:rPrChange w:id="142" w:author="AcerF5w10" w:date="2019-03-02T17:47:00Z">
+            <w:rPrChange w:id="141" w:author="AcerF5w10" w:date="2019-03-02T17:47:00Z">
               <w:rPr>
                 <w:rFonts w:ascii="Arial" w:eastAsia="Arial" w:hAnsi="Arial" w:cs="Arial"/>
                 <w:color w:val="000000"/>
@@ -12749,14 +12748,14 @@
           <w:t xml:space="preserve"> tangible </w:t>
         </w:r>
       </w:ins>
-      <w:ins w:id="143" w:author="AcerF5w10" w:date="2019-03-02T17:30:00Z">
+      <w:ins w:id="142" w:author="AcerF5w10" w:date="2019-03-02T17:30:00Z">
         <w:r>
           <w:rPr>
             <w:rFonts w:ascii="Arial" w:eastAsia="Arial" w:hAnsi="Arial" w:cs="Arial"/>
             <w:color w:val="FF0000"/>
             <w:sz w:val="22"/>
             <w:szCs w:val="22"/>
-            <w:rPrChange w:id="144" w:author="AcerF5w10" w:date="2019-03-02T17:47:00Z">
+            <w:rPrChange w:id="143" w:author="AcerF5w10" w:date="2019-03-02T17:47:00Z">
               <w:rPr>
                 <w:rFonts w:ascii="Arial" w:eastAsia="Arial" w:hAnsi="Arial" w:cs="Arial"/>
                 <w:color w:val="000000"/>
@@ -12768,7 +12767,7 @@
           <w:t xml:space="preserve">en los </w:t>
         </w:r>
       </w:ins>
-      <w:ins w:id="145" w:author="AcerF5w10" w:date="2019-03-02T17:36:00Z">
+      <w:ins w:id="144" w:author="AcerF5w10" w:date="2019-03-02T17:36:00Z">
         <w:r>
           <w:rPr>
             <w:rFonts w:ascii="Arial" w:eastAsia="Arial" w:hAnsi="Arial" w:cs="Arial"/>
@@ -12779,14 +12778,14 @@
           <w:t>juegos</w:t>
         </w:r>
       </w:ins>
-      <w:ins w:id="146" w:author="AcerF5w10" w:date="2019-03-02T17:30:00Z">
+      <w:ins w:id="145" w:author="AcerF5w10" w:date="2019-03-02T17:30:00Z">
         <w:r>
           <w:rPr>
             <w:rFonts w:ascii="Arial" w:eastAsia="Arial" w:hAnsi="Arial" w:cs="Arial"/>
             <w:color w:val="FF0000"/>
             <w:sz w:val="22"/>
             <w:szCs w:val="22"/>
-            <w:rPrChange w:id="147" w:author="AcerF5w10" w:date="2019-03-02T17:47:00Z">
+            <w:rPrChange w:id="146" w:author="AcerF5w10" w:date="2019-03-02T17:47:00Z">
               <w:rPr>
                 <w:rFonts w:ascii="Arial" w:eastAsia="Arial" w:hAnsi="Arial" w:cs="Arial"/>
                 <w:color w:val="000000"/>
@@ -12798,7 +12797,7 @@
           <w:t xml:space="preserve"> serios </w:t>
         </w:r>
       </w:ins>
-      <w:ins w:id="148" w:author="AcerF5w10" w:date="2019-03-02T17:36:00Z">
+      <w:ins w:id="147" w:author="AcerF5w10" w:date="2019-03-02T17:36:00Z">
         <w:r>
           <w:rPr>
             <w:rFonts w:ascii="Arial" w:eastAsia="Arial" w:hAnsi="Arial" w:cs="Arial"/>
@@ -12809,14 +12808,14 @@
           <w:t>enfocados en</w:t>
         </w:r>
       </w:ins>
-      <w:ins w:id="149" w:author="AcerF5w10" w:date="2019-03-02T17:30:00Z">
+      <w:ins w:id="148" w:author="AcerF5w10" w:date="2019-03-02T17:30:00Z">
         <w:r>
           <w:rPr>
             <w:rFonts w:ascii="Arial" w:eastAsia="Arial" w:hAnsi="Arial" w:cs="Arial"/>
             <w:color w:val="FF0000"/>
             <w:sz w:val="22"/>
             <w:szCs w:val="22"/>
-            <w:rPrChange w:id="150" w:author="AcerF5w10" w:date="2019-03-02T17:47:00Z">
+            <w:rPrChange w:id="149" w:author="AcerF5w10" w:date="2019-03-02T17:47:00Z">
               <w:rPr>
                 <w:rFonts w:ascii="Arial" w:eastAsia="Arial" w:hAnsi="Arial" w:cs="Arial"/>
                 <w:color w:val="000000"/>
@@ -12828,14 +12827,14 @@
           <w:t xml:space="preserve"> </w:t>
         </w:r>
       </w:ins>
-      <w:ins w:id="151" w:author="AcerF5w10" w:date="2019-03-02T17:31:00Z">
+      <w:ins w:id="150" w:author="AcerF5w10" w:date="2019-03-02T17:31:00Z">
         <w:r>
           <w:rPr>
             <w:rFonts w:ascii="Arial" w:eastAsia="Arial" w:hAnsi="Arial" w:cs="Arial"/>
             <w:color w:val="FF0000"/>
             <w:sz w:val="22"/>
             <w:szCs w:val="22"/>
-            <w:rPrChange w:id="152" w:author="AcerF5w10" w:date="2019-03-02T17:47:00Z">
+            <w:rPrChange w:id="151" w:author="AcerF5w10" w:date="2019-03-02T17:47:00Z">
               <w:rPr>
                 <w:rFonts w:ascii="Arial" w:eastAsia="Arial" w:hAnsi="Arial" w:cs="Arial"/>
                 <w:color w:val="000000"/>
@@ -12847,14 +12846,14 @@
           <w:t>rehabilitación</w:t>
         </w:r>
       </w:ins>
-      <w:ins w:id="153" w:author="AcerF5w10" w:date="2019-03-02T17:30:00Z">
+      <w:ins w:id="152" w:author="AcerF5w10" w:date="2019-03-02T17:30:00Z">
         <w:r>
           <w:rPr>
             <w:rFonts w:ascii="Arial" w:eastAsia="Arial" w:hAnsi="Arial" w:cs="Arial"/>
             <w:color w:val="FF0000"/>
             <w:sz w:val="22"/>
             <w:szCs w:val="22"/>
-            <w:rPrChange w:id="154" w:author="AcerF5w10" w:date="2019-03-02T17:47:00Z">
+            <w:rPrChange w:id="153" w:author="AcerF5w10" w:date="2019-03-02T17:47:00Z">
               <w:rPr>
                 <w:rFonts w:ascii="Arial" w:eastAsia="Arial" w:hAnsi="Arial" w:cs="Arial"/>
                 <w:color w:val="000000"/>
@@ -12866,14 +12865,14 @@
           <w:t xml:space="preserve"> </w:t>
         </w:r>
       </w:ins>
-      <w:ins w:id="155" w:author="AcerF5w10" w:date="2019-03-02T17:31:00Z">
+      <w:ins w:id="154" w:author="AcerF5w10" w:date="2019-03-02T17:31:00Z">
         <w:r>
           <w:rPr>
             <w:rFonts w:ascii="Arial" w:eastAsia="Arial" w:hAnsi="Arial" w:cs="Arial"/>
             <w:color w:val="FF0000"/>
             <w:sz w:val="22"/>
             <w:szCs w:val="22"/>
-            <w:rPrChange w:id="156" w:author="AcerF5w10" w:date="2019-03-02T17:47:00Z">
+            <w:rPrChange w:id="155" w:author="AcerF5w10" w:date="2019-03-02T17:47:00Z">
               <w:rPr>
                 <w:rFonts w:ascii="Arial" w:eastAsia="Arial" w:hAnsi="Arial" w:cs="Arial"/>
                 <w:color w:val="000000"/>
@@ -12885,52 +12884,118 @@
           <w:t xml:space="preserve">psicomotriz, </w:t>
         </w:r>
       </w:ins>
-      <w:ins w:id="157" w:author="AcerF5w10" w:date="2019-03-02T17:29:00Z">
+      <w:ins w:id="156" w:author="AcerF5w10" w:date="2019-03-11T19:23:00Z">
         <w:r>
           <w:rPr>
             <w:rFonts w:ascii="Arial" w:eastAsia="Arial" w:hAnsi="Arial" w:cs="Arial"/>
             <w:color w:val="FF0000"/>
             <w:sz w:val="22"/>
             <w:szCs w:val="22"/>
-            <w:rPrChange w:id="158" w:author="AcerF5w10" w:date="2019-03-02T17:47:00Z">
-              <w:rPr>
-                <w:rFonts w:ascii="Arial" w:eastAsia="Arial" w:hAnsi="Arial" w:cs="Arial"/>
-                <w:color w:val="000000"/>
-                <w:sz w:val="22"/>
-                <w:szCs w:val="22"/>
-              </w:rPr>
-            </w:rPrChange>
           </w:rPr>
-          <w:t>para la construcción del conjunto de patrones</w:t>
+          <w:t xml:space="preserve">realizando una </w:t>
         </w:r>
       </w:ins>
-      <w:ins w:id="159" w:author="AcerF5w10" w:date="2019-03-02T17:43:00Z">
+      <w:ins w:id="157" w:author="AcerF5w10" w:date="2019-03-11T19:24:00Z">
         <w:r>
           <w:rPr>
             <w:rFonts w:ascii="Arial" w:eastAsia="Arial" w:hAnsi="Arial" w:cs="Arial"/>
             <w:color w:val="FF0000"/>
             <w:sz w:val="22"/>
             <w:szCs w:val="22"/>
-            <w:rPrChange w:id="160" w:author="AcerF5w10" w:date="2019-03-02T17:47:00Z">
-              <w:rPr>
-                <w:rFonts w:ascii="Arial" w:eastAsia="Arial" w:hAnsi="Arial" w:cs="Arial"/>
-                <w:color w:val="000000"/>
-                <w:sz w:val="22"/>
-                <w:szCs w:val="22"/>
-              </w:rPr>
-            </w:rPrChange>
           </w:rPr>
-          <w:t xml:space="preserve"> </w:t>
+          <w:t>revisión</w:t>
         </w:r>
       </w:ins>
-      <w:ins w:id="161" w:author="AcerF5w10" w:date="2019-03-02T17:45:00Z">
+      <w:ins w:id="158" w:author="AcerF5w10" w:date="2019-03-11T19:23:00Z">
         <w:r>
           <w:rPr>
             <w:rFonts w:ascii="Arial" w:eastAsia="Arial" w:hAnsi="Arial" w:cs="Arial"/>
             <w:color w:val="FF0000"/>
             <w:sz w:val="22"/>
             <w:szCs w:val="22"/>
-            <w:rPrChange w:id="162" w:author="AcerF5w10" w:date="2019-03-02T17:47:00Z">
+          </w:rPr>
+          <w:t xml:space="preserve"> </w:t>
+        </w:r>
+      </w:ins>
+      <w:ins w:id="159" w:author="AcerF5w10" w:date="2019-03-11T19:24:00Z">
+        <w:r>
+          <w:rPr>
+            <w:rFonts w:ascii="Arial" w:eastAsia="Arial" w:hAnsi="Arial" w:cs="Arial"/>
+            <w:color w:val="FF0000"/>
+            <w:sz w:val="22"/>
+            <w:szCs w:val="22"/>
+          </w:rPr>
+          <w:t>sistemática</w:t>
+        </w:r>
+      </w:ins>
+      <w:ins w:id="160" w:author="AcerF5w10" w:date="2019-03-11T19:25:00Z">
+        <w:r>
+          <w:rPr>
+            <w:rFonts w:ascii="Arial" w:eastAsia="Arial" w:hAnsi="Arial" w:cs="Arial"/>
+            <w:color w:val="FF0000"/>
+            <w:sz w:val="22"/>
+            <w:szCs w:val="22"/>
+          </w:rPr>
+          <w:t xml:space="preserve"> de la literatura</w:t>
+        </w:r>
+      </w:ins>
+      <w:ins w:id="161" w:author="AcerF5w10" w:date="2019-03-11T19:23:00Z">
+        <w:r>
+          <w:rPr>
+            <w:rFonts w:ascii="Arial" w:eastAsia="Arial" w:hAnsi="Arial" w:cs="Arial"/>
+            <w:color w:val="FF0000"/>
+            <w:sz w:val="22"/>
+            <w:szCs w:val="22"/>
+          </w:rPr>
+          <w:t xml:space="preserve">, </w:t>
+        </w:r>
+      </w:ins>
+      <w:ins w:id="162" w:author="AcerF5w10" w:date="2019-03-02T17:29:00Z">
+        <w:r>
+          <w:rPr>
+            <w:rFonts w:ascii="Arial" w:eastAsia="Arial" w:hAnsi="Arial" w:cs="Arial"/>
+            <w:color w:val="FF0000"/>
+            <w:sz w:val="22"/>
+            <w:szCs w:val="22"/>
+            <w:rPrChange w:id="163" w:author="AcerF5w10" w:date="2019-03-02T17:47:00Z">
+              <w:rPr>
+                <w:rFonts w:ascii="Arial" w:eastAsia="Arial" w:hAnsi="Arial" w:cs="Arial"/>
+                <w:color w:val="000000"/>
+                <w:sz w:val="22"/>
+                <w:szCs w:val="22"/>
+              </w:rPr>
+            </w:rPrChange>
+          </w:rPr>
+          <w:t>para la construcción del conjunto de patrones</w:t>
+        </w:r>
+      </w:ins>
+      <w:ins w:id="164" w:author="AcerF5w10" w:date="2019-03-02T17:43:00Z">
+        <w:r>
+          <w:rPr>
+            <w:rFonts w:ascii="Arial" w:eastAsia="Arial" w:hAnsi="Arial" w:cs="Arial"/>
+            <w:color w:val="FF0000"/>
+            <w:sz w:val="22"/>
+            <w:szCs w:val="22"/>
+            <w:rPrChange w:id="165" w:author="AcerF5w10" w:date="2019-03-02T17:47:00Z">
+              <w:rPr>
+                <w:rFonts w:ascii="Arial" w:eastAsia="Arial" w:hAnsi="Arial" w:cs="Arial"/>
+                <w:color w:val="000000"/>
+                <w:sz w:val="22"/>
+                <w:szCs w:val="22"/>
+              </w:rPr>
+            </w:rPrChange>
+          </w:rPr>
+          <w:t xml:space="preserve"> </w:t>
+        </w:r>
+      </w:ins>
+      <w:ins w:id="166" w:author="AcerF5w10" w:date="2019-03-02T17:45:00Z">
+        <w:r>
+          <w:rPr>
+            <w:rFonts w:ascii="Arial" w:eastAsia="Arial" w:hAnsi="Arial" w:cs="Arial"/>
+            <w:color w:val="FF0000"/>
+            <w:sz w:val="22"/>
+            <w:szCs w:val="22"/>
+            <w:rPrChange w:id="167" w:author="AcerF5w10" w:date="2019-03-02T17:47:00Z">
               <w:rPr>
                 <w:rFonts w:ascii="Arial" w:eastAsia="Arial" w:hAnsi="Arial" w:cs="Arial"/>
                 <w:color w:val="000000"/>
@@ -12951,7 +13016,7 @@
           <w:t>.</w:t>
         </w:r>
       </w:ins>
-      <w:del w:id="163" w:author="AcerF5w10" w:date="2019-03-02T17:30:00Z">
+      <w:del w:id="168" w:author="AcerF5w10" w:date="2019-03-02T17:30:00Z">
         <w:r>
           <w:rPr>
             <w:rFonts w:ascii="Arial" w:eastAsia="Arial" w:hAnsi="Arial" w:cs="Arial"/>
@@ -13012,6 +13077,7 @@
           <w:szCs w:val="22"/>
         </w:rPr>
       </w:pPr>
+      <w:commentRangeStart w:id="169"/>
       <w:r>
         <w:rPr>
           <w:rFonts w:ascii="Arial" w:eastAsia="Arial" w:hAnsi="Arial" w:cs="Arial"/>
@@ -13020,18 +13086,78 @@
           <w:sz w:val="22"/>
           <w:szCs w:val="22"/>
         </w:rPr>
-        <w:t xml:space="preserve">OE2: </w:t>
-      </w:r>
-      <w:r>
-        <w:rPr>
-          <w:rFonts w:ascii="Arial" w:eastAsia="Arial" w:hAnsi="Arial" w:cs="Arial"/>
+        <w:t>OE2:</w:t>
+      </w:r>
+      <w:commentRangeEnd w:id="169"/>
+      <w:r>
+        <w:rPr>
+          <w:rStyle w:val="Refdecomentario"/>
+        </w:rPr>
+        <w:commentReference w:id="169"/>
+      </w:r>
+      <w:r>
+        <w:rPr>
+          <w:rFonts w:ascii="Arial" w:eastAsia="Arial" w:hAnsi="Arial" w:cs="Arial"/>
+          <w:b/>
           <w:color w:val="000000"/>
           <w:sz w:val="22"/>
           <w:szCs w:val="22"/>
         </w:rPr>
-        <w:t xml:space="preserve">Adaptar y/o definir un conjunto de patrones de interacción a partir del uso </w:t>
-      </w:r>
-      <w:commentRangeStart w:id="164"/>
+        <w:t xml:space="preserve"> </w:t>
+      </w:r>
+      <w:ins w:id="170" w:author="AcerF5w10" w:date="2019-03-11T19:39:00Z">
+        <w:r>
+          <w:rPr>
+            <w:rFonts w:ascii="Arial" w:eastAsia="Arial" w:hAnsi="Arial" w:cs="Arial"/>
+            <w:color w:val="000000"/>
+            <w:sz w:val="22"/>
+            <w:szCs w:val="22"/>
+            <w:rPrChange w:id="171" w:author="AcerF5w10" w:date="2019-03-11T19:40:00Z">
+              <w:rPr>
+                <w:rFonts w:ascii="Arial" w:eastAsia="Arial" w:hAnsi="Arial" w:cs="Arial"/>
+                <w:b/>
+                <w:color w:val="000000"/>
+                <w:sz w:val="22"/>
+                <w:szCs w:val="22"/>
+              </w:rPr>
+            </w:rPrChange>
+          </w:rPr>
+          <w:t xml:space="preserve">Construir </w:t>
+        </w:r>
+      </w:ins>
+      <w:del w:id="172" w:author="AcerF5w10" w:date="2019-03-11T19:39:00Z">
+        <w:r>
+          <w:rPr>
+            <w:rFonts w:ascii="Arial" w:eastAsia="Arial" w:hAnsi="Arial" w:cs="Arial"/>
+            <w:color w:val="000000"/>
+            <w:sz w:val="22"/>
+            <w:szCs w:val="22"/>
+          </w:rPr>
+          <w:delText xml:space="preserve">Adaptar </w:delText>
+        </w:r>
+      </w:del>
+      <w:del w:id="173" w:author="AcerF5w10" w:date="2019-03-11T19:25:00Z">
+        <w:r>
+          <w:rPr>
+            <w:rFonts w:ascii="Arial" w:eastAsia="Arial" w:hAnsi="Arial" w:cs="Arial"/>
+            <w:color w:val="000000"/>
+            <w:sz w:val="22"/>
+            <w:szCs w:val="22"/>
+          </w:rPr>
+          <w:delText>y/</w:delText>
+        </w:r>
+      </w:del>
+      <w:del w:id="174" w:author="AcerF5w10" w:date="2019-03-11T19:39:00Z">
+        <w:r>
+          <w:rPr>
+            <w:rFonts w:ascii="Arial" w:eastAsia="Arial" w:hAnsi="Arial" w:cs="Arial"/>
+            <w:color w:val="000000"/>
+            <w:sz w:val="22"/>
+            <w:szCs w:val="22"/>
+          </w:rPr>
+          <w:delText xml:space="preserve">o definir </w:delText>
+        </w:r>
+      </w:del>
       <w:r>
         <w:rPr>
           <w:rFonts w:ascii="Arial" w:eastAsia="Arial" w:hAnsi="Arial" w:cs="Arial"/>
@@ -13039,15 +13165,52 @@
           <w:sz w:val="22"/>
           <w:szCs w:val="22"/>
         </w:rPr>
-        <w:t>de</w:t>
-      </w:r>
-      <w:commentRangeEnd w:id="164"/>
-      <w:r>
-        <w:rPr>
-          <w:rStyle w:val="Refdecomentario"/>
-        </w:rPr>
-        <w:commentReference w:id="164"/>
-      </w:r>
+        <w:t xml:space="preserve">un conjunto de patrones de </w:t>
+      </w:r>
+      <w:ins w:id="175" w:author="AcerF5w10" w:date="2019-03-11T19:26:00Z">
+        <w:r>
+          <w:rPr>
+            <w:rFonts w:ascii="Arial" w:eastAsia="Arial" w:hAnsi="Arial" w:cs="Arial"/>
+            <w:color w:val="000000"/>
+            <w:sz w:val="22"/>
+            <w:szCs w:val="22"/>
+          </w:rPr>
+          <w:t>diseño</w:t>
+        </w:r>
+      </w:ins>
+      <w:ins w:id="176" w:author="AcerF5w10" w:date="2019-03-12T12:08:00Z">
+        <w:r>
+          <w:rPr>
+            <w:rFonts w:ascii="Arial" w:eastAsia="Arial" w:hAnsi="Arial" w:cs="Arial"/>
+            <w:color w:val="000000"/>
+            <w:sz w:val="22"/>
+            <w:szCs w:val="22"/>
+          </w:rPr>
+          <w:t>,</w:t>
+        </w:r>
+      </w:ins>
+      <w:del w:id="177" w:author="AcerF5w10" w:date="2019-03-11T19:26:00Z">
+        <w:r>
+          <w:rPr>
+            <w:rFonts w:ascii="Arial" w:eastAsia="Arial" w:hAnsi="Arial" w:cs="Arial"/>
+            <w:color w:val="000000"/>
+            <w:sz w:val="22"/>
+            <w:szCs w:val="22"/>
+          </w:rPr>
+          <w:delText>in</w:delText>
+        </w:r>
+      </w:del>
+      <w:del w:id="178" w:author="AcerF5w10" w:date="2019-03-11T19:27:00Z">
+        <w:r>
+          <w:rPr>
+            <w:rFonts w:ascii="Arial" w:eastAsia="Arial" w:hAnsi="Arial" w:cs="Arial"/>
+            <w:color w:val="000000"/>
+            <w:sz w:val="22"/>
+            <w:szCs w:val="22"/>
+          </w:rPr>
+          <w:delText>teracción</w:delText>
+        </w:r>
+      </w:del>
       <w:r>
         <w:rPr>
           <w:rFonts w:ascii="Arial" w:eastAsia="Arial" w:hAnsi="Arial" w:cs="Arial"/>
@@ -13055,7 +13218,130 @@
           <w:sz w:val="22"/>
           <w:szCs w:val="22"/>
         </w:rPr>
-        <w:t xml:space="preserve"> interfaces u objetos tangibles en juegos serios dirigidos a la rehabilitación psicomotriz de niños con discapacidad auditiva.</w:t>
+        <w:t xml:space="preserve"> </w:t>
+      </w:r>
+      <w:ins w:id="179" w:author="AcerF5w10" w:date="2019-03-11T19:27:00Z">
+        <w:r>
+          <w:rPr>
+            <w:rFonts w:ascii="Arial" w:eastAsia="Arial" w:hAnsi="Arial" w:cs="Arial"/>
+            <w:color w:val="000000"/>
+            <w:sz w:val="22"/>
+            <w:szCs w:val="22"/>
+          </w:rPr>
+          <w:t xml:space="preserve">de objetos de </w:t>
+        </w:r>
+      </w:ins>
+      <w:ins w:id="180" w:author="AcerF5w10" w:date="2019-03-11T19:29:00Z">
+        <w:r>
+          <w:rPr>
+            <w:rFonts w:ascii="Arial" w:eastAsia="Arial" w:hAnsi="Arial" w:cs="Arial"/>
+            <w:color w:val="000000"/>
+            <w:sz w:val="22"/>
+            <w:szCs w:val="22"/>
+          </w:rPr>
+          <w:t>interacción</w:t>
+        </w:r>
+      </w:ins>
+      <w:ins w:id="181" w:author="AcerF5w10" w:date="2019-03-11T19:27:00Z">
+        <w:r>
+          <w:rPr>
+            <w:rFonts w:ascii="Arial" w:eastAsia="Arial" w:hAnsi="Arial" w:cs="Arial"/>
+            <w:color w:val="000000"/>
+            <w:sz w:val="22"/>
+            <w:szCs w:val="22"/>
+          </w:rPr>
+          <w:t xml:space="preserve"> tangible </w:t>
+        </w:r>
+      </w:ins>
+      <w:ins w:id="182" w:author="AcerF5w10" w:date="2019-03-11T19:30:00Z">
+        <w:r>
+          <w:rPr>
+            <w:rFonts w:ascii="Arial" w:eastAsia="Arial" w:hAnsi="Arial" w:cs="Arial"/>
+            <w:color w:val="000000"/>
+            <w:sz w:val="22"/>
+            <w:szCs w:val="22"/>
+          </w:rPr>
+          <w:t>en los juegos serios enfocados en rehabilitación psicomotriz de niños con discapacidad auditiva</w:t>
+        </w:r>
+      </w:ins>
+      <w:ins w:id="183" w:author="AcerF5w10" w:date="2019-03-11T19:39:00Z">
+        <w:r>
+          <w:rPr>
+            <w:rFonts w:ascii="Arial" w:eastAsia="Arial" w:hAnsi="Arial" w:cs="Arial"/>
+            <w:color w:val="000000"/>
+            <w:sz w:val="22"/>
+            <w:szCs w:val="22"/>
+          </w:rPr>
+          <w:t xml:space="preserve"> </w:t>
+        </w:r>
+      </w:ins>
+      <w:ins w:id="184" w:author="AcerF5w10" w:date="2019-03-11T19:41:00Z">
+        <w:r>
+          <w:rPr>
+            <w:rFonts w:ascii="Arial" w:eastAsia="Arial" w:hAnsi="Arial" w:cs="Arial"/>
+            <w:color w:val="000000"/>
+            <w:sz w:val="22"/>
+            <w:szCs w:val="22"/>
+          </w:rPr>
+          <w:t>mediante</w:t>
+        </w:r>
+      </w:ins>
+      <w:ins w:id="185" w:author="AcerF5w10" w:date="2019-03-11T19:40:00Z">
+        <w:r>
+          <w:rPr>
+            <w:rFonts w:ascii="Arial" w:eastAsia="Arial" w:hAnsi="Arial" w:cs="Arial"/>
+            <w:color w:val="000000"/>
+            <w:sz w:val="22"/>
+            <w:szCs w:val="22"/>
+          </w:rPr>
+          <w:t xml:space="preserve"> la adaptación de patrones de diseño existentes o la definición de nuevos patrones de diseño</w:t>
+        </w:r>
+      </w:ins>
+      <w:del w:id="186" w:author="AcerF5w10" w:date="2019-03-11T19:39:00Z">
+        <w:r>
+          <w:rPr>
+            <w:rFonts w:ascii="Arial" w:eastAsia="Arial" w:hAnsi="Arial" w:cs="Arial"/>
+            <w:color w:val="000000"/>
+            <w:sz w:val="22"/>
+            <w:szCs w:val="22"/>
+          </w:rPr>
+          <w:delText xml:space="preserve">a partir del uso </w:delText>
+        </w:r>
+        <w:commentRangeStart w:id="187"/>
+        <w:r>
+          <w:rPr>
+            <w:rFonts w:ascii="Arial" w:eastAsia="Arial" w:hAnsi="Arial" w:cs="Arial"/>
+            <w:color w:val="000000"/>
+            <w:sz w:val="22"/>
+            <w:szCs w:val="22"/>
+          </w:rPr>
+          <w:delText>de</w:delText>
+        </w:r>
+        <w:commentRangeEnd w:id="187"/>
+        <w:r>
+          <w:rPr>
+            <w:rStyle w:val="Refdecomentario"/>
+          </w:rPr>
+          <w:commentReference w:id="187"/>
+        </w:r>
+        <w:r>
+          <w:rPr>
+            <w:rFonts w:ascii="Arial" w:eastAsia="Arial" w:hAnsi="Arial" w:cs="Arial"/>
+            <w:color w:val="000000"/>
+            <w:sz w:val="22"/>
+            <w:szCs w:val="22"/>
+          </w:rPr>
+          <w:delText xml:space="preserve"> interfaces u objetos tangibles en juegos serios dirigidos a la rehabilitación psicomotriz de niños con discapacidad auditiva</w:delText>
+        </w:r>
+      </w:del>
+      <w:r>
+        <w:rPr>
+          <w:rFonts w:ascii="Arial" w:eastAsia="Arial" w:hAnsi="Arial" w:cs="Arial"/>
+          <w:color w:val="000000"/>
+          <w:sz w:val="22"/>
+          <w:szCs w:val="22"/>
+        </w:rPr>
+        <w:t>.</w:t>
       </w:r>
     </w:p>
     <w:p>
@@ -13079,7 +13365,7 @@
           <w:szCs w:val="22"/>
         </w:rPr>
       </w:pPr>
-      <w:commentRangeStart w:id="165"/>
+      <w:commentRangeStart w:id="188"/>
       <w:r>
         <w:rPr>
           <w:rFonts w:ascii="Arial" w:eastAsia="Arial" w:hAnsi="Arial" w:cs="Arial"/>
@@ -13089,12 +13375,12 @@
         </w:rPr>
         <w:t>OE3</w:t>
       </w:r>
-      <w:commentRangeEnd w:id="165"/>
+      <w:commentRangeEnd w:id="188"/>
       <w:r>
         <w:rPr>
           <w:rStyle w:val="Refdecomentario"/>
         </w:rPr>
-        <w:commentReference w:id="165"/>
+        <w:commentReference w:id="188"/>
       </w:r>
       <w:r>
         <w:rPr>
@@ -13111,7 +13397,81 @@
           <w:sz w:val="22"/>
           <w:szCs w:val="22"/>
         </w:rPr>
-        <w:t>Construir un prototipo de juego serio que use interfaces tangibles para la rehabilitación psicomotriz de niños con discapacidad auditiva usando el conjunto de patrones propuestos.</w:t>
+        <w:t xml:space="preserve">Construir un prototipo de juego serio que use interfaces tangibles para la rehabilitación psicomotriz de niños con discapacidad auditiva </w:t>
+      </w:r>
+      <w:ins w:id="189" w:author="AcerF5w10" w:date="2019-03-11T19:44:00Z">
+        <w:r>
+          <w:rPr>
+            <w:rFonts w:ascii="Arial" w:eastAsia="Arial" w:hAnsi="Arial" w:cs="Arial"/>
+            <w:sz w:val="22"/>
+            <w:szCs w:val="22"/>
+          </w:rPr>
+          <w:t xml:space="preserve">mediante el </w:t>
+        </w:r>
+      </w:ins>
+      <w:r>
+        <w:rPr>
+          <w:rFonts w:ascii="Arial" w:eastAsia="Arial" w:hAnsi="Arial" w:cs="Arial"/>
+          <w:sz w:val="22"/>
+          <w:szCs w:val="22"/>
+        </w:rPr>
+        <w:t>us</w:t>
+      </w:r>
+      <w:del w:id="190" w:author="AcerF5w10" w:date="2019-03-11T19:44:00Z">
+        <w:r>
+          <w:rPr>
+            <w:rFonts w:ascii="Arial" w:eastAsia="Arial" w:hAnsi="Arial" w:cs="Arial"/>
+            <w:sz w:val="22"/>
+            <w:szCs w:val="22"/>
+          </w:rPr>
+          <w:delText>ando</w:delText>
+        </w:r>
+      </w:del>
+      <w:ins w:id="191" w:author="AcerF5w10" w:date="2019-03-11T19:44:00Z">
+        <w:r>
+          <w:rPr>
+            <w:rFonts w:ascii="Arial" w:eastAsia="Arial" w:hAnsi="Arial" w:cs="Arial"/>
+            <w:sz w:val="22"/>
+            <w:szCs w:val="22"/>
+          </w:rPr>
+          <w:t>o</w:t>
+        </w:r>
+      </w:ins>
+      <w:r>
+        <w:rPr>
+          <w:rFonts w:ascii="Arial" w:eastAsia="Arial" w:hAnsi="Arial" w:cs="Arial"/>
+          <w:sz w:val="22"/>
+          <w:szCs w:val="22"/>
+        </w:rPr>
+        <w:t xml:space="preserve"> </w:t>
+      </w:r>
+      <w:ins w:id="192" w:author="AcerF5w10" w:date="2019-03-11T19:46:00Z">
+        <w:r>
+          <w:rPr>
+            <w:rFonts w:ascii="Arial" w:eastAsia="Arial" w:hAnsi="Arial" w:cs="Arial"/>
+            <w:sz w:val="22"/>
+            <w:szCs w:val="22"/>
+          </w:rPr>
+          <w:t xml:space="preserve">y puesta en práctica </w:t>
+        </w:r>
+      </w:ins>
+      <w:ins w:id="193" w:author="AcerF5w10" w:date="2019-03-11T19:44:00Z">
+        <w:r>
+          <w:rPr>
+            <w:rFonts w:ascii="Arial" w:eastAsia="Arial" w:hAnsi="Arial" w:cs="Arial"/>
+            <w:sz w:val="22"/>
+            <w:szCs w:val="22"/>
+          </w:rPr>
+          <w:t>d</w:t>
+        </w:r>
+      </w:ins>
+      <w:r>
+        <w:rPr>
+          <w:rFonts w:ascii="Arial" w:eastAsia="Arial" w:hAnsi="Arial" w:cs="Arial"/>
+          <w:sz w:val="22"/>
+          <w:szCs w:val="22"/>
+        </w:rPr>
+        <w:t>el conjunto de patrones propuestos.</w:t>
       </w:r>
     </w:p>
     <w:p>
@@ -13148,9 +13508,85 @@
           <w:sz w:val="22"/>
           <w:szCs w:val="22"/>
         </w:rPr>
-        <w:t xml:space="preserve">Evaluar los patrones de interacción generados y/o adaptados a través de </w:t>
-      </w:r>
-      <w:commentRangeStart w:id="166"/>
+        <w:t xml:space="preserve">Evaluar </w:t>
+      </w:r>
+      <w:ins w:id="194" w:author="AcerF5w10" w:date="2019-03-11T19:47:00Z">
+        <w:r>
+          <w:rPr>
+            <w:rFonts w:ascii="Arial" w:hAnsi="Arial" w:cs="Arial"/>
+            <w:color w:val="000000"/>
+            <w:sz w:val="22"/>
+            <w:szCs w:val="22"/>
+          </w:rPr>
+          <w:t xml:space="preserve">la interacción </w:t>
+        </w:r>
+      </w:ins>
+      <w:ins w:id="195" w:author="AcerF5w10" w:date="2019-03-11T19:48:00Z">
+        <w:r>
+          <w:rPr>
+            <w:rFonts w:ascii="Arial" w:hAnsi="Arial" w:cs="Arial"/>
+            <w:color w:val="000000"/>
+            <w:sz w:val="22"/>
+            <w:szCs w:val="22"/>
+          </w:rPr>
+          <w:t xml:space="preserve">entre los niños con discapacidad auditiva y el juego serio enfocado en la rehabilitación psicomotriz, </w:t>
+        </w:r>
+      </w:ins>
+      <w:del w:id="196" w:author="AcerF5w10" w:date="2019-03-11T19:48:00Z">
+        <w:r>
+          <w:rPr>
+            <w:rFonts w:ascii="Arial" w:hAnsi="Arial" w:cs="Arial"/>
+            <w:color w:val="000000"/>
+            <w:sz w:val="22"/>
+            <w:szCs w:val="22"/>
+          </w:rPr>
+          <w:delText xml:space="preserve">los patrones de </w:delText>
+        </w:r>
+      </w:del>
+      <w:del w:id="197" w:author="AcerF5w10" w:date="2019-03-11T19:16:00Z">
+        <w:r>
+          <w:rPr>
+            <w:rFonts w:ascii="Arial" w:hAnsi="Arial" w:cs="Arial"/>
+            <w:color w:val="000000"/>
+            <w:sz w:val="22"/>
+            <w:szCs w:val="22"/>
+          </w:rPr>
+          <w:delText>interacción</w:delText>
+        </w:r>
+      </w:del>
+      <w:del w:id="198" w:author="AcerF5w10" w:date="2019-03-11T19:48:00Z">
+        <w:r>
+          <w:rPr>
+            <w:rFonts w:ascii="Arial" w:hAnsi="Arial" w:cs="Arial"/>
+            <w:color w:val="000000"/>
+            <w:sz w:val="22"/>
+            <w:szCs w:val="22"/>
+          </w:rPr>
+          <w:delText xml:space="preserve"> generados </w:delText>
+        </w:r>
+      </w:del>
+      <w:del w:id="199" w:author="AcerF5w10" w:date="2019-03-11T19:16:00Z">
+        <w:r>
+          <w:rPr>
+            <w:rFonts w:ascii="Arial" w:hAnsi="Arial" w:cs="Arial"/>
+            <w:color w:val="000000"/>
+            <w:sz w:val="22"/>
+            <w:szCs w:val="22"/>
+          </w:rPr>
+          <w:delText>y/</w:delText>
+        </w:r>
+      </w:del>
+      <w:del w:id="200" w:author="AcerF5w10" w:date="2019-03-11T19:48:00Z">
+        <w:r>
+          <w:rPr>
+            <w:rFonts w:ascii="Arial" w:hAnsi="Arial" w:cs="Arial"/>
+            <w:color w:val="000000"/>
+            <w:sz w:val="22"/>
+            <w:szCs w:val="22"/>
+          </w:rPr>
+          <w:delText xml:space="preserve">o adaptados </w:delText>
+        </w:r>
+      </w:del>
       <w:r>
         <w:rPr>
           <w:rFonts w:ascii="Arial" w:hAnsi="Arial" w:cs="Arial"/>
@@ -13158,15 +13594,9 @@
           <w:sz w:val="22"/>
           <w:szCs w:val="22"/>
         </w:rPr>
-        <w:t>un</w:t>
-      </w:r>
-      <w:commentRangeEnd w:id="166"/>
-      <w:r>
-        <w:rPr>
-          <w:rStyle w:val="Refdecomentario"/>
-        </w:rPr>
-        <w:commentReference w:id="166"/>
-      </w:r>
+        <w:t xml:space="preserve">a través de </w:t>
+      </w:r>
+      <w:commentRangeStart w:id="201"/>
       <w:r>
         <w:rPr>
           <w:rFonts w:ascii="Arial" w:hAnsi="Arial" w:cs="Arial"/>
@@ -13174,10 +13604,26 @@
           <w:sz w:val="22"/>
           <w:szCs w:val="22"/>
         </w:rPr>
+        <w:t>un</w:t>
+      </w:r>
+      <w:commentRangeEnd w:id="201"/>
+      <w:r>
+        <w:rPr>
+          <w:rStyle w:val="Refdecomentario"/>
+        </w:rPr>
+        <w:commentReference w:id="201"/>
+      </w:r>
+      <w:r>
+        <w:rPr>
+          <w:rFonts w:ascii="Arial" w:hAnsi="Arial" w:cs="Arial"/>
+          <w:color w:val="000000"/>
+          <w:sz w:val="22"/>
+          <w:szCs w:val="22"/>
+        </w:rPr>
         <w:t xml:space="preserve"> </w:t>
       </w:r>
-      <w:commentRangeStart w:id="167"/>
-      <w:del w:id="168" w:author="AcerF5w10" w:date="2019-03-07T12:19:00Z">
+      <w:commentRangeStart w:id="202"/>
+      <w:del w:id="203" w:author="AcerF5w10" w:date="2019-03-07T12:19:00Z">
         <w:r>
           <w:rPr>
             <w:rFonts w:ascii="Arial" w:hAnsi="Arial" w:cs="Arial"/>
@@ -13188,7 +13634,7 @@
           <w:delText>caso de estudio</w:delText>
         </w:r>
       </w:del>
-      <w:ins w:id="169" w:author="AcerF5w10" w:date="2019-03-07T12:19:00Z">
+      <w:ins w:id="204" w:author="AcerF5w10" w:date="2019-03-07T12:19:00Z">
         <w:r>
           <w:rPr>
             <w:rFonts w:ascii="Arial" w:hAnsi="Arial" w:cs="Arial"/>
@@ -13198,12 +13644,12 @@
           </w:rPr>
           <w:t>estudio de caso</w:t>
         </w:r>
-        <w:commentRangeEnd w:id="167"/>
+        <w:commentRangeEnd w:id="202"/>
         <w:r>
           <w:rPr>
             <w:rStyle w:val="Refdecomentario"/>
           </w:rPr>
-          <w:commentReference w:id="167"/>
+          <w:commentReference w:id="202"/>
         </w:r>
       </w:ins>
       <w:r>
@@ -13243,7 +13689,7 @@
           <w:szCs w:val="22"/>
         </w:rPr>
       </w:pPr>
-      <w:bookmarkStart w:id="170" w:name="_Toc531009679"/>
+      <w:bookmarkStart w:id="205" w:name="_Toc531009679"/>
       <w:r>
         <w:rPr>
           <w:b/>
@@ -13252,7 +13698,7 @@
         </w:rPr>
         <w:t>ACTIVIDADES Y CRONOGRAMA</w:t>
       </w:r>
-      <w:bookmarkEnd w:id="170"/>
+      <w:bookmarkEnd w:id="205"/>
     </w:p>
     <w:p>
       <w:pPr>
@@ -13263,7 +13709,7 @@
           <w:szCs w:val="22"/>
         </w:rPr>
       </w:pPr>
-      <w:bookmarkStart w:id="171" w:name="_Toc531009680"/>
+      <w:bookmarkStart w:id="206" w:name="_Toc531009680"/>
       <w:r>
         <w:rPr>
           <w:rFonts w:ascii="Arial" w:hAnsi="Arial" w:cs="Arial"/>
@@ -13280,7 +13726,7 @@
         </w:rPr>
         <w:t>Metodología de trabajo</w:t>
       </w:r>
-      <w:bookmarkEnd w:id="171"/>
+      <w:bookmarkEnd w:id="206"/>
       <w:r>
         <w:rPr>
           <w:rFonts w:ascii="Arial" w:hAnsi="Arial" w:cs="Arial"/>
@@ -13429,7 +13875,16 @@
           <w:sz w:val="22"/>
           <w:szCs w:val="22"/>
         </w:rPr>
-        <w:t xml:space="preserve">. Teniendo en cuenta las fases y actividades propuestas por esta metodología, para el desarrollo se llevará a cabo 4 ciclos de investigación. A continuación, se describen los ciclos y las actividades que se llevarán a cabo de manera secuencial e incremental para el desarrollo del proyecto. </w:t>
+        <w:t xml:space="preserve">. Teniendo en cuenta las fases y actividades propuestas por esta metodología, para el desarrollo se llevará a cabo 4 ciclos de </w:t>
+      </w:r>
+      <w:r>
+        <w:rPr>
+          <w:rFonts w:ascii="Arial" w:eastAsia="Arial" w:hAnsi="Arial" w:cs="Arial"/>
+          <w:sz w:val="22"/>
+          <w:szCs w:val="22"/>
+        </w:rPr>
+        <w:lastRenderedPageBreak/>
+        <w:t xml:space="preserve">investigación. A continuación, se describen los ciclos y las actividades que se llevarán a cabo de manera secuencial e incremental para el desarrollo del proyecto. </w:t>
       </w:r>
     </w:p>
     <w:p>
@@ -13460,10 +13915,9 @@
           <w:sz w:val="22"/>
           <w:szCs w:val="22"/>
         </w:rPr>
-        <w:lastRenderedPageBreak/>
         <w:t xml:space="preserve"> </w:t>
       </w:r>
-      <w:bookmarkStart w:id="172" w:name="_Toc531009681"/>
+      <w:bookmarkStart w:id="207" w:name="_Toc531009681"/>
       <w:r>
         <w:rPr>
           <w:rFonts w:ascii="Arial" w:hAnsi="Arial" w:cs="Arial"/>
@@ -13482,7 +13936,7 @@
         </w:rPr>
         <w:t>Ciclo 1 Análisis conceptual</w:t>
       </w:r>
-      <w:bookmarkEnd w:id="172"/>
+      <w:bookmarkEnd w:id="207"/>
     </w:p>
     <w:p>
       <w:pPr>
@@ -13523,7 +13977,7 @@
           <w:szCs w:val="22"/>
         </w:rPr>
       </w:pPr>
-      <w:bookmarkStart w:id="173" w:name="_Toc531009682"/>
+      <w:bookmarkStart w:id="208" w:name="_Toc531009682"/>
       <w:r>
         <w:rPr>
           <w:rFonts w:ascii="Arial" w:eastAsia="Arial" w:hAnsi="Arial" w:cs="Arial"/>
@@ -13542,7 +13996,7 @@
         </w:rPr>
         <w:t xml:space="preserve">Revisión del estado del arte sobre </w:t>
       </w:r>
-      <w:commentRangeStart w:id="174"/>
+      <w:commentRangeStart w:id="209"/>
       <w:r>
         <w:rPr>
           <w:rFonts w:ascii="Arial" w:eastAsia="Arial" w:hAnsi="Arial" w:cs="Arial"/>
@@ -13552,13 +14006,13 @@
         </w:rPr>
         <w:t xml:space="preserve">patrones de diseño de interacción </w:t>
       </w:r>
-      <w:commentRangeEnd w:id="174"/>
+      <w:commentRangeEnd w:id="209"/>
       <w:r>
         <w:rPr>
           <w:rStyle w:val="Refdecomentario"/>
           <w:rFonts w:ascii="Times New Roman" w:eastAsia="Times New Roman" w:hAnsi="Times New Roman" w:cs="Times New Roman"/>
         </w:rPr>
-        <w:commentReference w:id="174"/>
+        <w:commentReference w:id="209"/>
       </w:r>
       <w:r>
         <w:rPr>
@@ -13569,7 +14023,7 @@
         </w:rPr>
         <w:t>con juegos serios.</w:t>
       </w:r>
-      <w:bookmarkEnd w:id="173"/>
+      <w:bookmarkEnd w:id="208"/>
     </w:p>
     <w:p>
       <w:pPr>
@@ -13582,7 +14036,7 @@
           <w:szCs w:val="22"/>
         </w:rPr>
       </w:pPr>
-      <w:bookmarkStart w:id="175" w:name="_Toc531009683"/>
+      <w:bookmarkStart w:id="210" w:name="_Toc531009683"/>
       <w:r>
         <w:rPr>
           <w:rFonts w:ascii="Arial" w:eastAsia="Arial" w:hAnsi="Arial" w:cs="Arial"/>
@@ -13601,7 +14055,7 @@
         </w:rPr>
         <w:t xml:space="preserve">Llevar a cabo un estudio más en profundidad sobre </w:t>
       </w:r>
-      <w:commentRangeStart w:id="176"/>
+      <w:commentRangeStart w:id="211"/>
       <w:r>
         <w:rPr>
           <w:rFonts w:ascii="Arial" w:eastAsia="Arial" w:hAnsi="Arial" w:cs="Arial"/>
@@ -13611,13 +14065,13 @@
         </w:rPr>
         <w:t>patrones de diseño de interacción</w:t>
       </w:r>
-      <w:commentRangeEnd w:id="176"/>
+      <w:commentRangeEnd w:id="211"/>
       <w:r>
         <w:rPr>
           <w:rStyle w:val="Refdecomentario"/>
           <w:rFonts w:ascii="Times New Roman" w:eastAsia="Times New Roman" w:hAnsi="Times New Roman" w:cs="Times New Roman"/>
         </w:rPr>
-        <w:commentReference w:id="176"/>
+        <w:commentReference w:id="211"/>
       </w:r>
       <w:r>
         <w:rPr>
@@ -13628,7 +14082,7 @@
         </w:rPr>
         <w:t>.</w:t>
       </w:r>
-      <w:bookmarkEnd w:id="175"/>
+      <w:bookmarkEnd w:id="210"/>
     </w:p>
     <w:p>
       <w:pPr>
@@ -13641,7 +14095,7 @@
           <w:szCs w:val="22"/>
         </w:rPr>
       </w:pPr>
-      <w:bookmarkStart w:id="177" w:name="_Toc531009684"/>
+      <w:bookmarkStart w:id="212" w:name="_Toc531009684"/>
       <w:r>
         <w:rPr>
           <w:rFonts w:ascii="Arial" w:eastAsia="Arial" w:hAnsi="Arial" w:cs="Arial"/>
@@ -13687,7 +14141,7 @@
         </w:rPr>
         <w:t xml:space="preserve"> u objetos tangibles.</w:t>
       </w:r>
-      <w:bookmarkEnd w:id="177"/>
+      <w:bookmarkEnd w:id="212"/>
     </w:p>
     <w:p>
       <w:pPr>
@@ -13709,7 +14163,7 @@
           <w:szCs w:val="22"/>
         </w:rPr>
       </w:pPr>
-      <w:bookmarkStart w:id="178" w:name="_Toc531009685"/>
+      <w:bookmarkStart w:id="213" w:name="_Toc531009685"/>
       <w:r>
         <w:rPr>
           <w:rFonts w:ascii="Arial" w:hAnsi="Arial" w:cs="Arial"/>
@@ -13755,7 +14209,7 @@
         </w:rPr>
         <w:t>Ciclo 2. Definición de la propuesta</w:t>
       </w:r>
-      <w:bookmarkEnd w:id="178"/>
+      <w:bookmarkEnd w:id="213"/>
     </w:p>
     <w:p>
       <w:pPr>
@@ -13798,7 +14252,7 @@
         </w:rPr>
         <w:t xml:space="preserve">En esta fase se llevará a cabo la definición o adaptación de los </w:t>
       </w:r>
-      <w:commentRangeStart w:id="179"/>
+      <w:commentRangeStart w:id="214"/>
       <w:r>
         <w:rPr>
           <w:rFonts w:ascii="Arial" w:eastAsia="Arial" w:hAnsi="Arial" w:cs="Arial"/>
@@ -13807,12 +14261,12 @@
         </w:rPr>
         <w:t xml:space="preserve">patrones de interacción </w:t>
       </w:r>
-      <w:commentRangeEnd w:id="179"/>
+      <w:commentRangeEnd w:id="214"/>
       <w:r>
         <w:rPr>
           <w:rStyle w:val="Refdecomentario"/>
         </w:rPr>
-        <w:commentReference w:id="179"/>
+        <w:commentReference w:id="214"/>
       </w:r>
       <w:r>
         <w:rPr>
@@ -13851,7 +14305,7 @@
           <w:szCs w:val="22"/>
         </w:rPr>
       </w:pPr>
-      <w:bookmarkStart w:id="180" w:name="_Toc531009686"/>
+      <w:bookmarkStart w:id="215" w:name="_Toc531009686"/>
       <w:r>
         <w:rPr>
           <w:rFonts w:ascii="Arial" w:eastAsia="Arial" w:hAnsi="Arial" w:cs="Arial"/>
@@ -13879,7 +14333,7 @@
         </w:rPr>
         <w:t>Identificar los patrones de interacción existentes.</w:t>
       </w:r>
-      <w:bookmarkEnd w:id="180"/>
+      <w:bookmarkEnd w:id="215"/>
     </w:p>
     <w:p>
       <w:pPr>
@@ -13892,7 +14346,7 @@
           <w:szCs w:val="22"/>
         </w:rPr>
       </w:pPr>
-      <w:bookmarkStart w:id="181" w:name="_Toc531009687"/>
+      <w:bookmarkStart w:id="216" w:name="_Toc531009687"/>
       <w:r>
         <w:rPr>
           <w:rFonts w:ascii="Arial" w:eastAsia="Arial" w:hAnsi="Arial" w:cs="Arial"/>
@@ -13911,7 +14365,7 @@
         </w:rPr>
         <w:t xml:space="preserve">Definir y/o adaptar un conjunto de </w:t>
       </w:r>
-      <w:commentRangeStart w:id="182"/>
+      <w:commentRangeStart w:id="217"/>
       <w:r>
         <w:rPr>
           <w:rFonts w:ascii="Arial" w:eastAsia="Arial" w:hAnsi="Arial" w:cs="Arial"/>
@@ -13921,13 +14375,13 @@
         </w:rPr>
         <w:t>patrones de interacción</w:t>
       </w:r>
-      <w:commentRangeEnd w:id="182"/>
+      <w:commentRangeEnd w:id="217"/>
       <w:r>
         <w:rPr>
           <w:rStyle w:val="Refdecomentario"/>
           <w:rFonts w:ascii="Times New Roman" w:eastAsia="Times New Roman" w:hAnsi="Times New Roman" w:cs="Times New Roman"/>
         </w:rPr>
-        <w:commentReference w:id="182"/>
+        <w:commentReference w:id="217"/>
       </w:r>
       <w:r>
         <w:rPr>
@@ -13955,7 +14409,7 @@
         </w:rPr>
         <w:t xml:space="preserve"> u objetos tangibles en juegos serios dirigidos a la rehabilitación psicomotriz de niños con discapacidad auditiva.</w:t>
       </w:r>
-      <w:bookmarkEnd w:id="181"/>
+      <w:bookmarkEnd w:id="216"/>
     </w:p>
     <w:p>
       <w:pPr>
@@ -13968,7 +14422,8 @@
           <w:szCs w:val="22"/>
         </w:rPr>
       </w:pPr>
-      <w:bookmarkStart w:id="183" w:name="_Toc531009688"/>
+      <w:bookmarkStart w:id="218" w:name="_Toc531009688"/>
+      <w:commentRangeStart w:id="219"/>
       <w:r>
         <w:rPr>
           <w:rFonts w:ascii="Arial" w:eastAsia="Arial" w:hAnsi="Arial" w:cs="Arial"/>
@@ -13978,24 +14433,32 @@
         </w:rPr>
         <w:t xml:space="preserve">4.1.2.3 </w:t>
       </w:r>
-      <w:commentRangeStart w:id="184"/>
-      <w:r>
-        <w:rPr>
-          <w:rFonts w:ascii="Arial" w:eastAsia="Arial" w:hAnsi="Arial" w:cs="Arial"/>
-          <w:color w:val="000000"/>
-          <w:sz w:val="22"/>
-          <w:szCs w:val="22"/>
-        </w:rPr>
-        <w:t>Construir un prototipo de juego serio que use interfaces u objetos tangibles usando el conjunto de patrones propuestos.</w:t>
-      </w:r>
-      <w:bookmarkEnd w:id="183"/>
-      <w:commentRangeEnd w:id="184"/>
+      <w:commentRangeEnd w:id="219"/>
       <w:r>
         <w:rPr>
           <w:rStyle w:val="Refdecomentario"/>
           <w:rFonts w:ascii="Times New Roman" w:eastAsia="Times New Roman" w:hAnsi="Times New Roman" w:cs="Times New Roman"/>
         </w:rPr>
-        <w:commentReference w:id="184"/>
+        <w:commentReference w:id="219"/>
+      </w:r>
+      <w:commentRangeStart w:id="221"/>
+      <w:r>
+        <w:rPr>
+          <w:rFonts w:ascii="Arial" w:eastAsia="Arial" w:hAnsi="Arial" w:cs="Arial"/>
+          <w:color w:val="000000"/>
+          <w:sz w:val="22"/>
+          <w:szCs w:val="22"/>
+        </w:rPr>
+        <w:t>Construir un prototipo de juego serio que use interfaces u objetos tangibles usando el conjunto de patrones propuestos.</w:t>
+      </w:r>
+      <w:bookmarkEnd w:id="218"/>
+      <w:commentRangeEnd w:id="221"/>
+      <w:r>
+        <w:rPr>
+          <w:rStyle w:val="Refdecomentario"/>
+          <w:rFonts w:ascii="Times New Roman" w:eastAsia="Times New Roman" w:hAnsi="Times New Roman" w:cs="Times New Roman"/>
+        </w:rPr>
+        <w:commentReference w:id="221"/>
       </w:r>
     </w:p>
     <w:p>
@@ -14026,7 +14489,7 @@
           <w:szCs w:val="22"/>
         </w:rPr>
       </w:pPr>
-      <w:bookmarkStart w:id="185" w:name="_Toc531009689"/>
+      <w:bookmarkStart w:id="222" w:name="_Toc531009689"/>
       <w:r>
         <w:rPr>
           <w:rFonts w:ascii="Arial" w:hAnsi="Arial" w:cs="Arial"/>
@@ -14045,7 +14508,7 @@
         </w:rPr>
         <w:t>Ciclo 3. Evaluación de la propuesta</w:t>
       </w:r>
-      <w:bookmarkEnd w:id="185"/>
+      <w:bookmarkEnd w:id="222"/>
     </w:p>
     <w:p>
       <w:pPr>
@@ -14118,7 +14581,7 @@
           <w:szCs w:val="22"/>
         </w:rPr>
       </w:pPr>
-      <w:bookmarkStart w:id="186" w:name="_Toc531009690"/>
+      <w:bookmarkStart w:id="223" w:name="_Toc531009690"/>
       <w:r>
         <w:rPr>
           <w:rFonts w:ascii="Arial" w:eastAsia="Arial" w:hAnsi="Arial" w:cs="Arial"/>
@@ -14137,7 +14600,7 @@
         </w:rPr>
         <w:t>Se lleva a cabo la capacitación, coordinación, organización y diseño de la prueba del prototipo.</w:t>
       </w:r>
-      <w:bookmarkEnd w:id="186"/>
+      <w:bookmarkEnd w:id="223"/>
     </w:p>
     <w:p>
       <w:pPr>
@@ -14163,7 +14626,7 @@
           <w:szCs w:val="22"/>
         </w:rPr>
       </w:pPr>
-      <w:bookmarkStart w:id="187" w:name="_Toc531009691"/>
+      <w:bookmarkStart w:id="224" w:name="_Toc531009691"/>
       <w:r>
         <w:rPr>
           <w:rFonts w:ascii="Arial" w:eastAsia="Arial" w:hAnsi="Arial" w:cs="Arial"/>
@@ -14191,7 +14654,7 @@
         </w:rPr>
         <w:t>planificación y diseño planteado en la actividad anterior.</w:t>
       </w:r>
-      <w:bookmarkEnd w:id="187"/>
+      <w:bookmarkEnd w:id="224"/>
     </w:p>
     <w:p>
       <w:pPr>
@@ -14205,7 +14668,7 @@
           <w:szCs w:val="22"/>
         </w:rPr>
       </w:pPr>
-      <w:bookmarkStart w:id="188" w:name="_Toc531009692"/>
+      <w:bookmarkStart w:id="225" w:name="_Toc531009692"/>
       <w:r>
         <w:rPr>
           <w:rFonts w:ascii="Arial" w:eastAsia="Arial" w:hAnsi="Arial" w:cs="Arial"/>
@@ -14341,7 +14804,7 @@
         </w:rPr>
         <w:t>.</w:t>
       </w:r>
-      <w:bookmarkEnd w:id="188"/>
+      <w:bookmarkEnd w:id="225"/>
       <w:r>
         <w:rPr>
           <w:rFonts w:ascii="Arial" w:eastAsia="Arial" w:hAnsi="Arial" w:cs="Arial"/>
@@ -14380,7 +14843,7 @@
           <w:szCs w:val="22"/>
         </w:rPr>
       </w:pPr>
-      <w:bookmarkStart w:id="189" w:name="_Toc531009693"/>
+      <w:bookmarkStart w:id="226" w:name="_Toc531009693"/>
       <w:r>
         <w:rPr>
           <w:rFonts w:ascii="Arial" w:hAnsi="Arial" w:cs="Arial"/>
@@ -14399,7 +14862,7 @@
         </w:rPr>
         <w:t>Ciclo 4 Documentación y socialización</w:t>
       </w:r>
-      <w:bookmarkEnd w:id="189"/>
+      <w:bookmarkEnd w:id="226"/>
       <w:r>
         <w:rPr>
           <w:rFonts w:ascii="Arial" w:hAnsi="Arial" w:cs="Arial"/>
@@ -14483,7 +14946,7 @@
           <w:szCs w:val="22"/>
         </w:rPr>
       </w:pPr>
-      <w:bookmarkStart w:id="190" w:name="_Toc531009694"/>
+      <w:bookmarkStart w:id="227" w:name="_Toc531009694"/>
       <w:r>
         <w:rPr>
           <w:rFonts w:ascii="Arial" w:eastAsia="Arial" w:hAnsi="Arial" w:cs="Arial"/>
@@ -14503,7 +14966,7 @@
         </w:rPr>
         <w:t>Elaboración de la monografía y los anexos que resulten durante la realización del trabajo de grado o documento final.</w:t>
       </w:r>
-      <w:bookmarkEnd w:id="190"/>
+      <w:bookmarkEnd w:id="227"/>
     </w:p>
     <w:p>
       <w:pPr>
@@ -14547,7 +15010,7 @@
           <w:szCs w:val="22"/>
         </w:rPr>
       </w:pPr>
-      <w:bookmarkStart w:id="191" w:name="_Toc531009695"/>
+      <w:bookmarkStart w:id="228" w:name="_Toc531009695"/>
       <w:r>
         <w:rPr>
           <w:rFonts w:ascii="Arial" w:eastAsia="Arial" w:hAnsi="Arial" w:cs="Arial"/>
@@ -14566,7 +15029,7 @@
         </w:rPr>
         <w:t>Presentar y sustentar los resultados obtenidos durante el desarrollo del proyecto.</w:t>
       </w:r>
-      <w:bookmarkEnd w:id="191"/>
+      <w:bookmarkEnd w:id="228"/>
     </w:p>
     <w:p>
       <w:pPr>
@@ -14577,7 +15040,7 @@
           <w:szCs w:val="22"/>
         </w:rPr>
       </w:pPr>
-      <w:bookmarkStart w:id="192" w:name="_Toc531009696"/>
+      <w:bookmarkStart w:id="229" w:name="_Toc531009696"/>
       <w:r>
         <w:rPr>
           <w:rFonts w:ascii="Arial" w:hAnsi="Arial" w:cs="Arial"/>
@@ -14594,7 +15057,7 @@
         </w:rPr>
         <w:t>Cronograma de actividades</w:t>
       </w:r>
-      <w:bookmarkEnd w:id="192"/>
+      <w:bookmarkEnd w:id="229"/>
     </w:p>
     <w:p>
       <w:pPr>
@@ -14727,7 +15190,7 @@
           <w:szCs w:val="22"/>
         </w:rPr>
       </w:pPr>
-      <w:commentRangeStart w:id="193"/>
+      <w:commentRangeStart w:id="230"/>
       <w:r>
         <w:rPr>
           <w:rFonts w:ascii="Arial" w:eastAsia="Arial" w:hAnsi="Arial" w:cs="Arial"/>
@@ -14784,12 +15247,12 @@
           </wp:inline>
         </w:drawing>
       </w:r>
-      <w:commentRangeEnd w:id="193"/>
+      <w:commentRangeEnd w:id="230"/>
       <w:r>
         <w:rPr>
           <w:rStyle w:val="Refdecomentario"/>
         </w:rPr>
-        <w:commentReference w:id="193"/>
+        <w:commentReference w:id="230"/>
       </w:r>
     </w:p>
     <w:p>
@@ -14816,7 +15279,7 @@
           <w:szCs w:val="22"/>
         </w:rPr>
       </w:pPr>
-      <w:bookmarkStart w:id="194" w:name="_Toc531009697"/>
+      <w:bookmarkStart w:id="231" w:name="_Toc531009697"/>
       <w:r>
         <w:rPr>
           <w:b/>
@@ -14825,7 +15288,7 @@
         </w:rPr>
         <w:t>RECURSOS, PRESUPUESTO Y FUENTES DE FINANCIACIÓN</w:t>
       </w:r>
-      <w:bookmarkEnd w:id="194"/>
+      <w:bookmarkEnd w:id="231"/>
     </w:p>
     <w:p>
       <w:pPr>
@@ -15127,6 +15590,7 @@
                 <w:szCs w:val="22"/>
               </w:rPr>
             </w:pPr>
+            <w:commentRangeStart w:id="232"/>
             <w:r>
               <w:rPr>
                 <w:rFonts w:ascii="Arial" w:eastAsia="Arial" w:hAnsi="Arial" w:cs="Arial"/>
@@ -15135,6 +15599,15 @@
                 <w:szCs w:val="22"/>
               </w:rPr>
               <w:t>Recursos</w:t>
+            </w:r>
+            <w:commentRangeEnd w:id="232"/>
+            <w:r>
+              <w:rPr>
+                <w:rStyle w:val="Refdecomentario"/>
+                <w:rFonts w:ascii="Times New Roman" w:eastAsia="Times New Roman" w:hAnsi="Times New Roman" w:cs="Times New Roman"/>
+                <w:color w:val="auto"/>
+              </w:rPr>
+              <w:commentReference w:id="232"/>
             </w:r>
           </w:p>
         </w:tc>
@@ -15232,11 +15705,6 @@
                 <w:sz w:val="22"/>
                 <w:szCs w:val="22"/>
               </w:rPr>
-              <w:pPrChange w:id="195" w:author="AcerF5w10" w:date="2019-03-07T12:23:00Z">
-                <w:pPr>
-                  <w:jc w:val="center"/>
-                </w:pPr>
-              </w:pPrChange>
             </w:pPr>
             <w:r>
               <w:rPr>
@@ -15247,7 +15715,7 @@
               </w:rPr>
               <w:t xml:space="preserve">FIET – </w:t>
             </w:r>
-            <w:del w:id="196" w:author="AcerF5w10" w:date="2019-03-07T12:23:00Z">
+            <w:del w:id="233" w:author="AcerF5w10" w:date="2019-03-07T12:23:00Z">
               <w:r>
                 <w:rPr>
                   <w:rFonts w:ascii="Arial" w:eastAsia="Arial" w:hAnsi="Arial" w:cs="Arial"/>
@@ -15258,7 +15726,7 @@
                 <w:delText>Sistemas</w:delText>
               </w:r>
             </w:del>
-            <w:ins w:id="197" w:author="AcerF5w10" w:date="2019-03-07T12:23:00Z">
+            <w:ins w:id="234" w:author="AcerF5w10" w:date="2019-03-07T12:23:00Z">
               <w:r>
                 <w:rPr>
                   <w:rFonts w:ascii="Arial" w:eastAsia="Arial" w:hAnsi="Arial" w:cs="Arial"/>
@@ -16710,7 +17178,7 @@
           <w:szCs w:val="22"/>
         </w:rPr>
       </w:pPr>
-      <w:bookmarkStart w:id="198" w:name="_Toc531009698"/>
+      <w:bookmarkStart w:id="235" w:name="_Toc531009698"/>
       <w:r>
         <w:rPr>
           <w:b/>
@@ -16719,7 +17187,7 @@
         </w:rPr>
         <w:t>CONDICIONES DE ENTREGA</w:t>
       </w:r>
-      <w:bookmarkEnd w:id="198"/>
+      <w:bookmarkEnd w:id="235"/>
     </w:p>
     <w:p>
       <w:pPr>
@@ -16815,7 +17283,7 @@
           <w:szCs w:val="22"/>
         </w:rPr>
       </w:pPr>
-      <w:commentRangeStart w:id="199"/>
+      <w:commentRangeStart w:id="236"/>
       <w:r>
         <w:rPr>
           <w:rFonts w:ascii="Arial" w:eastAsia="Arial" w:hAnsi="Arial" w:cs="Arial"/>
@@ -16826,15 +17294,39 @@
         </w:rPr>
         <w:t xml:space="preserve">Prototipo de </w:t>
       </w:r>
-      <w:r>
-        <w:rPr>
-          <w:rFonts w:ascii="Arial" w:eastAsia="Arial" w:hAnsi="Arial" w:cs="Arial"/>
-          <w:b/>
-          <w:sz w:val="22"/>
-          <w:szCs w:val="22"/>
-        </w:rPr>
-        <w:t>interfaz</w:t>
-      </w:r>
+      <w:ins w:id="237" w:author="AcerF5w10" w:date="2019-03-12T12:24:00Z">
+        <w:r>
+          <w:rPr>
+            <w:rFonts w:ascii="Arial" w:eastAsia="Arial" w:hAnsi="Arial" w:cs="Arial"/>
+            <w:b/>
+            <w:color w:val="000000"/>
+            <w:sz w:val="22"/>
+            <w:szCs w:val="22"/>
+          </w:rPr>
+          <w:t>juego serio</w:t>
+        </w:r>
+      </w:ins>
+      <w:del w:id="238" w:author="AcerF5w10" w:date="2019-03-12T12:24:00Z">
+        <w:r>
+          <w:rPr>
+            <w:rFonts w:ascii="Arial" w:eastAsia="Arial" w:hAnsi="Arial" w:cs="Arial"/>
+            <w:b/>
+            <w:sz w:val="22"/>
+            <w:szCs w:val="22"/>
+          </w:rPr>
+          <w:delText>interfaz</w:delText>
+        </w:r>
+        <w:r>
+          <w:rPr>
+            <w:rFonts w:ascii="Arial" w:eastAsia="Arial" w:hAnsi="Arial" w:cs="Arial"/>
+            <w:b/>
+            <w:color w:val="000000"/>
+            <w:sz w:val="22"/>
+            <w:szCs w:val="22"/>
+          </w:rPr>
+          <w:delText xml:space="preserve"> tangible</w:delText>
+        </w:r>
+      </w:del>
       <w:r>
         <w:rPr>
           <w:rFonts w:ascii="Arial" w:eastAsia="Arial" w:hAnsi="Arial" w:cs="Arial"/>
@@ -16843,14 +17335,14 @@
           <w:sz w:val="22"/>
           <w:szCs w:val="22"/>
         </w:rPr>
-        <w:t xml:space="preserve"> tangible:</w:t>
-      </w:r>
-      <w:commentRangeEnd w:id="199"/>
+        <w:t>:</w:t>
+      </w:r>
+      <w:commentRangeEnd w:id="236"/>
       <w:r>
         <w:rPr>
           <w:rStyle w:val="Refdecomentario"/>
         </w:rPr>
-        <w:commentReference w:id="199"/>
+        <w:commentReference w:id="236"/>
       </w:r>
       <w:r>
         <w:rPr>
@@ -16871,14 +17363,25 @@
         </w:rPr>
         <w:t xml:space="preserve">herramienta </w:t>
       </w:r>
-      <w:r>
-        <w:rPr>
-          <w:rFonts w:ascii="Arial" w:eastAsia="Arial" w:hAnsi="Arial" w:cs="Arial"/>
-          <w:sz w:val="22"/>
-          <w:szCs w:val="22"/>
-        </w:rPr>
-        <w:t>híbrida</w:t>
-      </w:r>
+      <w:del w:id="239" w:author="AcerF5w10" w:date="2019-03-12T12:25:00Z">
+        <w:r>
+          <w:rPr>
+            <w:rFonts w:ascii="Arial" w:eastAsia="Arial" w:hAnsi="Arial" w:cs="Arial"/>
+            <w:sz w:val="22"/>
+            <w:szCs w:val="22"/>
+          </w:rPr>
+          <w:delText>híbrida</w:delText>
+        </w:r>
+        <w:r>
+          <w:rPr>
+            <w:rFonts w:ascii="Arial" w:eastAsia="Arial" w:hAnsi="Arial" w:cs="Arial"/>
+            <w:color w:val="000000"/>
+            <w:sz w:val="22"/>
+            <w:szCs w:val="22"/>
+          </w:rPr>
+          <w:delText xml:space="preserve"> </w:delText>
+        </w:r>
+      </w:del>
       <w:r>
         <w:rPr>
           <w:rFonts w:ascii="Arial" w:eastAsia="Arial" w:hAnsi="Arial" w:cs="Arial"/>
@@ -16886,7 +17389,47 @@
           <w:sz w:val="22"/>
           <w:szCs w:val="22"/>
         </w:rPr>
-        <w:t xml:space="preserve"> hardware, software y objetos tangibles que permita la rehabilitación psicomotriz de niños sordos. </w:t>
+        <w:t>hardware</w:t>
+      </w:r>
+      <w:del w:id="240" w:author="AcerF5w10" w:date="2019-03-12T12:25:00Z">
+        <w:r>
+          <w:rPr>
+            <w:rFonts w:ascii="Arial" w:eastAsia="Arial" w:hAnsi="Arial" w:cs="Arial"/>
+            <w:color w:val="000000"/>
+            <w:sz w:val="22"/>
+            <w:szCs w:val="22"/>
+          </w:rPr>
+          <w:delText>, software y</w:delText>
+        </w:r>
+      </w:del>
+      <w:ins w:id="241" w:author="AcerF5w10" w:date="2019-03-12T12:25:00Z">
+        <w:r>
+          <w:rPr>
+            <w:rFonts w:ascii="Arial" w:eastAsia="Arial" w:hAnsi="Arial" w:cs="Arial"/>
+            <w:color w:val="000000"/>
+            <w:sz w:val="22"/>
+            <w:szCs w:val="22"/>
+          </w:rPr>
+          <w:t xml:space="preserve"> con interfaz </w:t>
+        </w:r>
+        <w:r>
+          <w:rPr>
+            <w:rFonts w:ascii="Arial" w:eastAsia="Arial" w:hAnsi="Arial" w:cs="Arial"/>
+            <w:color w:val="000000"/>
+            <w:sz w:val="22"/>
+            <w:szCs w:val="22"/>
+          </w:rPr>
+          <w:t>u</w:t>
+        </w:r>
+      </w:ins>
+      <w:r>
+        <w:rPr>
+          <w:rFonts w:ascii="Arial" w:eastAsia="Arial" w:hAnsi="Arial" w:cs="Arial"/>
+          <w:color w:val="000000"/>
+          <w:sz w:val="22"/>
+          <w:szCs w:val="22"/>
+        </w:rPr>
+        <w:t xml:space="preserve"> objetos tangibles que permita la rehabilitación psicomotriz de niños sordos. </w:t>
       </w:r>
     </w:p>
     <w:p>
@@ -17043,8 +17586,8 @@
           <w:szCs w:val="22"/>
         </w:rPr>
       </w:pPr>
-      <w:bookmarkStart w:id="200" w:name="_Toc531009699"/>
-      <w:commentRangeStart w:id="201"/>
+      <w:bookmarkStart w:id="242" w:name="_Toc531009699"/>
+      <w:commentRangeStart w:id="243"/>
       <w:r>
         <w:rPr>
           <w:b/>
@@ -17053,7 +17596,7 @@
         </w:rPr>
         <w:t>REFERENCIA BIBLIOGRÁFICA</w:t>
       </w:r>
-      <w:bookmarkEnd w:id="200"/>
+      <w:bookmarkEnd w:id="242"/>
       <w:r>
         <w:rPr>
           <w:b/>
@@ -17062,13 +17605,13 @@
         </w:rPr>
         <w:t xml:space="preserve"> </w:t>
       </w:r>
-      <w:commentRangeEnd w:id="201"/>
+      <w:commentRangeEnd w:id="243"/>
       <w:r>
         <w:rPr>
           <w:rStyle w:val="Refdecomentario"/>
           <w:rFonts w:ascii="Times New Roman" w:eastAsia="Times New Roman" w:hAnsi="Times New Roman" w:cs="Times New Roman"/>
         </w:rPr>
-        <w:commentReference w:id="201"/>
+        <w:commentReference w:id="243"/>
       </w:r>
     </w:p>
     <w:p>
@@ -17240,7 +17783,7 @@
           <w:sz w:val="22"/>
           <w:szCs w:val="22"/>
           <w:highlight w:val="yellow"/>
-          <w:rPrChange w:id="202" w:author="AcerF5w10" w:date="2019-03-07T11:56:00Z">
+          <w:rPrChange w:id="244" w:author="AcerF5w10" w:date="2019-03-07T11:56:00Z">
             <w:rPr>
               <w:rFonts w:ascii="Arial" w:hAnsi="Arial" w:cs="Arial"/>
               <w:noProof/>
@@ -17257,7 +17800,7 @@
           <w:sz w:val="22"/>
           <w:szCs w:val="22"/>
           <w:highlight w:val="yellow"/>
-          <w:rPrChange w:id="203" w:author="AcerF5w10" w:date="2019-03-07T11:56:00Z">
+          <w:rPrChange w:id="245" w:author="AcerF5w10" w:date="2019-03-07T11:56:00Z">
             <w:rPr>
               <w:rFonts w:ascii="Arial" w:hAnsi="Arial" w:cs="Arial"/>
               <w:noProof/>
@@ -17275,7 +17818,7 @@
           <w:sz w:val="22"/>
           <w:szCs w:val="22"/>
           <w:highlight w:val="yellow"/>
-          <w:rPrChange w:id="204" w:author="AcerF5w10" w:date="2019-03-07T11:56:00Z">
+          <w:rPrChange w:id="246" w:author="AcerF5w10" w:date="2019-03-07T11:56:00Z">
             <w:rPr>
               <w:rFonts w:ascii="Arial" w:hAnsi="Arial" w:cs="Arial"/>
               <w:noProof/>
@@ -17309,7 +17852,7 @@
           <w:sz w:val="22"/>
           <w:szCs w:val="22"/>
           <w:highlight w:val="yellow"/>
-          <w:rPrChange w:id="205" w:author="AcerF5w10" w:date="2019-03-07T11:56:00Z">
+          <w:rPrChange w:id="247" w:author="AcerF5w10" w:date="2019-03-07T11:56:00Z">
             <w:rPr>
               <w:rFonts w:ascii="Arial" w:hAnsi="Arial" w:cs="Arial"/>
               <w:noProof/>
@@ -17327,7 +17870,7 @@
           <w:sz w:val="22"/>
           <w:szCs w:val="22"/>
           <w:highlight w:val="yellow"/>
-          <w:rPrChange w:id="206" w:author="AcerF5w10" w:date="2019-03-07T11:56:00Z">
+          <w:rPrChange w:id="248" w:author="AcerF5w10" w:date="2019-03-07T11:56:00Z">
             <w:rPr>
               <w:rFonts w:ascii="Arial" w:hAnsi="Arial" w:cs="Arial"/>
               <w:noProof/>
@@ -17348,7 +17891,7 @@
           <w:sz w:val="22"/>
           <w:szCs w:val="22"/>
           <w:highlight w:val="yellow"/>
-          <w:rPrChange w:id="207" w:author="AcerF5w10" w:date="2019-03-07T11:56:00Z">
+          <w:rPrChange w:id="249" w:author="AcerF5w10" w:date="2019-03-07T11:56:00Z">
             <w:rPr>
               <w:rFonts w:ascii="Arial" w:hAnsi="Arial" w:cs="Arial"/>
               <w:i/>
@@ -17368,7 +17911,7 @@
           <w:sz w:val="22"/>
           <w:szCs w:val="22"/>
           <w:highlight w:val="yellow"/>
-          <w:rPrChange w:id="208" w:author="AcerF5w10" w:date="2019-03-07T11:56:00Z">
+          <w:rPrChange w:id="250" w:author="AcerF5w10" w:date="2019-03-07T11:56:00Z">
             <w:rPr>
               <w:rFonts w:ascii="Arial" w:hAnsi="Arial" w:cs="Arial"/>
               <w:noProof/>
@@ -17447,7 +17990,7 @@
           <w:sz w:val="22"/>
           <w:szCs w:val="22"/>
           <w:highlight w:val="yellow"/>
-          <w:rPrChange w:id="209" w:author="AcerF5w10" w:date="2019-03-07T11:56:00Z">
+          <w:rPrChange w:id="251" w:author="AcerF5w10" w:date="2019-03-07T11:56:00Z">
             <w:rPr>
               <w:rFonts w:ascii="Arial" w:hAnsi="Arial" w:cs="Arial"/>
               <w:noProof/>
@@ -17464,7 +18007,7 @@
           <w:sz w:val="22"/>
           <w:szCs w:val="22"/>
           <w:highlight w:val="yellow"/>
-          <w:rPrChange w:id="210" w:author="AcerF5w10" w:date="2019-03-07T11:56:00Z">
+          <w:rPrChange w:id="252" w:author="AcerF5w10" w:date="2019-03-07T11:56:00Z">
             <w:rPr>
               <w:rFonts w:ascii="Arial" w:hAnsi="Arial" w:cs="Arial"/>
               <w:noProof/>
@@ -17482,7 +18025,7 @@
           <w:sz w:val="22"/>
           <w:szCs w:val="22"/>
           <w:highlight w:val="yellow"/>
-          <w:rPrChange w:id="211" w:author="AcerF5w10" w:date="2019-03-07T11:56:00Z">
+          <w:rPrChange w:id="253" w:author="AcerF5w10" w:date="2019-03-07T11:56:00Z">
             <w:rPr>
               <w:rFonts w:ascii="Arial" w:hAnsi="Arial" w:cs="Arial"/>
               <w:noProof/>
@@ -17516,7 +18059,7 @@
           <w:sz w:val="22"/>
           <w:szCs w:val="22"/>
           <w:highlight w:val="yellow"/>
-          <w:rPrChange w:id="212" w:author="AcerF5w10" w:date="2019-03-07T11:56:00Z">
+          <w:rPrChange w:id="254" w:author="AcerF5w10" w:date="2019-03-07T11:56:00Z">
             <w:rPr>
               <w:rFonts w:ascii="Arial" w:hAnsi="Arial" w:cs="Arial"/>
               <w:noProof/>
@@ -17534,7 +18077,7 @@
           <w:sz w:val="22"/>
           <w:szCs w:val="22"/>
           <w:highlight w:val="yellow"/>
-          <w:rPrChange w:id="213" w:author="AcerF5w10" w:date="2019-03-07T11:56:00Z">
+          <w:rPrChange w:id="255" w:author="AcerF5w10" w:date="2019-03-07T11:56:00Z">
             <w:rPr>
               <w:rFonts w:ascii="Arial" w:hAnsi="Arial" w:cs="Arial"/>
               <w:noProof/>
@@ -17784,7 +18327,7 @@
           <w:sz w:val="22"/>
           <w:szCs w:val="22"/>
           <w:highlight w:val="yellow"/>
-          <w:rPrChange w:id="214" w:author="AcerF5w10" w:date="2019-03-07T11:57:00Z">
+          <w:rPrChange w:id="256" w:author="AcerF5w10" w:date="2019-03-07T11:57:00Z">
             <w:rPr>
               <w:rFonts w:ascii="Arial" w:hAnsi="Arial" w:cs="Arial"/>
               <w:noProof/>
@@ -17803,7 +18346,7 @@
           <w:sz w:val="22"/>
           <w:szCs w:val="22"/>
           <w:highlight w:val="yellow"/>
-          <w:rPrChange w:id="215" w:author="AcerF5w10" w:date="2019-03-07T11:57:00Z">
+          <w:rPrChange w:id="257" w:author="AcerF5w10" w:date="2019-03-07T11:57:00Z">
             <w:rPr>
               <w:rFonts w:ascii="Arial" w:hAnsi="Arial" w:cs="Arial"/>
               <w:noProof/>
@@ -18079,7 +18622,7 @@
           <w:sz w:val="22"/>
           <w:szCs w:val="22"/>
           <w:highlight w:val="yellow"/>
-          <w:rPrChange w:id="216" w:author="AcerF5w10" w:date="2019-03-07T11:57:00Z">
+          <w:rPrChange w:id="258" w:author="AcerF5w10" w:date="2019-03-07T11:57:00Z">
             <w:rPr>
               <w:rFonts w:ascii="Arial" w:hAnsi="Arial" w:cs="Arial"/>
               <w:noProof/>
@@ -18096,7 +18639,7 @@
           <w:sz w:val="22"/>
           <w:szCs w:val="22"/>
           <w:highlight w:val="yellow"/>
-          <w:rPrChange w:id="217" w:author="AcerF5w10" w:date="2019-03-07T11:57:00Z">
+          <w:rPrChange w:id="259" w:author="AcerF5w10" w:date="2019-03-07T11:57:00Z">
             <w:rPr>
               <w:rFonts w:ascii="Arial" w:hAnsi="Arial" w:cs="Arial"/>
               <w:noProof/>
@@ -18114,7 +18657,7 @@
           <w:sz w:val="22"/>
           <w:szCs w:val="22"/>
           <w:highlight w:val="yellow"/>
-          <w:rPrChange w:id="218" w:author="AcerF5w10" w:date="2019-03-07T11:57:00Z">
+          <w:rPrChange w:id="260" w:author="AcerF5w10" w:date="2019-03-07T11:57:00Z">
             <w:rPr>
               <w:rFonts w:ascii="Arial" w:hAnsi="Arial" w:cs="Arial"/>
               <w:noProof/>
@@ -18140,7 +18683,7 @@
           <w:sz w:val="22"/>
           <w:szCs w:val="22"/>
           <w:highlight w:val="yellow"/>
-          <w:rPrChange w:id="219" w:author="AcerF5w10" w:date="2019-03-07T11:57:00Z">
+          <w:rPrChange w:id="261" w:author="AcerF5w10" w:date="2019-03-07T11:57:00Z">
             <w:rPr>
               <w:rFonts w:ascii="Arial" w:hAnsi="Arial" w:cs="Arial"/>
               <w:noProof/>
@@ -18157,7 +18700,7 @@
           <w:sz w:val="22"/>
           <w:szCs w:val="22"/>
           <w:highlight w:val="yellow"/>
-          <w:rPrChange w:id="220" w:author="AcerF5w10" w:date="2019-03-07T11:57:00Z">
+          <w:rPrChange w:id="262" w:author="AcerF5w10" w:date="2019-03-07T11:57:00Z">
             <w:rPr>
               <w:rFonts w:ascii="Arial" w:hAnsi="Arial" w:cs="Arial"/>
               <w:noProof/>
@@ -18175,7 +18718,7 @@
           <w:sz w:val="22"/>
           <w:szCs w:val="22"/>
           <w:highlight w:val="yellow"/>
-          <w:rPrChange w:id="221" w:author="AcerF5w10" w:date="2019-03-07T11:57:00Z">
+          <w:rPrChange w:id="263" w:author="AcerF5w10" w:date="2019-03-07T11:57:00Z">
             <w:rPr>
               <w:rFonts w:ascii="Arial" w:hAnsi="Arial" w:cs="Arial"/>
               <w:noProof/>
@@ -18201,7 +18744,7 @@
           <w:sz w:val="22"/>
           <w:szCs w:val="22"/>
           <w:highlight w:val="yellow"/>
-          <w:rPrChange w:id="222" w:author="AcerF5w10" w:date="2019-03-07T11:57:00Z">
+          <w:rPrChange w:id="264" w:author="AcerF5w10" w:date="2019-03-07T11:57:00Z">
             <w:rPr>
               <w:rFonts w:ascii="Arial" w:hAnsi="Arial" w:cs="Arial"/>
               <w:noProof/>
@@ -18218,7 +18761,7 @@
           <w:sz w:val="22"/>
           <w:szCs w:val="22"/>
           <w:highlight w:val="yellow"/>
-          <w:rPrChange w:id="223" w:author="AcerF5w10" w:date="2019-03-07T11:57:00Z">
+          <w:rPrChange w:id="265" w:author="AcerF5w10" w:date="2019-03-07T11:57:00Z">
             <w:rPr>
               <w:rFonts w:ascii="Arial" w:hAnsi="Arial" w:cs="Arial"/>
               <w:noProof/>
@@ -18236,7 +18779,7 @@
           <w:sz w:val="22"/>
           <w:szCs w:val="22"/>
           <w:highlight w:val="yellow"/>
-          <w:rPrChange w:id="224" w:author="AcerF5w10" w:date="2019-03-07T11:57:00Z">
+          <w:rPrChange w:id="266" w:author="AcerF5w10" w:date="2019-03-07T11:57:00Z">
             <w:rPr>
               <w:rFonts w:ascii="Arial" w:hAnsi="Arial" w:cs="Arial"/>
               <w:noProof/>
@@ -18262,7 +18805,7 @@
           <w:sz w:val="22"/>
           <w:szCs w:val="22"/>
           <w:highlight w:val="yellow"/>
-          <w:rPrChange w:id="225" w:author="AcerF5w10" w:date="2019-03-07T11:57:00Z">
+          <w:rPrChange w:id="267" w:author="AcerF5w10" w:date="2019-03-07T11:57:00Z">
             <w:rPr>
               <w:rFonts w:ascii="Arial" w:hAnsi="Arial" w:cs="Arial"/>
               <w:noProof/>
@@ -18279,7 +18822,7 @@
           <w:sz w:val="22"/>
           <w:szCs w:val="22"/>
           <w:highlight w:val="yellow"/>
-          <w:rPrChange w:id="226" w:author="AcerF5w10" w:date="2019-03-07T11:57:00Z">
+          <w:rPrChange w:id="268" w:author="AcerF5w10" w:date="2019-03-07T11:57:00Z">
             <w:rPr>
               <w:rFonts w:ascii="Arial" w:hAnsi="Arial" w:cs="Arial"/>
               <w:noProof/>
@@ -18297,7 +18840,7 @@
           <w:sz w:val="22"/>
           <w:szCs w:val="22"/>
           <w:highlight w:val="yellow"/>
-          <w:rPrChange w:id="227" w:author="AcerF5w10" w:date="2019-03-07T11:57:00Z">
+          <w:rPrChange w:id="269" w:author="AcerF5w10" w:date="2019-03-07T11:57:00Z">
             <w:rPr>
               <w:rFonts w:ascii="Arial" w:hAnsi="Arial" w:cs="Arial"/>
               <w:noProof/>
@@ -18318,7 +18861,7 @@
           <w:sz w:val="22"/>
           <w:szCs w:val="22"/>
           <w:highlight w:val="yellow"/>
-          <w:rPrChange w:id="228" w:author="AcerF5w10" w:date="2019-03-07T11:57:00Z">
+          <w:rPrChange w:id="270" w:author="AcerF5w10" w:date="2019-03-07T11:57:00Z">
             <w:rPr>
               <w:rFonts w:ascii="Arial" w:hAnsi="Arial" w:cs="Arial"/>
               <w:i/>
@@ -18338,7 +18881,7 @@
           <w:sz w:val="22"/>
           <w:szCs w:val="22"/>
           <w:highlight w:val="yellow"/>
-          <w:rPrChange w:id="229" w:author="AcerF5w10" w:date="2019-03-07T11:57:00Z">
+          <w:rPrChange w:id="271" w:author="AcerF5w10" w:date="2019-03-07T11:57:00Z">
             <w:rPr>
               <w:rFonts w:ascii="Arial" w:hAnsi="Arial" w:cs="Arial"/>
               <w:noProof/>
@@ -18371,7 +18914,7 @@
           <w:sz w:val="22"/>
           <w:szCs w:val="22"/>
           <w:highlight w:val="yellow"/>
-          <w:rPrChange w:id="230" w:author="AcerF5w10" w:date="2019-03-07T11:57:00Z">
+          <w:rPrChange w:id="272" w:author="AcerF5w10" w:date="2019-03-07T11:57:00Z">
             <w:rPr>
               <w:rFonts w:ascii="Arial" w:hAnsi="Arial" w:cs="Arial"/>
               <w:noProof/>
@@ -18389,7 +18932,7 @@
           <w:sz w:val="22"/>
           <w:szCs w:val="22"/>
           <w:highlight w:val="yellow"/>
-          <w:rPrChange w:id="231" w:author="AcerF5w10" w:date="2019-03-07T11:57:00Z">
+          <w:rPrChange w:id="273" w:author="AcerF5w10" w:date="2019-03-07T11:57:00Z">
             <w:rPr>
               <w:rFonts w:ascii="Arial" w:hAnsi="Arial" w:cs="Arial"/>
               <w:noProof/>
@@ -18410,7 +18953,7 @@
           <w:sz w:val="22"/>
           <w:szCs w:val="22"/>
           <w:highlight w:val="yellow"/>
-          <w:rPrChange w:id="232" w:author="AcerF5w10" w:date="2019-03-07T11:57:00Z">
+          <w:rPrChange w:id="274" w:author="AcerF5w10" w:date="2019-03-07T11:57:00Z">
             <w:rPr>
               <w:rFonts w:ascii="Arial" w:hAnsi="Arial" w:cs="Arial"/>
               <w:i/>
@@ -18430,7 +18973,7 @@
           <w:sz w:val="22"/>
           <w:szCs w:val="22"/>
           <w:highlight w:val="yellow"/>
-          <w:rPrChange w:id="233" w:author="AcerF5w10" w:date="2019-03-07T11:57:00Z">
+          <w:rPrChange w:id="275" w:author="AcerF5w10" w:date="2019-03-07T11:57:00Z">
             <w:rPr>
               <w:rFonts w:ascii="Arial" w:hAnsi="Arial" w:cs="Arial"/>
               <w:noProof/>
@@ -18517,7 +19060,7 @@
           <w:sz w:val="22"/>
           <w:szCs w:val="22"/>
           <w:highlight w:val="yellow"/>
-          <w:rPrChange w:id="234" w:author="AcerF5w10" w:date="2019-03-07T11:57:00Z">
+          <w:rPrChange w:id="276" w:author="AcerF5w10" w:date="2019-03-07T11:57:00Z">
             <w:rPr>
               <w:rFonts w:ascii="Arial" w:hAnsi="Arial" w:cs="Arial"/>
               <w:noProof/>
@@ -18535,7 +19078,7 @@
           <w:sz w:val="22"/>
           <w:szCs w:val="22"/>
           <w:highlight w:val="yellow"/>
-          <w:rPrChange w:id="235" w:author="AcerF5w10" w:date="2019-03-07T11:57:00Z">
+          <w:rPrChange w:id="277" w:author="AcerF5w10" w:date="2019-03-07T11:57:00Z">
             <w:rPr>
               <w:rFonts w:ascii="Arial" w:hAnsi="Arial" w:cs="Arial"/>
               <w:noProof/>
@@ -18669,7 +19212,7 @@
           <w:sz w:val="22"/>
           <w:szCs w:val="22"/>
           <w:highlight w:val="yellow"/>
-          <w:rPrChange w:id="236" w:author="AcerF5w10" w:date="2019-03-07T11:57:00Z">
+          <w:rPrChange w:id="278" w:author="AcerF5w10" w:date="2019-03-07T11:57:00Z">
             <w:rPr>
               <w:rFonts w:ascii="Arial" w:hAnsi="Arial" w:cs="Arial"/>
               <w:noProof/>
@@ -18686,7 +19229,7 @@
           <w:sz w:val="22"/>
           <w:szCs w:val="22"/>
           <w:highlight w:val="yellow"/>
-          <w:rPrChange w:id="237" w:author="AcerF5w10" w:date="2019-03-07T11:57:00Z">
+          <w:rPrChange w:id="279" w:author="AcerF5w10" w:date="2019-03-07T11:57:00Z">
             <w:rPr>
               <w:rFonts w:ascii="Arial" w:hAnsi="Arial" w:cs="Arial"/>
               <w:noProof/>
@@ -18704,7 +19247,7 @@
           <w:sz w:val="22"/>
           <w:szCs w:val="22"/>
           <w:highlight w:val="yellow"/>
-          <w:rPrChange w:id="238" w:author="AcerF5w10" w:date="2019-03-07T11:57:00Z">
+          <w:rPrChange w:id="280" w:author="AcerF5w10" w:date="2019-03-07T11:57:00Z">
             <w:rPr>
               <w:rFonts w:ascii="Arial" w:hAnsi="Arial" w:cs="Arial"/>
               <w:noProof/>
@@ -18725,7 +19268,7 @@
           <w:sz w:val="22"/>
           <w:szCs w:val="22"/>
           <w:highlight w:val="yellow"/>
-          <w:rPrChange w:id="239" w:author="AcerF5w10" w:date="2019-03-07T11:57:00Z">
+          <w:rPrChange w:id="281" w:author="AcerF5w10" w:date="2019-03-07T11:57:00Z">
             <w:rPr>
               <w:rFonts w:ascii="Arial" w:hAnsi="Arial" w:cs="Arial"/>
               <w:i/>
@@ -18745,7 +19288,7 @@
           <w:sz w:val="22"/>
           <w:szCs w:val="22"/>
           <w:highlight w:val="yellow"/>
-          <w:rPrChange w:id="240" w:author="AcerF5w10" w:date="2019-03-07T11:57:00Z">
+          <w:rPrChange w:id="282" w:author="AcerF5w10" w:date="2019-03-07T11:57:00Z">
             <w:rPr>
               <w:rFonts w:ascii="Arial" w:hAnsi="Arial" w:cs="Arial"/>
               <w:noProof/>
@@ -18778,7 +19321,7 @@
           <w:sz w:val="22"/>
           <w:szCs w:val="22"/>
           <w:highlight w:val="yellow"/>
-          <w:rPrChange w:id="241" w:author="AcerF5w10" w:date="2019-03-07T11:57:00Z">
+          <w:rPrChange w:id="283" w:author="AcerF5w10" w:date="2019-03-07T11:57:00Z">
             <w:rPr>
               <w:rFonts w:ascii="Arial" w:hAnsi="Arial" w:cs="Arial"/>
               <w:noProof/>
@@ -18796,7 +19339,7 @@
           <w:sz w:val="22"/>
           <w:szCs w:val="22"/>
           <w:highlight w:val="yellow"/>
-          <w:rPrChange w:id="242" w:author="AcerF5w10" w:date="2019-03-07T11:57:00Z">
+          <w:rPrChange w:id="284" w:author="AcerF5w10" w:date="2019-03-07T11:57:00Z">
             <w:rPr>
               <w:rFonts w:ascii="Arial" w:hAnsi="Arial" w:cs="Arial"/>
               <w:noProof/>
@@ -18817,7 +19360,7 @@
           <w:sz w:val="22"/>
           <w:szCs w:val="22"/>
           <w:highlight w:val="yellow"/>
-          <w:rPrChange w:id="243" w:author="AcerF5w10" w:date="2019-03-07T11:57:00Z">
+          <w:rPrChange w:id="285" w:author="AcerF5w10" w:date="2019-03-07T11:57:00Z">
             <w:rPr>
               <w:rFonts w:ascii="Arial" w:hAnsi="Arial" w:cs="Arial"/>
               <w:i/>
@@ -18837,7 +19380,7 @@
           <w:sz w:val="22"/>
           <w:szCs w:val="22"/>
           <w:highlight w:val="yellow"/>
-          <w:rPrChange w:id="244" w:author="AcerF5w10" w:date="2019-03-07T11:57:00Z">
+          <w:rPrChange w:id="286" w:author="AcerF5w10" w:date="2019-03-07T11:57:00Z">
             <w:rPr>
               <w:rFonts w:ascii="Arial" w:hAnsi="Arial" w:cs="Arial"/>
               <w:noProof/>
@@ -19404,10 +19947,10 @@
           <w:szCs w:val="22"/>
         </w:rPr>
       </w:pPr>
-      <w:bookmarkStart w:id="245" w:name="49x2ik5" w:colFirst="0" w:colLast="0"/>
-      <w:bookmarkStart w:id="246" w:name="_2p2csry" w:colFirst="0" w:colLast="0"/>
-      <w:bookmarkEnd w:id="245"/>
-      <w:bookmarkEnd w:id="246"/>
+      <w:bookmarkStart w:id="287" w:name="49x2ik5" w:colFirst="0" w:colLast="0"/>
+      <w:bookmarkStart w:id="288" w:name="_2p2csry" w:colFirst="0" w:colLast="0"/>
+      <w:bookmarkEnd w:id="287"/>
+      <w:bookmarkEnd w:id="288"/>
       <w:r>
         <w:rPr>
           <w:rFonts w:ascii="Arial" w:eastAsia="Arial" w:hAnsi="Arial" w:cs="Arial"/>
@@ -19908,7 +20451,7 @@
         <w:rPr>
           <w:noProof/>
         </w:rPr>
-        <w:object w:dxaOrig="0" w:dyaOrig="0" w14:anchorId="6E314A0D">
+        <w:object w:dxaOrig="1440" w:dyaOrig="1440" w14:anchorId="6E314A0D">
           <v:shapetype id="_x0000_t75" coordsize="21600,21600" o:spt="75" o:preferrelative="t" path="m@4@5l@4@11@9@11@9@5xe" filled="f" stroked="f">
             <v:stroke joinstyle="miter"/>
             <v:formulas>
@@ -19931,7 +20474,7 @@
           <v:shape id="_x0000_s1026" type="#_x0000_t75" style="position:absolute;left:0;text-align:left;margin-left:13.4pt;margin-top:38.55pt;width:151.3pt;height:74.65pt;z-index:-251656704;mso-position-horizontal-relative:text;mso-position-vertical-relative:text">
             <v:imagedata r:id="rId16" o:title=""/>
           </v:shape>
-          <o:OLEObject Type="Embed" ProgID="Photoshop.Image.11" ShapeID="_x0000_s1026" DrawAspect="Content" ObjectID="_1613480845" r:id="rId17">
+          <o:OLEObject Type="Embed" ProgID="Photoshop.Image.11" ShapeID="_x0000_s1026" DrawAspect="Content" ObjectID="_1613899203" r:id="rId17">
             <o:FieldCodes>\s</o:FieldCodes>
           </o:OLEObject>
         </w:object>
@@ -20913,7 +21456,7 @@
 </file>
 
 <file path=word/comments.xml><?xml version="1.0" encoding="utf-8"?>
-<w:comments xmlns:wpc="http://schemas.microsoft.com/office/word/2010/wordprocessingCanvas" xmlns:mc="http://schemas.openxmlformats.org/markup-compatibility/2006" xmlns:o="urn:schemas-microsoft-com:office:office" xmlns:r="http://schemas.openxmlformats.org/officeDocument/2006/relationships" xmlns:m="http://schemas.openxmlformats.org/officeDocument/2006/math" xmlns:v="urn:schemas-microsoft-com:vml" xmlns:wp14="http://schemas.microsoft.com/office/word/2010/wordprocessingDrawing" xmlns:wp="http://schemas.openxmlformats.org/drawingml/2006/wordprocessingDrawing" xmlns:w10="urn:schemas-microsoft-com:office:word" xmlns:w="http://schemas.openxmlformats.org/wordprocessingml/2006/main" xmlns:w14="http://schemas.microsoft.com/office/word/2010/wordml" xmlns:w15="http://schemas.microsoft.com/office/word/2012/wordml" xmlns:wpg="http://schemas.microsoft.com/office/word/2010/wordprocessingGroup" xmlns:wpi="http://schemas.microsoft.com/office/word/2010/wordprocessingInk" xmlns:wne="http://schemas.microsoft.com/office/word/2006/wordml" xmlns:wps="http://schemas.microsoft.com/office/word/2010/wordprocessingShape" mc:Ignorable="w14 w15 wp14">
+<w:comments xmlns:wpc="http://schemas.microsoft.com/office/word/2010/wordprocessingCanvas" xmlns:cx="http://schemas.microsoft.com/office/drawing/2014/chartex" xmlns:mc="http://schemas.openxmlformats.org/markup-compatibility/2006" xmlns:o="urn:schemas-microsoft-com:office:office" xmlns:r="http://schemas.openxmlformats.org/officeDocument/2006/relationships" xmlns:m="http://schemas.openxmlformats.org/officeDocument/2006/math" xmlns:v="urn:schemas-microsoft-com:vml" xmlns:wp14="http://schemas.microsoft.com/office/word/2010/wordprocessingDrawing" xmlns:wp="http://schemas.openxmlformats.org/drawingml/2006/wordprocessingDrawing" xmlns:w10="urn:schemas-microsoft-com:office:word" xmlns:w="http://schemas.openxmlformats.org/wordprocessingml/2006/main" xmlns:w14="http://schemas.microsoft.com/office/word/2010/wordml" xmlns:w15="http://schemas.microsoft.com/office/word/2012/wordml" xmlns:w16se="http://schemas.microsoft.com/office/word/2015/wordml/symex" xmlns:wpg="http://schemas.microsoft.com/office/word/2010/wordprocessingGroup" xmlns:wpi="http://schemas.microsoft.com/office/word/2010/wordprocessingInk" xmlns:wne="http://schemas.microsoft.com/office/word/2006/wordml" xmlns:wps="http://schemas.microsoft.com/office/word/2010/wordprocessingShape" mc:Ignorable="w14 w15 w16se wp14">
   <w:comment w:id="11" w:author="AcerF5w10" w:date="2019-03-07T12:00:00Z" w:initials="A">
     <w:p>
       <w:pPr>
@@ -21237,7 +21780,7 @@
         <w:annotationRef/>
       </w:r>
       <w:r>
-        <w:t xml:space="preserve">MAGE: en el titulo y objetivos se habla de patrones de interacción y en la pregunta, el problema y antecedentes se habla de patrones de diseño, aclarar o hacer coherente estos términos </w:t>
+        <w:t xml:space="preserve">MAGE: en el título y objetivos se habla de patrones de interacción y en la pregunta, el problema y antecedentes se habla de patrones de diseño, aclarar o hacer coherente estos términos </w:t>
       </w:r>
     </w:p>
     <w:p>
@@ -21282,7 +21825,7 @@
         <w:annotationRef/>
       </w:r>
       <w:r>
-        <w:t>Ha una coma, creo que se tiene que cambiar por un punto seguido</w:t>
+        <w:t>Hay una coma, creo que se tiene que cambiar por un punto seguido</w:t>
       </w:r>
     </w:p>
   </w:comment>
@@ -21298,7 +21841,7 @@
         <w:annotationRef/>
       </w:r>
       <w:r>
-        <w:t>Mejorar esta definición incluir caracteristicas</w:t>
+        <w:t>Mejorar esta definición incluir características</w:t>
       </w:r>
     </w:p>
   </w:comment>
@@ -21314,13 +21857,7 @@
         <w:annotationRef/>
       </w:r>
       <w:r>
-        <w:t>1 sola palabra, laprofe lo encontró como juego de video o videojuego (todo junto)</w:t>
-      </w:r>
-      <w:r>
-        <w:t xml:space="preserve">, consultar como esta bien escrito, en el diccionario de la real academia </w:t>
-      </w:r>
-      <w:r>
-        <w:t>de la lengua.</w:t>
+        <w:t>1 sola palabra, la profe lo encontró como juego de video o videojuego (todo junto), consultar como está bien escrito, en el diccionario de la real academia de la lengua.</w:t>
       </w:r>
     </w:p>
   </w:comment>
@@ -21336,10 +21873,7 @@
         <w:annotationRef/>
       </w:r>
       <w:r>
-        <w:t xml:space="preserve">MAGE </w:t>
-      </w:r>
-      <w:r>
-        <w:t>Pasar al la siguiente pagina</w:t>
+        <w:t>MAGE Pasar a la siguiente pagina</w:t>
       </w:r>
     </w:p>
   </w:comment>
@@ -21359,7 +21893,7 @@
       </w:r>
     </w:p>
   </w:comment>
-  <w:comment w:id="59" w:author="AcerF5w10" w:date="2019-03-07T10:20:00Z" w:initials="A">
+  <w:comment w:id="58" w:author="AcerF5w10" w:date="2019-03-07T10:20:00Z" w:initials="A">
     <w:p>
       <w:pPr>
         <w:pStyle w:val="Textocomentario"/>
@@ -21375,10 +21909,7 @@
         <w:annotationRef/>
       </w:r>
       <w:r>
-        <w:t>Redacción</w:t>
-      </w:r>
-      <w:r>
-        <w:t>.</w:t>
+        <w:t>Redacción.</w:t>
       </w:r>
     </w:p>
     <w:p>
@@ -21486,7 +22017,7 @@
         </w:numPr>
       </w:pPr>
       <w:r>
-        <w:t>No puede ser definición copiada literal se abstrae de sos o trea rticulos y se dice lo que se entendio, si son características muy particulares julanito lo define de esta manera se pone entre comillas y se pone la referencia.</w:t>
+        <w:t>No puede ser definición copiada literal se abstrae de dos o tres artículos y se dice lo que se entendió, si son características muy particulares fulanito lo define de esta manera se pone entre comillas y se pone la referencia.</w:t>
       </w:r>
     </w:p>
     <w:p>
@@ -21498,16 +22029,7 @@
         </w:numPr>
       </w:pPr>
       <w:r>
-        <w:t xml:space="preserve">Por ejemplo </w:t>
-      </w:r>
-      <w:r>
-        <w:t xml:space="preserve">ella propone </w:t>
-      </w:r>
-      <w:r>
-        <w:t xml:space="preserve">juegos serios </w:t>
-      </w:r>
-      <w:r>
-        <w:t xml:space="preserve">también pueden involucrar objetos aumentados y computación ubicua, </w:t>
+        <w:t xml:space="preserve">Por ejemplo, ella propone juegos serios también pueden involucrar objetos aumentados y computación ubicua, </w:t>
       </w:r>
     </w:p>
     <w:p>
@@ -21519,13 +22041,7 @@
         </w:numPr>
       </w:pPr>
       <w:r>
-        <w:t xml:space="preserve">Características e importancias que estas deben tener se puede sacar </w:t>
-      </w:r>
-      <w:r>
-        <w:t>más</w:t>
-      </w:r>
-      <w:r>
-        <w:t xml:space="preserve"> jugo a esos conceptos en un parrafito, actualmente se ha introducito el concepto de juego serio definido asi por diferentes autores, algunos lo definen asi otros asi, entre las características mas relevantes para este trabajo, son por ejemplo la computación ubicua los juegos pueden involucrar tales y tales características, queda mejor, para la especificidad hay que tener en cuenta esto, </w:t>
+        <w:t xml:space="preserve">Características e importancias que estas deben tener se puede sacar más jugo a esos conceptos en un parrafito, actualmente se ha introducido el concepto de juego serio definido asi por diferentes autores, algunos lo definen asi otros asi, entre las características mas relevantes para este trabajo, son por ejemplo la computación ubicua los juegos pueden involucrar tales y tales características, queda mejor, para la especificidad hay que tener en cuenta esto, </w:t>
       </w:r>
     </w:p>
     <w:p>
@@ -21549,28 +22065,7 @@
         </w:numPr>
       </w:pPr>
       <w:r>
-        <w:t>darle mas peso a lo que importa en los juegos serios se ha utilizado ta</w:t>
-      </w:r>
-      <w:r>
-        <w:t xml:space="preserve"> </w:t>
-      </w:r>
-      <w:r>
-        <w:t>ta</w:t>
-      </w:r>
-      <w:r>
-        <w:t xml:space="preserve"> </w:t>
-      </w:r>
-      <w:r>
-        <w:t>ta</w:t>
-      </w:r>
-      <w:r>
-        <w:t xml:space="preserve"> </w:t>
-      </w:r>
-      <w:r>
-        <w:t>t</w:t>
-      </w:r>
-      <w:r>
-        <w:t>a</w:t>
+        <w:t>darle mas peso a lo que importa en los juegos serios se ha utilizado ta ta ta ta</w:t>
       </w:r>
     </w:p>
     <w:p>
@@ -21594,16 +22089,7 @@
         </w:numPr>
       </w:pPr>
       <w:r>
-        <w:t>Es diferentes los patrones de d</w:t>
-      </w:r>
-      <w:r>
-        <w:t>i</w:t>
-      </w:r>
-      <w:r>
-        <w:t>seño que vamos a trabajar en el proyecto que los patrones de sw2</w:t>
-      </w:r>
-      <w:r>
-        <w:t>.</w:t>
+        <w:t>Es diferentes los patrones de diseño que vamos a trabajar en el proyecto que los patrones de sw2.</w:t>
       </w:r>
     </w:p>
     <w:p>
@@ -21627,10 +22113,25 @@
         </w:numPr>
       </w:pPr>
       <w:r>
-        <w:t>Aclaras más (sacarle jugo) lo de juegos serios a ella no le quedó</w:t>
-      </w:r>
-      <w:r>
-        <w:t xml:space="preserve"> muy claro, de tal modo que se baya diferenciando el proyecto, todo shacen esto pero el mio hace esto y al final por eso es que s eva ha medir </w:t>
+        <w:t xml:space="preserve">Aclaras más (sacarle jugo) lo de juegos serios a ella no le quedó muy claro, de tal modo que se </w:t>
+      </w:r>
+      <w:r>
+        <w:t>vaya</w:t>
+      </w:r>
+      <w:r>
+        <w:t xml:space="preserve"> diferenciando el proyecto, todo </w:t>
+      </w:r>
+      <w:r>
+        <w:t>hacen</w:t>
+      </w:r>
+      <w:r>
+        <w:t xml:space="preserve"> esto pero el mio hace es</w:t>
+      </w:r>
+      <w:r>
+        <w:t xml:space="preserve">to y al final por eso es que se </w:t>
+      </w:r>
+      <w:r>
+        <w:t xml:space="preserve">va ha medir </w:t>
       </w:r>
     </w:p>
     <w:p>
@@ -21658,7 +22159,7 @@
       </w:r>
     </w:p>
   </w:comment>
-  <w:comment w:id="63" w:author="AcerF5w10" w:date="2019-03-07T10:20:00Z" w:initials="A">
+  <w:comment w:id="62" w:author="AcerF5w10" w:date="2019-03-07T10:20:00Z" w:initials="A">
     <w:p>
       <w:pPr>
         <w:pStyle w:val="Textocomentario"/>
@@ -21674,7 +22175,7 @@
       </w:r>
     </w:p>
   </w:comment>
-  <w:comment w:id="64" w:author="AcerF5w10" w:date="2019-03-07T10:21:00Z" w:initials="A">
+  <w:comment w:id="63" w:author="AcerF5w10" w:date="2019-03-07T10:21:00Z" w:initials="A">
     <w:p>
       <w:pPr>
         <w:pStyle w:val="Textocomentario"/>
@@ -21687,6 +22188,22 @@
       </w:r>
       <w:r>
         <w:t>Referencia del pie de pagina</w:t>
+      </w:r>
+    </w:p>
+  </w:comment>
+  <w:comment w:id="64" w:author="AcerF5w10" w:date="2019-03-07T10:22:00Z" w:initials="A">
+    <w:p>
+      <w:pPr>
+        <w:pStyle w:val="Textocomentario"/>
+      </w:pPr>
+      <w:r>
+        <w:rPr>
+          <w:rStyle w:val="Refdecomentario"/>
+        </w:rPr>
+        <w:annotationRef/>
+      </w:r>
+      <w:r>
+        <w:t>Se presentan, se exponen</w:t>
       </w:r>
     </w:p>
   </w:comment>
@@ -21702,11 +22219,23 @@
         <w:annotationRef/>
       </w:r>
       <w:r>
-        <w:t>Se presentan, se exponen</w:t>
+        <w:t xml:space="preserve">Cual trabajo, el que se </w:t>
+      </w:r>
+      <w:r>
+        <w:t>está</w:t>
+      </w:r>
+      <w:r>
+        <w:t xml:space="preserve"> proponiendo o del que se </w:t>
+      </w:r>
+      <w:r>
+        <w:t>está</w:t>
+      </w:r>
+      <w:r>
+        <w:t xml:space="preserve"> hablando en el párrafo de arriba </w:t>
       </w:r>
     </w:p>
   </w:comment>
-  <w:comment w:id="66" w:author="AcerF5w10" w:date="2019-03-07T10:22:00Z" w:initials="A">
+  <w:comment w:id="66" w:author="AcerF5w10" w:date="2019-03-07T10:23:00Z" w:initials="A">
     <w:p>
       <w:pPr>
         <w:pStyle w:val="Textocomentario"/>
@@ -21718,11 +22247,11 @@
         <w:annotationRef/>
       </w:r>
       <w:r>
-        <w:t xml:space="preserve">Cual trabajo, el que se esta proponiendo o del que se esta hablando en el párrafo de arriba </w:t>
+        <w:t>referencia</w:t>
       </w:r>
     </w:p>
   </w:comment>
-  <w:comment w:id="67" w:author="AcerF5w10" w:date="2019-03-07T10:23:00Z" w:initials="A">
+  <w:comment w:id="67" w:author="AcerF5w10" w:date="2019-03-07T10:26:00Z" w:initials="A">
     <w:p>
       <w:pPr>
         <w:pStyle w:val="Textocomentario"/>
@@ -21734,11 +22263,11 @@
         <w:annotationRef/>
       </w:r>
       <w:r>
-        <w:t>referencia</w:t>
+        <w:t xml:space="preserve">Los autores proponen como trabajo futuro: 1…   2 …  </w:t>
       </w:r>
     </w:p>
   </w:comment>
-  <w:comment w:id="68" w:author="AcerF5w10" w:date="2019-03-07T10:26:00Z" w:initials="A">
+  <w:comment w:id="68" w:author="AcerF5w10" w:date="2019-03-07T10:24:00Z" w:initials="A">
     <w:p>
       <w:pPr>
         <w:pStyle w:val="Textocomentario"/>
@@ -21750,46 +22279,46 @@
         <w:annotationRef/>
       </w:r>
       <w:r>
-        <w:t xml:space="preserve">Los autores proponen como trabajo futuro: 1…   2 …  </w:t>
+        <w:t>Testear es probar - evaluar</w:t>
       </w:r>
     </w:p>
   </w:comment>
-  <w:comment w:id="69" w:author="AcerF5w10" w:date="2019-03-07T10:24:00Z" w:initials="A">
+  <w:comment w:id="69" w:author="AcerF5w10" w:date="2019-03-07T10:25:00Z" w:initials="A">
     <w:p>
       <w:pPr>
         <w:pStyle w:val="Textocomentario"/>
       </w:pPr>
       <w:r>
+        <w:t xml:space="preserve">Redaccion: </w:t>
+      </w:r>
+      <w:r>
         <w:rPr>
           <w:rStyle w:val="Refdecomentario"/>
         </w:rPr>
         <w:annotationRef/>
       </w:r>
       <w:r>
-        <w:t>Testear es probar - evaluar</w:t>
+        <w:t>Los autores proponen en trabajos futuros (Sugerencia de la profe)</w:t>
       </w:r>
     </w:p>
   </w:comment>
-  <w:comment w:id="70" w:author="AcerF5w10" w:date="2019-03-07T10:25:00Z" w:initials="A">
+  <w:comment w:id="71" w:author="AcerF5w10" w:date="2019-03-07T10:28:00Z" w:initials="A">
     <w:p>
       <w:pPr>
         <w:pStyle w:val="Textocomentario"/>
       </w:pPr>
       <w:r>
-        <w:t xml:space="preserve">Redaccion: </w:t>
-      </w:r>
-      <w:r>
         <w:rPr>
           <w:rStyle w:val="Refdecomentario"/>
         </w:rPr>
         <w:annotationRef/>
       </w:r>
       <w:r>
-        <w:t>Los autores proponen en trabajos futuros (Sugerencia de la profe)</w:t>
+        <w:t>Referencia</w:t>
       </w:r>
     </w:p>
   </w:comment>
-  <w:comment w:id="72" w:author="AcerF5w10" w:date="2019-03-07T10:28:00Z" w:initials="A">
+  <w:comment w:id="74" w:author="AcerF5w10" w:date="2019-03-07T10:29:00Z" w:initials="A">
     <w:p>
       <w:pPr>
         <w:pStyle w:val="Textocomentario"/>
@@ -21801,7 +22330,7 @@
         <w:annotationRef/>
       </w:r>
       <w:r>
-        <w:t>Referencia</w:t>
+        <w:t>En 2017 [28]</w:t>
       </w:r>
     </w:p>
   </w:comment>
@@ -21817,11 +22346,24 @@
         <w:annotationRef/>
       </w:r>
       <w:r>
-        <w:t>En 2017 [28]</w:t>
+        <w:t xml:space="preserve">En 20xx [ ] Fulanos , crean </w:t>
+      </w:r>
+    </w:p>
+    <w:p>
+      <w:pPr>
+        <w:pStyle w:val="Textocomentario"/>
+      </w:pPr>
+    </w:p>
+    <w:p>
+      <w:pPr>
+        <w:pStyle w:val="Textocomentario"/>
+      </w:pPr>
+      <w:r>
+        <w:t>Unificar</w:t>
       </w:r>
     </w:p>
   </w:comment>
-  <w:comment w:id="76" w:author="AcerF5w10" w:date="2019-03-07T10:29:00Z" w:initials="A">
+  <w:comment w:id="80" w:author="AcerF5w10" w:date="2019-03-07T10:31:00Z" w:initials="A">
     <w:p>
       <w:pPr>
         <w:pStyle w:val="Textocomentario"/>
@@ -21833,24 +22375,43 @@
         <w:annotationRef/>
       </w:r>
       <w:r>
-        <w:t xml:space="preserve">En 20xx [ ] Fulanos , crean </w:t>
-      </w:r>
-    </w:p>
+        <w:t>En 20xx [ ] xxxx</w:t>
+      </w:r>
+    </w:p>
+  </w:comment>
+  <w:comment w:id="87" w:author="AcerF5w10" w:date="2019-03-07T10:32:00Z" w:initials="A">
     <w:p>
       <w:pPr>
         <w:pStyle w:val="Textocomentario"/>
       </w:pPr>
-    </w:p>
+      <w:r>
+        <w:rPr>
+          <w:rStyle w:val="Refdecomentario"/>
+        </w:rPr>
+        <w:annotationRef/>
+      </w:r>
+      <w:r>
+        <w:t>Esto es otra referencia ?</w:t>
+      </w:r>
+    </w:p>
+  </w:comment>
+  <w:comment w:id="90" w:author="AcerF5w10" w:date="2019-03-07T10:34:00Z" w:initials="A">
     <w:p>
       <w:pPr>
         <w:pStyle w:val="Textocomentario"/>
       </w:pPr>
       <w:r>
-        <w:t>Unificar</w:t>
+        <w:rPr>
+          <w:rStyle w:val="Refdecomentario"/>
+        </w:rPr>
+        <w:annotationRef/>
+      </w:r>
+      <w:r>
+        <w:t>En 20xx [ ] xxxx</w:t>
       </w:r>
     </w:p>
   </w:comment>
-  <w:comment w:id="81" w:author="AcerF5w10" w:date="2019-03-07T10:31:00Z" w:initials="A">
+  <w:comment w:id="93" w:author="AcerF5w10" w:date="2019-03-07T10:34:00Z" w:initials="A">
     <w:p>
       <w:pPr>
         <w:pStyle w:val="Textocomentario"/>
@@ -21866,7 +22427,7 @@
       </w:r>
     </w:p>
   </w:comment>
-  <w:comment w:id="88" w:author="AcerF5w10" w:date="2019-03-07T10:32:00Z" w:initials="A">
+  <w:comment w:id="94" w:author="AcerF5w10" w:date="2019-03-07T10:35:00Z" w:initials="A">
     <w:p>
       <w:pPr>
         <w:pStyle w:val="Textocomentario"/>
@@ -21878,11 +22439,11 @@
         <w:annotationRef/>
       </w:r>
       <w:r>
-        <w:t>Esto es otra referencia ?</w:t>
+        <w:t>En esta propuesta, porque no quedaba claro si sobre el párrafo anterior o es sobre el trabajo que se va a desarrollar.</w:t>
       </w:r>
     </w:p>
   </w:comment>
-  <w:comment w:id="91" w:author="AcerF5w10" w:date="2019-03-07T10:34:00Z" w:initials="A">
+  <w:comment w:id="96" w:author="AcerF5w10" w:date="2019-03-07T12:12:00Z" w:initials="A">
     <w:p>
       <w:pPr>
         <w:pStyle w:val="Textocomentario"/>
@@ -21894,11 +22455,11 @@
         <w:annotationRef/>
       </w:r>
       <w:r>
-        <w:t>En 20xx [ ] xxxx</w:t>
+        <w:t>MAGE Pasar a la siguiente pagina</w:t>
       </w:r>
     </w:p>
   </w:comment>
-  <w:comment w:id="94" w:author="AcerF5w10" w:date="2019-03-07T10:34:00Z" w:initials="A">
+  <w:comment w:id="98" w:author="AcerF5w10" w:date="2019-03-07T12:15:00Z" w:initials="A">
     <w:p>
       <w:pPr>
         <w:pStyle w:val="Textocomentario"/>
@@ -21910,11 +22471,11 @@
         <w:annotationRef/>
       </w:r>
       <w:r>
-        <w:t>En 20xx [ ] xxxx</w:t>
+        <w:t>MAGE Patrones, de diseño? , interacción? O son patrones de diseño de interacción?</w:t>
       </w:r>
     </w:p>
   </w:comment>
-  <w:comment w:id="95" w:author="AcerF5w10" w:date="2019-03-07T10:35:00Z" w:initials="A">
+  <w:comment w:id="97" w:author="AcerF5w10" w:date="2019-03-07T10:37:00Z" w:initials="A">
     <w:p>
       <w:pPr>
         <w:pStyle w:val="Textocomentario"/>
@@ -21926,14 +22487,11 @@
         <w:annotationRef/>
       </w:r>
       <w:r>
-        <w:t>En esta propuesta</w:t>
-      </w:r>
-      <w:r>
-        <w:t>, porque no quedaba claro si sobre el párrafo anterior o es sobre el trabajo que se va a desarrollar .</w:t>
+        <w:t>objetivo</w:t>
       </w:r>
     </w:p>
   </w:comment>
-  <w:comment w:id="97" w:author="AcerF5w10" w:date="2019-03-07T12:12:00Z" w:initials="A">
+  <w:comment w:id="100" w:author="AcerF5w10" w:date="2019-03-07T12:16:00Z" w:initials="A">
     <w:p>
       <w:pPr>
         <w:pStyle w:val="Textocomentario"/>
@@ -21945,14 +22503,11 @@
         <w:annotationRef/>
       </w:r>
       <w:r>
-        <w:t xml:space="preserve">MAGE </w:t>
-      </w:r>
-      <w:r>
-        <w:t>Pasar a la siguiente pagina</w:t>
+        <w:t>MAGE patrones de diseño? – interacción?</w:t>
       </w:r>
     </w:p>
   </w:comment>
-  <w:comment w:id="99" w:author="AcerF5w10" w:date="2019-03-07T12:15:00Z" w:initials="A">
+  <w:comment w:id="99" w:author="AcerF5w10" w:date="2019-03-07T10:38:00Z" w:initials="A">
     <w:p>
       <w:pPr>
         <w:pStyle w:val="Textocomentario"/>
@@ -21964,11 +22519,11 @@
         <w:annotationRef/>
       </w:r>
       <w:r>
-        <w:t>MAGE Patrones, de diseño? , interacción? O son patrones de diseño de interacción?</w:t>
+        <w:t>Que aporta esto?</w:t>
       </w:r>
     </w:p>
   </w:comment>
-  <w:comment w:id="98" w:author="AcerF5w10" w:date="2019-03-07T10:37:00Z" w:initials="A">
+  <w:comment w:id="103" w:author="AcerF5w10" w:date="2019-03-04T18:08:00Z" w:initials="A">
     <w:p>
       <w:pPr>
         <w:pStyle w:val="Textocomentario"/>
@@ -21980,73 +22535,13 @@
         <w:annotationRef/>
       </w:r>
       <w:r>
-        <w:t>o</w:t>
-      </w:r>
-      <w:r>
-        <w:t>bjetivo</w:t>
-      </w:r>
-    </w:p>
-  </w:comment>
-  <w:comment w:id="101" w:author="AcerF5w10" w:date="2019-03-07T12:16:00Z" w:initials="A">
-    <w:p>
-      <w:pPr>
-        <w:pStyle w:val="Textocomentario"/>
-      </w:pPr>
-      <w:r>
-        <w:rPr>
-          <w:rStyle w:val="Refdecomentario"/>
-        </w:rPr>
-        <w:annotationRef/>
-      </w:r>
-      <w:r>
-        <w:t xml:space="preserve">MAGE </w:t>
-      </w:r>
-      <w:r>
-        <w:t xml:space="preserve">patrones de diseño? – </w:t>
-      </w:r>
-      <w:r>
-        <w:t>interacción</w:t>
-      </w:r>
-      <w:r>
-        <w:t>?</w:t>
-      </w:r>
-    </w:p>
-  </w:comment>
-  <w:comment w:id="100" w:author="AcerF5w10" w:date="2019-03-07T10:38:00Z" w:initials="A">
-    <w:p>
-      <w:pPr>
-        <w:pStyle w:val="Textocomentario"/>
-      </w:pPr>
-      <w:r>
-        <w:rPr>
-          <w:rStyle w:val="Refdecomentario"/>
-        </w:rPr>
-        <w:annotationRef/>
-      </w:r>
-      <w:r>
-        <w:t>Que aporta esto?</w:t>
-      </w:r>
-    </w:p>
-  </w:comment>
-  <w:comment w:id="104" w:author="AcerF5w10" w:date="2019-03-04T18:08:00Z" w:initials="A">
-    <w:p>
-      <w:pPr>
-        <w:pStyle w:val="Textocomentario"/>
-      </w:pPr>
-      <w:r>
-        <w:rPr>
-          <w:rStyle w:val="Refdecomentario"/>
-        </w:rPr>
-        <w:annotationRef/>
-      </w:r>
-      <w:r>
         <w:t>Un o</w:t>
       </w:r>
       <w:r>
-        <w:t xml:space="preserve">ojetivo general </w:t>
-      </w:r>
-      <w:r>
-        <w:t>debe responder estas tres preguntas.</w:t>
+        <w:t>b</w:t>
+      </w:r>
+      <w:r>
+        <w:t>jetivo general debe responder estas tres preguntas.</w:t>
       </w:r>
     </w:p>
     <w:p>
@@ -22058,10 +22553,7 @@
         </w:numPr>
       </w:pPr>
       <w:r>
-        <w:t xml:space="preserve">Que </w:t>
-      </w:r>
-      <w:r>
-        <w:t>?</w:t>
+        <w:t>Que ?</w:t>
       </w:r>
     </w:p>
     <w:p>
@@ -22073,10 +22565,7 @@
         </w:numPr>
       </w:pPr>
       <w:r>
-        <w:t xml:space="preserve">Como </w:t>
-      </w:r>
-      <w:r>
-        <w:t>?</w:t>
+        <w:t>Como ?</w:t>
       </w:r>
     </w:p>
     <w:p>
@@ -22088,14 +22577,11 @@
         </w:numPr>
       </w:pPr>
       <w:r>
-        <w:t>Para que</w:t>
-      </w:r>
-      <w:r>
-        <w:t>?</w:t>
+        <w:t>Para que?</w:t>
       </w:r>
     </w:p>
   </w:comment>
-  <w:comment w:id="123" w:author="AcerF5w10" w:date="2019-03-04T18:07:00Z" w:initials="A">
+  <w:comment w:id="122" w:author="AcerF5w10" w:date="2019-03-04T18:07:00Z" w:initials="A">
     <w:p>
       <w:pPr>
         <w:pStyle w:val="Textocomentario"/>
@@ -22107,13 +22593,7 @@
         <w:annotationRef/>
       </w:r>
       <w:r>
-        <w:t xml:space="preserve">Objetivo </w:t>
-      </w:r>
-      <w:r>
-        <w:t>específico</w:t>
-      </w:r>
-      <w:r>
-        <w:t xml:space="preserve">: </w:t>
+        <w:t xml:space="preserve">Objetivo específico: </w:t>
       </w:r>
     </w:p>
     <w:p>
@@ -22149,7 +22629,7 @@
       </w:r>
     </w:p>
   </w:comment>
-  <w:comment w:id="124" w:author="AcerF5w10" w:date="2019-03-02T17:48:00Z" w:initials="A">
+  <w:comment w:id="123" w:author="AcerF5w10" w:date="2019-03-02T17:48:00Z" w:initials="A">
     <w:p>
       <w:pPr>
         <w:pStyle w:val="Textocomentario"/>
@@ -22361,7 +22841,7 @@
       </w:pPr>
     </w:p>
   </w:comment>
-  <w:comment w:id="164" w:author="AcerF5w10" w:date="2019-03-04T17:08:00Z" w:initials="A">
+  <w:comment w:id="169" w:author="AcerF5w10" w:date="2019-03-11T19:37:00Z" w:initials="A">
     <w:p>
       <w:pPr>
         <w:pStyle w:val="Textocomentario"/>
@@ -22409,13 +22889,31 @@
         </w:numPr>
       </w:pPr>
       <w:r>
-        <w:t xml:space="preserve"> No </w:t>
-      </w:r>
-      <w:r>
-        <w:t>está</w:t>
-      </w:r>
-      <w:r>
-        <w:t xml:space="preserve"> claro como como se va a hacer esto</w:t>
+        <w:t xml:space="preserve"> No está claro como se va a hacer esto</w:t>
+      </w:r>
+    </w:p>
+    <w:p>
+      <w:pPr>
+        <w:pStyle w:val="Textocomentario"/>
+      </w:pPr>
+      <w:r>
+        <w:t>Mediante una revisión sofisticada.</w:t>
+      </w:r>
+    </w:p>
+  </w:comment>
+  <w:comment w:id="187" w:author="AcerF5w10" w:date="2019-03-04T17:08:00Z" w:initials="A">
+    <w:p>
+      <w:pPr>
+        <w:pStyle w:val="Textocomentario"/>
+      </w:pPr>
+      <w:r>
+        <w:rPr>
+          <w:rStyle w:val="Refdecomentario"/>
+        </w:rPr>
+        <w:annotationRef/>
+      </w:r>
+      <w:r>
+        <w:t xml:space="preserve">Sugerencia Luz Marina: </w:t>
       </w:r>
     </w:p>
     <w:p>
@@ -22427,11 +22925,47 @@
         </w:numPr>
       </w:pPr>
       <w:r>
+        <w:t>adaptar un conjunto de patrones mediante la identificación de tal cosa, o mediante la selección de no se que</w:t>
+      </w:r>
+    </w:p>
+    <w:p>
+      <w:pPr>
+        <w:pStyle w:val="Textocomentario"/>
+        <w:numPr>
+          <w:ilvl w:val="0"/>
+          <w:numId w:val="13"/>
+        </w:numPr>
+      </w:pPr>
+      <w:r>
+        <w:t>|definir un conjunto de patrones</w:t>
+      </w:r>
+    </w:p>
+    <w:p>
+      <w:pPr>
+        <w:pStyle w:val="Textocomentario"/>
+        <w:numPr>
+          <w:ilvl w:val="0"/>
+          <w:numId w:val="13"/>
+        </w:numPr>
+      </w:pPr>
+      <w:r>
+        <w:t xml:space="preserve"> No está claro como se va a hacer esto</w:t>
+      </w:r>
+    </w:p>
+    <w:p>
+      <w:pPr>
+        <w:pStyle w:val="Textocomentario"/>
+        <w:numPr>
+          <w:ilvl w:val="0"/>
+          <w:numId w:val="13"/>
+        </w:numPr>
+      </w:pPr>
+      <w:r>
         <w:t>Mediante una revisión sofisticada.</w:t>
       </w:r>
     </w:p>
   </w:comment>
-  <w:comment w:id="165" w:author="AcerF5w10" w:date="2019-03-04T18:07:00Z" w:initials="A">
+  <w:comment w:id="188" w:author="AcerF5w10" w:date="2019-03-04T18:07:00Z" w:initials="A">
     <w:p>
       <w:pPr>
         <w:pStyle w:val="Textocomentario"/>
@@ -22443,17 +22977,11 @@
         <w:annotationRef/>
       </w:r>
       <w:r>
-        <w:t xml:space="preserve">Si </w:t>
-      </w:r>
-      <w:r>
-        <w:t>tiene el que pero</w:t>
-      </w:r>
-      <w:r>
-        <w:t xml:space="preserve"> falta el como </w:t>
+        <w:t xml:space="preserve">Si tiene el que pero falta el como </w:t>
       </w:r>
     </w:p>
   </w:comment>
-  <w:comment w:id="166" w:author="AcerF5w10" w:date="2019-03-04T17:58:00Z" w:initials="A">
+  <w:comment w:id="201" w:author="AcerF5w10" w:date="2019-03-04T17:58:00Z" w:initials="A">
     <w:p>
       <w:pPr>
         <w:pStyle w:val="Textocomentario"/>
@@ -22465,17 +22993,11 @@
         <w:annotationRef/>
       </w:r>
       <w:r>
-        <w:t>Evaluar, pero no se dice</w:t>
-      </w:r>
-      <w:r>
-        <w:t xml:space="preserve"> o especifica</w:t>
-      </w:r>
-      <w:r>
-        <w:t xml:space="preserve"> que se va a evaluar?</w:t>
+        <w:t>Evaluar, pero no se dice o especifica que se va a evaluar?</w:t>
       </w:r>
     </w:p>
   </w:comment>
-  <w:comment w:id="167" w:author="AcerF5w10" w:date="2019-03-07T12:19:00Z" w:initials="A">
+  <w:comment w:id="202" w:author="AcerF5w10" w:date="2019-03-07T12:19:00Z" w:initials="A">
     <w:p>
       <w:pPr>
         <w:pStyle w:val="Textocomentario"/>
@@ -22491,7 +23013,7 @@
       </w:r>
     </w:p>
   </w:comment>
-  <w:comment w:id="174" w:author="AcerF5w10" w:date="2019-03-07T12:20:00Z" w:initials="A">
+  <w:comment w:id="209" w:author="AcerF5w10" w:date="2019-03-07T12:20:00Z" w:initials="A">
     <w:p>
       <w:pPr>
         <w:pStyle w:val="Textocomentario"/>
@@ -22503,14 +23025,11 @@
         <w:annotationRef/>
       </w:r>
       <w:r>
-        <w:t xml:space="preserve">MAGE </w:t>
-      </w:r>
-      <w:r>
-        <w:t>resaltado en rojo</w:t>
+        <w:t>MAGE resaltado en rojo</w:t>
       </w:r>
     </w:p>
   </w:comment>
-  <w:comment w:id="176" w:author="AcerF5w10" w:date="2019-03-07T12:21:00Z" w:initials="A">
+  <w:comment w:id="211" w:author="AcerF5w10" w:date="2019-03-07T12:21:00Z" w:initials="A">
     <w:p>
       <w:pPr>
         <w:pStyle w:val="Textocomentario"/>
@@ -22537,7 +23056,7 @@
       </w:pPr>
     </w:p>
   </w:comment>
-  <w:comment w:id="179" w:author="AcerF5w10" w:date="2019-03-07T12:22:00Z" w:initials="A">
+  <w:comment w:id="214" w:author="AcerF5w10" w:date="2019-03-07T12:22:00Z" w:initials="A">
     <w:p>
       <w:pPr>
         <w:pStyle w:val="Textocomentario"/>
@@ -22553,7 +23072,7 @@
       </w:r>
     </w:p>
   </w:comment>
-  <w:comment w:id="182" w:author="AcerF5w10" w:date="2019-03-07T12:22:00Z" w:initials="A">
+  <w:comment w:id="217" w:author="AcerF5w10" w:date="2019-03-07T12:22:00Z" w:initials="A">
     <w:p>
       <w:pPr>
         <w:pStyle w:val="Textocomentario"/>
@@ -22569,7 +23088,7 @@
       </w:r>
     </w:p>
   </w:comment>
-  <w:comment w:id="184" w:author="AcerF5w10" w:date="2019-03-07T11:52:00Z" w:initials="A">
+  <w:comment w:id="219" w:author="AcerF5w10" w:date="2019-03-12T12:33:00Z" w:initials="A">
     <w:p>
       <w:pPr>
         <w:pStyle w:val="Textocomentario"/>
@@ -22581,11 +23100,29 @@
         <w:annotationRef/>
       </w:r>
       <w:r>
+        <w:t>Metodología para la construcción del prototipo de juego serio.</w:t>
+      </w:r>
+      <w:bookmarkStart w:id="220" w:name="_GoBack"/>
+      <w:bookmarkEnd w:id="220"/>
+    </w:p>
+  </w:comment>
+  <w:comment w:id="221" w:author="AcerF5w10" w:date="2019-03-07T11:52:00Z" w:initials="A">
+    <w:p>
+      <w:pPr>
+        <w:pStyle w:val="Textocomentario"/>
+      </w:pPr>
+      <w:r>
+        <w:rPr>
+          <w:rStyle w:val="Refdecomentario"/>
+        </w:rPr>
+        <w:annotationRef/>
+      </w:r>
+      <w:r>
         <w:t>Metodologia?</w:t>
       </w:r>
     </w:p>
   </w:comment>
-  <w:comment w:id="193" w:author="AcerF5w10" w:date="2019-03-07T11:53:00Z" w:initials="A">
+  <w:comment w:id="230" w:author="AcerF5w10" w:date="2019-03-07T11:53:00Z" w:initials="A">
     <w:p>
       <w:pPr>
         <w:pStyle w:val="Textocomentario"/>
@@ -22597,30 +23134,55 @@
         <w:annotationRef/>
       </w:r>
       <w:r>
-        <w:t>Metodología</w:t>
-      </w:r>
-      <w:r>
-        <w:t xml:space="preserve"> para la construcción del prototipo de juego serio</w:t>
+        <w:t>Metodología para la construcción del prototipo de juego serio</w:t>
       </w:r>
     </w:p>
   </w:comment>
-  <w:comment w:id="199" w:author="AcerF5w10" w:date="2019-03-07T11:54:00Z" w:initials="A">
+  <w:comment w:id="232" w:author="AcerF5w10" w:date="2019-03-12T12:30:00Z" w:initials="A">
     <w:p>
       <w:pPr>
         <w:pStyle w:val="Textocomentario"/>
       </w:pPr>
       <w:r>
+        <w:t>(YA)_</w:t>
+      </w:r>
+      <w:r>
         <w:rPr>
           <w:rStyle w:val="Refdecomentario"/>
         </w:rPr>
         <w:annotationRef/>
       </w:r>
       <w:r>
+        <w:t>MAGE: no es FIET es UNICAUCA</w:t>
+      </w:r>
+    </w:p>
+  </w:comment>
+  <w:comment w:id="236" w:author="AcerF5w10" w:date="2019-03-07T11:54:00Z" w:initials="A">
+    <w:p>
+      <w:pPr>
+        <w:pStyle w:val="Textocomentario"/>
+      </w:pPr>
+      <w:r>
+        <w:rPr>
+          <w:rStyle w:val="Refdecomentario"/>
+        </w:rPr>
+        <w:annotationRef/>
+      </w:r>
+      <w:r>
+        <w:t>(YA</w:t>
+      </w:r>
+      <w:r>
+        <w:t>)_</w:t>
+      </w:r>
+      <w:r>
         <w:t>Video Juego Serio?</w:t>
       </w:r>
+      <w:r>
+        <w:t xml:space="preserve"> R/ Juego serio no videojuego</w:t>
+      </w:r>
     </w:p>
   </w:comment>
-  <w:comment w:id="201" w:author="AcerF5w10" w:date="2019-03-07T11:54:00Z" w:initials="A">
+  <w:comment w:id="243" w:author="AcerF5w10" w:date="2019-03-07T11:54:00Z" w:initials="A">
     <w:p>
       <w:pPr>
         <w:pStyle w:val="Textocomentario"/>
@@ -22680,7 +23242,7 @@
 </file>
 
 <file path=word/commentsExtended.xml><?xml version="1.0" encoding="utf-8"?>
-<w15:commentsEx xmlns:wpc="http://schemas.microsoft.com/office/word/2010/wordprocessingCanvas" xmlns:mc="http://schemas.openxmlformats.org/markup-compatibility/2006" xmlns:o="urn:schemas-microsoft-com:office:office" xmlns:r="http://schemas.openxmlformats.org/officeDocument/2006/relationships" xmlns:m="http://schemas.openxmlformats.org/officeDocument/2006/math" xmlns:v="urn:schemas-microsoft-com:vml" xmlns:wp14="http://schemas.microsoft.com/office/word/2010/wordprocessingDrawing" xmlns:wp="http://schemas.openxmlformats.org/drawingml/2006/wordprocessingDrawing" xmlns:w10="urn:schemas-microsoft-com:office:word" xmlns:w="http://schemas.openxmlformats.org/wordprocessingml/2006/main" xmlns:w14="http://schemas.microsoft.com/office/word/2010/wordml" xmlns:w15="http://schemas.microsoft.com/office/word/2012/wordml" xmlns:wpg="http://schemas.microsoft.com/office/word/2010/wordprocessingGroup" xmlns:wpi="http://schemas.microsoft.com/office/word/2010/wordprocessingInk" xmlns:wne="http://schemas.microsoft.com/office/word/2006/wordml" xmlns:wps="http://schemas.microsoft.com/office/word/2010/wordprocessingShape" mc:Ignorable="w14 w15 wp14">
+<w15:commentsEx xmlns:wpc="http://schemas.microsoft.com/office/word/2010/wordprocessingCanvas" xmlns:cx="http://schemas.microsoft.com/office/drawing/2014/chartex" xmlns:mc="http://schemas.openxmlformats.org/markup-compatibility/2006" xmlns:o="urn:schemas-microsoft-com:office:office" xmlns:r="http://schemas.openxmlformats.org/officeDocument/2006/relationships" xmlns:m="http://schemas.openxmlformats.org/officeDocument/2006/math" xmlns:v="urn:schemas-microsoft-com:vml" xmlns:wp14="http://schemas.microsoft.com/office/word/2010/wordprocessingDrawing" xmlns:wp="http://schemas.openxmlformats.org/drawingml/2006/wordprocessingDrawing" xmlns:w10="urn:schemas-microsoft-com:office:word" xmlns:w="http://schemas.openxmlformats.org/wordprocessingml/2006/main" xmlns:w14="http://schemas.microsoft.com/office/word/2010/wordml" xmlns:w15="http://schemas.microsoft.com/office/word/2012/wordml" xmlns:w16se="http://schemas.microsoft.com/office/word/2015/wordml/symex" xmlns:wpg="http://schemas.microsoft.com/office/word/2010/wordprocessingGroup" xmlns:wpi="http://schemas.microsoft.com/office/word/2010/wordprocessingInk" xmlns:wne="http://schemas.microsoft.com/office/word/2006/wordml" xmlns:wps="http://schemas.microsoft.com/office/word/2010/wordprocessingShape" mc:Ignorable="w14 w15 w16se wp14">
   <w15:commentEx w15:paraId="69F4E075" w15:done="0"/>
   <w15:commentEx w15:paraId="2E13A88B" w15:done="0"/>
   <w15:commentEx w15:paraId="00DA37EA" w15:done="0"/>
@@ -22725,6 +23287,7 @@
   <w15:commentEx w15:paraId="5754056E" w15:done="0"/>
   <w15:commentEx w15:paraId="3A06DC41" w15:done="0"/>
   <w15:commentEx w15:paraId="3804C716" w15:done="0"/>
+  <w15:commentEx w15:paraId="3D34D954" w15:done="0"/>
   <w15:commentEx w15:paraId="60DB9EEB" w15:done="0"/>
   <w15:commentEx w15:paraId="073A2936" w15:done="0"/>
   <w15:commentEx w15:paraId="41B7384A" w15:done="0"/>
@@ -22733,15 +23296,17 @@
   <w15:commentEx w15:paraId="724F7CA8" w15:done="0"/>
   <w15:commentEx w15:paraId="22D81431" w15:done="0"/>
   <w15:commentEx w15:paraId="79F9E519" w15:done="0"/>
+  <w15:commentEx w15:paraId="20A5058F" w15:done="0"/>
   <w15:commentEx w15:paraId="02F57393" w15:done="0"/>
   <w15:commentEx w15:paraId="42721ACB" w15:done="0"/>
+  <w15:commentEx w15:paraId="65557759" w15:done="0"/>
   <w15:commentEx w15:paraId="01C50CD1" w15:done="0"/>
   <w15:commentEx w15:paraId="2EEB4140" w15:done="0"/>
 </w15:commentsEx>
 </file>
 
 <file path=word/endnotes.xml><?xml version="1.0" encoding="utf-8"?>
-<w:endnotes xmlns:wpc="http://schemas.microsoft.com/office/word/2010/wordprocessingCanvas" xmlns:mc="http://schemas.openxmlformats.org/markup-compatibility/2006" xmlns:o="urn:schemas-microsoft-com:office:office" xmlns:r="http://schemas.openxmlformats.org/officeDocument/2006/relationships" xmlns:m="http://schemas.openxmlformats.org/officeDocument/2006/math" xmlns:v="urn:schemas-microsoft-com:vml" xmlns:wp14="http://schemas.microsoft.com/office/word/2010/wordprocessingDrawing" xmlns:wp="http://schemas.openxmlformats.org/drawingml/2006/wordprocessingDrawing" xmlns:w10="urn:schemas-microsoft-com:office:word" xmlns:w="http://schemas.openxmlformats.org/wordprocessingml/2006/main" xmlns:w14="http://schemas.microsoft.com/office/word/2010/wordml" xmlns:w15="http://schemas.microsoft.com/office/word/2012/wordml" xmlns:wpg="http://schemas.microsoft.com/office/word/2010/wordprocessingGroup" xmlns:wpi="http://schemas.microsoft.com/office/word/2010/wordprocessingInk" xmlns:wne="http://schemas.microsoft.com/office/word/2006/wordml" xmlns:wps="http://schemas.microsoft.com/office/word/2010/wordprocessingShape" mc:Ignorable="w14 w15 wp14">
+<w:endnotes xmlns:wpc="http://schemas.microsoft.com/office/word/2010/wordprocessingCanvas" xmlns:cx="http://schemas.microsoft.com/office/drawing/2014/chartex" xmlns:mc="http://schemas.openxmlformats.org/markup-compatibility/2006" xmlns:o="urn:schemas-microsoft-com:office:office" xmlns:r="http://schemas.openxmlformats.org/officeDocument/2006/relationships" xmlns:m="http://schemas.openxmlformats.org/officeDocument/2006/math" xmlns:v="urn:schemas-microsoft-com:vml" xmlns:wp14="http://schemas.microsoft.com/office/word/2010/wordprocessingDrawing" xmlns:wp="http://schemas.openxmlformats.org/drawingml/2006/wordprocessingDrawing" xmlns:w10="urn:schemas-microsoft-com:office:word" xmlns:w="http://schemas.openxmlformats.org/wordprocessingml/2006/main" xmlns:w14="http://schemas.microsoft.com/office/word/2010/wordml" xmlns:w15="http://schemas.microsoft.com/office/word/2012/wordml" xmlns:w16se="http://schemas.microsoft.com/office/word/2015/wordml/symex" xmlns:wpg="http://schemas.microsoft.com/office/word/2010/wordprocessingGroup" xmlns:wpi="http://schemas.microsoft.com/office/word/2010/wordprocessingInk" xmlns:wne="http://schemas.microsoft.com/office/word/2006/wordml" xmlns:wps="http://schemas.microsoft.com/office/word/2010/wordprocessingShape" mc:Ignorable="w14 w15 w16se wp14">
   <w:endnote w:type="separator" w:id="-1">
     <w:p>
       <w:r>
@@ -22760,7 +23325,7 @@
 </file>
 
 <file path=word/footer1.xml><?xml version="1.0" encoding="utf-8"?>
-<w:ftr xmlns:wpc="http://schemas.microsoft.com/office/word/2010/wordprocessingCanvas" xmlns:mc="http://schemas.openxmlformats.org/markup-compatibility/2006" xmlns:o="urn:schemas-microsoft-com:office:office" xmlns:r="http://schemas.openxmlformats.org/officeDocument/2006/relationships" xmlns:m="http://schemas.openxmlformats.org/officeDocument/2006/math" xmlns:v="urn:schemas-microsoft-com:vml" xmlns:wp14="http://schemas.microsoft.com/office/word/2010/wordprocessingDrawing" xmlns:wp="http://schemas.openxmlformats.org/drawingml/2006/wordprocessingDrawing" xmlns:w10="urn:schemas-microsoft-com:office:word" xmlns:w="http://schemas.openxmlformats.org/wordprocessingml/2006/main" xmlns:w14="http://schemas.microsoft.com/office/word/2010/wordml" xmlns:w15="http://schemas.microsoft.com/office/word/2012/wordml" xmlns:wpg="http://schemas.microsoft.com/office/word/2010/wordprocessingGroup" xmlns:wpi="http://schemas.microsoft.com/office/word/2010/wordprocessingInk" xmlns:wne="http://schemas.microsoft.com/office/word/2006/wordml" xmlns:wps="http://schemas.microsoft.com/office/word/2010/wordprocessingShape" mc:Ignorable="w14 w15 wp14">
+<w:ftr xmlns:wpc="http://schemas.microsoft.com/office/word/2010/wordprocessingCanvas" xmlns:cx="http://schemas.microsoft.com/office/drawing/2014/chartex" xmlns:mc="http://schemas.openxmlformats.org/markup-compatibility/2006" xmlns:o="urn:schemas-microsoft-com:office:office" xmlns:r="http://schemas.openxmlformats.org/officeDocument/2006/relationships" xmlns:m="http://schemas.openxmlformats.org/officeDocument/2006/math" xmlns:v="urn:schemas-microsoft-com:vml" xmlns:wp14="http://schemas.microsoft.com/office/word/2010/wordprocessingDrawing" xmlns:wp="http://schemas.openxmlformats.org/drawingml/2006/wordprocessingDrawing" xmlns:w10="urn:schemas-microsoft-com:office:word" xmlns:w="http://schemas.openxmlformats.org/wordprocessingml/2006/main" xmlns:w14="http://schemas.microsoft.com/office/word/2010/wordml" xmlns:w15="http://schemas.microsoft.com/office/word/2012/wordml" xmlns:w16se="http://schemas.microsoft.com/office/word/2015/wordml/symex" xmlns:wpg="http://schemas.microsoft.com/office/word/2010/wordprocessingGroup" xmlns:wpi="http://schemas.microsoft.com/office/word/2010/wordprocessingInk" xmlns:wne="http://schemas.microsoft.com/office/word/2006/wordml" xmlns:wps="http://schemas.microsoft.com/office/word/2010/wordprocessingShape" mc:Ignorable="w14 w15 w16se wp14">
   <w:p>
     <w:pPr>
       <w:pStyle w:val="Piedepgina"/>
@@ -22857,6 +23422,7 @@
           <w:docPartUnique/>
         </w:docPartObj>
       </w:sdtPr>
+      <w:sdtEndPr/>
       <w:sdtContent>
         <w:r>
           <w:fldChar w:fldCharType="begin"/>
@@ -22889,7 +23455,7 @@
 </file>
 
 <file path=word/footer2.xml><?xml version="1.0" encoding="utf-8"?>
-<w:ftr xmlns:wpc="http://schemas.microsoft.com/office/word/2010/wordprocessingCanvas" xmlns:mc="http://schemas.openxmlformats.org/markup-compatibility/2006" xmlns:o="urn:schemas-microsoft-com:office:office" xmlns:r="http://schemas.openxmlformats.org/officeDocument/2006/relationships" xmlns:m="http://schemas.openxmlformats.org/officeDocument/2006/math" xmlns:v="urn:schemas-microsoft-com:vml" xmlns:wp14="http://schemas.microsoft.com/office/word/2010/wordprocessingDrawing" xmlns:wp="http://schemas.openxmlformats.org/drawingml/2006/wordprocessingDrawing" xmlns:w10="urn:schemas-microsoft-com:office:word" xmlns:w="http://schemas.openxmlformats.org/wordprocessingml/2006/main" xmlns:w14="http://schemas.microsoft.com/office/word/2010/wordml" xmlns:w15="http://schemas.microsoft.com/office/word/2012/wordml" xmlns:wpg="http://schemas.microsoft.com/office/word/2010/wordprocessingGroup" xmlns:wpi="http://schemas.microsoft.com/office/word/2010/wordprocessingInk" xmlns:wne="http://schemas.microsoft.com/office/word/2006/wordml" xmlns:wps="http://schemas.microsoft.com/office/word/2010/wordprocessingShape" mc:Ignorable="w14 w15 wp14">
+<w:ftr xmlns:wpc="http://schemas.microsoft.com/office/word/2010/wordprocessingCanvas" xmlns:cx="http://schemas.microsoft.com/office/drawing/2014/chartex" xmlns:mc="http://schemas.openxmlformats.org/markup-compatibility/2006" xmlns:o="urn:schemas-microsoft-com:office:office" xmlns:r="http://schemas.openxmlformats.org/officeDocument/2006/relationships" xmlns:m="http://schemas.openxmlformats.org/officeDocument/2006/math" xmlns:v="urn:schemas-microsoft-com:vml" xmlns:wp14="http://schemas.microsoft.com/office/word/2010/wordprocessingDrawing" xmlns:wp="http://schemas.openxmlformats.org/drawingml/2006/wordprocessingDrawing" xmlns:w10="urn:schemas-microsoft-com:office:word" xmlns:w="http://schemas.openxmlformats.org/wordprocessingml/2006/main" xmlns:w14="http://schemas.microsoft.com/office/word/2010/wordml" xmlns:w15="http://schemas.microsoft.com/office/word/2012/wordml" xmlns:w16se="http://schemas.microsoft.com/office/word/2015/wordml/symex" xmlns:wpg="http://schemas.microsoft.com/office/word/2010/wordprocessingGroup" xmlns:wpi="http://schemas.microsoft.com/office/word/2010/wordprocessingInk" xmlns:wne="http://schemas.microsoft.com/office/word/2006/wordml" xmlns:wps="http://schemas.microsoft.com/office/word/2010/wordprocessingShape" mc:Ignorable="w14 w15 w16se wp14">
   <w:sdt>
     <w:sdtPr>
       <w:id w:val="1406881567"/>
@@ -22898,6 +23464,7 @@
         <w:docPartUnique/>
       </w:docPartObj>
     </w:sdtPr>
+    <w:sdtEndPr/>
     <w:sdtContent>
       <w:p>
         <w:pPr>
@@ -22918,7 +23485,7 @@
             <w:noProof/>
             <w:lang w:val="es-ES"/>
           </w:rPr>
-          <w:t>4</w:t>
+          <w:t>16</w:t>
         </w:r>
         <w:r>
           <w:fldChar w:fldCharType="end"/>
@@ -22935,7 +23502,7 @@
 </file>
 
 <file path=word/footnotes.xml><?xml version="1.0" encoding="utf-8"?>
-<w:footnotes xmlns:wpc="http://schemas.microsoft.com/office/word/2010/wordprocessingCanvas" xmlns:mc="http://schemas.openxmlformats.org/markup-compatibility/2006" xmlns:o="urn:schemas-microsoft-com:office:office" xmlns:r="http://schemas.openxmlformats.org/officeDocument/2006/relationships" xmlns:m="http://schemas.openxmlformats.org/officeDocument/2006/math" xmlns:v="urn:schemas-microsoft-com:vml" xmlns:wp14="http://schemas.microsoft.com/office/word/2010/wordprocessingDrawing" xmlns:wp="http://schemas.openxmlformats.org/drawingml/2006/wordprocessingDrawing" xmlns:w10="urn:schemas-microsoft-com:office:word" xmlns:w="http://schemas.openxmlformats.org/wordprocessingml/2006/main" xmlns:w14="http://schemas.microsoft.com/office/word/2010/wordml" xmlns:w15="http://schemas.microsoft.com/office/word/2012/wordml" xmlns:wpg="http://schemas.microsoft.com/office/word/2010/wordprocessingGroup" xmlns:wpi="http://schemas.microsoft.com/office/word/2010/wordprocessingInk" xmlns:wne="http://schemas.microsoft.com/office/word/2006/wordml" xmlns:wps="http://schemas.microsoft.com/office/word/2010/wordprocessingShape" mc:Ignorable="w14 w15 wp14">
+<w:footnotes xmlns:wpc="http://schemas.microsoft.com/office/word/2010/wordprocessingCanvas" xmlns:cx="http://schemas.microsoft.com/office/drawing/2014/chartex" xmlns:mc="http://schemas.openxmlformats.org/markup-compatibility/2006" xmlns:o="urn:schemas-microsoft-com:office:office" xmlns:r="http://schemas.openxmlformats.org/officeDocument/2006/relationships" xmlns:m="http://schemas.openxmlformats.org/officeDocument/2006/math" xmlns:v="urn:schemas-microsoft-com:vml" xmlns:wp14="http://schemas.microsoft.com/office/word/2010/wordprocessingDrawing" xmlns:wp="http://schemas.openxmlformats.org/drawingml/2006/wordprocessingDrawing" xmlns:w10="urn:schemas-microsoft-com:office:word" xmlns:w="http://schemas.openxmlformats.org/wordprocessingml/2006/main" xmlns:w14="http://schemas.microsoft.com/office/word/2010/wordml" xmlns:w15="http://schemas.microsoft.com/office/word/2012/wordml" xmlns:w16se="http://schemas.microsoft.com/office/word/2015/wordml/symex" xmlns:wpg="http://schemas.microsoft.com/office/word/2010/wordprocessingGroup" xmlns:wpi="http://schemas.microsoft.com/office/word/2010/wordprocessingInk" xmlns:wne="http://schemas.microsoft.com/office/word/2006/wordml" xmlns:wps="http://schemas.microsoft.com/office/word/2010/wordprocessingShape" mc:Ignorable="w14 w15 w16se wp14">
   <w:footnote w:type="separator" w:id="-1">
     <w:p>
       <w:r>
@@ -23310,8 +23877,8 @@
 </file>
 
 <file path=word/numbering.xml><?xml version="1.0" encoding="utf-8"?>
-<w:numbering xmlns:wpc="http://schemas.microsoft.com/office/word/2010/wordprocessingCanvas" xmlns:mc="http://schemas.openxmlformats.org/markup-compatibility/2006" xmlns:o="urn:schemas-microsoft-com:office:office" xmlns:r="http://schemas.openxmlformats.org/officeDocument/2006/relationships" xmlns:m="http://schemas.openxmlformats.org/officeDocument/2006/math" xmlns:v="urn:schemas-microsoft-com:vml" xmlns:wp14="http://schemas.microsoft.com/office/word/2010/wordprocessingDrawing" xmlns:wp="http://schemas.openxmlformats.org/drawingml/2006/wordprocessingDrawing" xmlns:w10="urn:schemas-microsoft-com:office:word" xmlns:w="http://schemas.openxmlformats.org/wordprocessingml/2006/main" xmlns:w14="http://schemas.microsoft.com/office/word/2010/wordml" xmlns:w15="http://schemas.microsoft.com/office/word/2012/wordml" xmlns:wpg="http://schemas.microsoft.com/office/word/2010/wordprocessingGroup" xmlns:wpi="http://schemas.microsoft.com/office/word/2010/wordprocessingInk" xmlns:wne="http://schemas.microsoft.com/office/word/2006/wordml" xmlns:wps="http://schemas.microsoft.com/office/word/2010/wordprocessingShape" mc:Ignorable="w14 w15 wp14">
-  <w:abstractNum w:abstractNumId="0">
+<w:numbering xmlns:wpc="http://schemas.microsoft.com/office/word/2010/wordprocessingCanvas" xmlns:cx="http://schemas.microsoft.com/office/drawing/2014/chartex" xmlns:mc="http://schemas.openxmlformats.org/markup-compatibility/2006" xmlns:o="urn:schemas-microsoft-com:office:office" xmlns:r="http://schemas.openxmlformats.org/officeDocument/2006/relationships" xmlns:m="http://schemas.openxmlformats.org/officeDocument/2006/math" xmlns:v="urn:schemas-microsoft-com:vml" xmlns:wp14="http://schemas.microsoft.com/office/word/2010/wordprocessingDrawing" xmlns:wp="http://schemas.openxmlformats.org/drawingml/2006/wordprocessingDrawing" xmlns:w10="urn:schemas-microsoft-com:office:word" xmlns:w="http://schemas.openxmlformats.org/wordprocessingml/2006/main" xmlns:w14="http://schemas.microsoft.com/office/word/2010/wordml" xmlns:w15="http://schemas.microsoft.com/office/word/2012/wordml" xmlns:w16se="http://schemas.microsoft.com/office/word/2015/wordml/symex" xmlns:wpg="http://schemas.microsoft.com/office/word/2010/wordprocessingGroup" xmlns:wpi="http://schemas.microsoft.com/office/word/2010/wordprocessingInk" xmlns:wne="http://schemas.microsoft.com/office/word/2006/wordml" xmlns:wps="http://schemas.microsoft.com/office/word/2010/wordprocessingShape" mc:Ignorable="w14 w15 w16se wp14">
+  <w:abstractNum w:abstractNumId="0" w15:restartNumberingAfterBreak="0">
     <w:nsid w:val="05D73018"/>
     <w:multiLevelType w:val="multilevel"/>
     <w:tmpl w:val="D2548710"/>
@@ -23452,7 +24019,7 @@
       </w:rPr>
     </w:lvl>
   </w:abstractNum>
-  <w:abstractNum w:abstractNumId="1">
+  <w:abstractNum w:abstractNumId="1" w15:restartNumberingAfterBreak="0">
     <w:nsid w:val="0A1743C5"/>
     <w:multiLevelType w:val="multilevel"/>
     <w:tmpl w:val="51F452B2"/>
@@ -23538,7 +24105,7 @@
       </w:pPr>
     </w:lvl>
   </w:abstractNum>
-  <w:abstractNum w:abstractNumId="2">
+  <w:abstractNum w:abstractNumId="2" w15:restartNumberingAfterBreak="0">
     <w:nsid w:val="164041EA"/>
     <w:multiLevelType w:val="hybridMultilevel"/>
     <w:tmpl w:val="E7D8C642"/>
@@ -23651,7 +24218,7 @@
       </w:rPr>
     </w:lvl>
   </w:abstractNum>
-  <w:abstractNum w:abstractNumId="3">
+  <w:abstractNum w:abstractNumId="3" w15:restartNumberingAfterBreak="0">
     <w:nsid w:val="1DDF29A8"/>
     <w:multiLevelType w:val="multilevel"/>
     <w:tmpl w:val="BA365C76"/>
@@ -23764,7 +24331,7 @@
       </w:rPr>
     </w:lvl>
   </w:abstractNum>
-  <w:abstractNum w:abstractNumId="4">
+  <w:abstractNum w:abstractNumId="4" w15:restartNumberingAfterBreak="0">
     <w:nsid w:val="29B83957"/>
     <w:multiLevelType w:val="multilevel"/>
     <w:tmpl w:val="F6CE00C2"/>
@@ -23856,7 +24423,7 @@
       </w:pPr>
     </w:lvl>
   </w:abstractNum>
-  <w:abstractNum w:abstractNumId="5">
+  <w:abstractNum w:abstractNumId="5" w15:restartNumberingAfterBreak="0">
     <w:nsid w:val="30BE1509"/>
     <w:multiLevelType w:val="multilevel"/>
     <w:tmpl w:val="73923A3E"/>
@@ -23978,7 +24545,7 @@
       </w:rPr>
     </w:lvl>
   </w:abstractNum>
-  <w:abstractNum w:abstractNumId="6">
+  <w:abstractNum w:abstractNumId="6" w15:restartNumberingAfterBreak="0">
     <w:nsid w:val="39122439"/>
     <w:multiLevelType w:val="multilevel"/>
     <w:tmpl w:val="C726A8CC"/>
@@ -24091,7 +24658,7 @@
       </w:rPr>
     </w:lvl>
   </w:abstractNum>
-  <w:abstractNum w:abstractNumId="7">
+  <w:abstractNum w:abstractNumId="7" w15:restartNumberingAfterBreak="0">
     <w:nsid w:val="41BF0211"/>
     <w:multiLevelType w:val="multilevel"/>
     <w:tmpl w:val="0A00F24A"/>
@@ -24204,7 +24771,7 @@
       </w:rPr>
     </w:lvl>
   </w:abstractNum>
-  <w:abstractNum w:abstractNumId="8">
+  <w:abstractNum w:abstractNumId="8" w15:restartNumberingAfterBreak="0">
     <w:nsid w:val="42E47811"/>
     <w:multiLevelType w:val="multilevel"/>
     <w:tmpl w:val="0BE479F8"/>
@@ -24317,7 +24884,7 @@
       </w:rPr>
     </w:lvl>
   </w:abstractNum>
-  <w:abstractNum w:abstractNumId="9">
+  <w:abstractNum w:abstractNumId="9" w15:restartNumberingAfterBreak="0">
     <w:nsid w:val="44D85A7B"/>
     <w:multiLevelType w:val="multilevel"/>
     <w:tmpl w:val="FA66AE16"/>
@@ -24439,7 +25006,7 @@
       </w:rPr>
     </w:lvl>
   </w:abstractNum>
-  <w:abstractNum w:abstractNumId="10">
+  <w:abstractNum w:abstractNumId="10" w15:restartNumberingAfterBreak="0">
     <w:nsid w:val="4AAA1472"/>
     <w:multiLevelType w:val="hybridMultilevel"/>
     <w:tmpl w:val="320443C2"/>
@@ -24552,7 +25119,7 @@
       </w:rPr>
     </w:lvl>
   </w:abstractNum>
-  <w:abstractNum w:abstractNumId="11">
+  <w:abstractNum w:abstractNumId="11" w15:restartNumberingAfterBreak="0">
     <w:nsid w:val="521C43DF"/>
     <w:multiLevelType w:val="hybridMultilevel"/>
     <w:tmpl w:val="A40855AA"/>
@@ -24665,7 +25232,7 @@
       </w:rPr>
     </w:lvl>
   </w:abstractNum>
-  <w:abstractNum w:abstractNumId="12">
+  <w:abstractNum w:abstractNumId="12" w15:restartNumberingAfterBreak="0">
     <w:nsid w:val="596C5BA2"/>
     <w:multiLevelType w:val="hybridMultilevel"/>
     <w:tmpl w:val="289441B8"/>
@@ -24778,7 +25345,7 @@
       </w:rPr>
     </w:lvl>
   </w:abstractNum>
-  <w:abstractNum w:abstractNumId="13">
+  <w:abstractNum w:abstractNumId="13" w15:restartNumberingAfterBreak="0">
     <w:nsid w:val="62AF0C65"/>
     <w:multiLevelType w:val="multilevel"/>
     <w:tmpl w:val="6BF28B72"/>
@@ -24864,7 +25431,7 @@
       </w:pPr>
     </w:lvl>
   </w:abstractNum>
-  <w:abstractNum w:abstractNumId="14">
+  <w:abstractNum w:abstractNumId="14" w15:restartNumberingAfterBreak="0">
     <w:nsid w:val="776065E5"/>
     <w:multiLevelType w:val="multilevel"/>
     <w:tmpl w:val="A568FA3C"/>
@@ -24977,7 +25544,7 @@
       </w:rPr>
     </w:lvl>
   </w:abstractNum>
-  <w:abstractNum w:abstractNumId="15">
+  <w:abstractNum w:abstractNumId="15" w15:restartNumberingAfterBreak="0">
     <w:nsid w:val="7C337F87"/>
     <w:multiLevelType w:val="hybridMultilevel"/>
     <w:tmpl w:val="6BD8BF82"/>
@@ -25090,7 +25657,7 @@
       </w:rPr>
     </w:lvl>
   </w:abstractNum>
-  <w:abstractNum w:abstractNumId="16">
+  <w:abstractNum w:abstractNumId="16" w15:restartNumberingAfterBreak="0">
     <w:nsid w:val="7C577905"/>
     <w:multiLevelType w:val="multilevel"/>
     <w:tmpl w:val="081EB616"/>
@@ -25231,7 +25798,7 @@
 </file>
 
 <file path=word/people.xml><?xml version="1.0" encoding="utf-8"?>
-<w15:people xmlns:wpc="http://schemas.microsoft.com/office/word/2010/wordprocessingCanvas" xmlns:mc="http://schemas.openxmlformats.org/markup-compatibility/2006" xmlns:o="urn:schemas-microsoft-com:office:office" xmlns:r="http://schemas.openxmlformats.org/officeDocument/2006/relationships" xmlns:m="http://schemas.openxmlformats.org/officeDocument/2006/math" xmlns:v="urn:schemas-microsoft-com:vml" xmlns:wp14="http://schemas.microsoft.com/office/word/2010/wordprocessingDrawing" xmlns:wp="http://schemas.openxmlformats.org/drawingml/2006/wordprocessingDrawing" xmlns:w10="urn:schemas-microsoft-com:office:word" xmlns:w="http://schemas.openxmlformats.org/wordprocessingml/2006/main" xmlns:w14="http://schemas.microsoft.com/office/word/2010/wordml" xmlns:w15="http://schemas.microsoft.com/office/word/2012/wordml" xmlns:wpg="http://schemas.microsoft.com/office/word/2010/wordprocessingGroup" xmlns:wpi="http://schemas.microsoft.com/office/word/2010/wordprocessingInk" xmlns:wne="http://schemas.microsoft.com/office/word/2006/wordml" xmlns:wps="http://schemas.microsoft.com/office/word/2010/wordprocessingShape" mc:Ignorable="w14 w15 wp14">
+<w15:people xmlns:wpc="http://schemas.microsoft.com/office/word/2010/wordprocessingCanvas" xmlns:cx="http://schemas.microsoft.com/office/drawing/2014/chartex" xmlns:mc="http://schemas.openxmlformats.org/markup-compatibility/2006" xmlns:o="urn:schemas-microsoft-com:office:office" xmlns:r="http://schemas.openxmlformats.org/officeDocument/2006/relationships" xmlns:m="http://schemas.openxmlformats.org/officeDocument/2006/math" xmlns:v="urn:schemas-microsoft-com:vml" xmlns:wp14="http://schemas.microsoft.com/office/word/2010/wordprocessingDrawing" xmlns:wp="http://schemas.openxmlformats.org/drawingml/2006/wordprocessingDrawing" xmlns:w10="urn:schemas-microsoft-com:office:word" xmlns:w="http://schemas.openxmlformats.org/wordprocessingml/2006/main" xmlns:w14="http://schemas.microsoft.com/office/word/2010/wordml" xmlns:w15="http://schemas.microsoft.com/office/word/2012/wordml" xmlns:w16se="http://schemas.microsoft.com/office/word/2015/wordml/symex" xmlns:wpg="http://schemas.microsoft.com/office/word/2010/wordprocessingGroup" xmlns:wpi="http://schemas.microsoft.com/office/word/2010/wordprocessingInk" xmlns:wne="http://schemas.microsoft.com/office/word/2006/wordml" xmlns:wps="http://schemas.microsoft.com/office/word/2010/wordprocessingShape" mc:Ignorable="w14 w15 w16se wp14">
   <w15:person w15:author="AcerF5w10">
     <w15:presenceInfo w15:providerId="None" w15:userId="AcerF5w10"/>
   </w15:person>
@@ -25239,7 +25806,7 @@
 </file>
 
 <file path=word/styles.xml><?xml version="1.0" encoding="utf-8"?>
-<w:styles xmlns:mc="http://schemas.openxmlformats.org/markup-compatibility/2006" xmlns:r="http://schemas.openxmlformats.org/officeDocument/2006/relationships" xmlns:w="http://schemas.openxmlformats.org/wordprocessingml/2006/main" xmlns:w14="http://schemas.microsoft.com/office/word/2010/wordml" xmlns:w15="http://schemas.microsoft.com/office/word/2012/wordml" mc:Ignorable="w14 w15">
+<w:styles xmlns:mc="http://schemas.openxmlformats.org/markup-compatibility/2006" xmlns:r="http://schemas.openxmlformats.org/officeDocument/2006/relationships" xmlns:w="http://schemas.openxmlformats.org/wordprocessingml/2006/main" xmlns:w14="http://schemas.microsoft.com/office/word/2010/wordml" xmlns:w15="http://schemas.microsoft.com/office/word/2012/wordml" xmlns:w16se="http://schemas.microsoft.com/office/word/2015/wordml/symex" mc:Ignorable="w14 w15 w16se">
   <w:docDefaults>
     <w:rPrDefault>
       <w:rPr>
@@ -25760,7 +26327,7 @@
       </w:tblCellMar>
     </w:tblPr>
   </w:style>
-  <w:style w:type="paragraph" w:styleId="Puesto">
+  <w:style w:type="paragraph" w:styleId="Ttulo">
     <w:name w:val="Title"/>
     <w:basedOn w:val="Normal"/>
     <w:next w:val="Normal"/>
@@ -25814,9 +26381,7 @@
       <w:tblStyleRowBandSize w:val="1"/>
       <w:tblStyleColBandSize w:val="1"/>
       <w:tblCellMar>
-        <w:top w:w="0" w:type="dxa"/>
         <w:left w:w="108" w:type="dxa"/>
-        <w:bottom w:w="0" w:type="dxa"/>
         <w:right w:w="108" w:type="dxa"/>
       </w:tblCellMar>
     </w:tblPr>
@@ -25843,9 +26408,7 @@
       <w:tblStyleRowBandSize w:val="1"/>
       <w:tblStyleColBandSize w:val="1"/>
       <w:tblCellMar>
-        <w:top w:w="0" w:type="dxa"/>
         <w:left w:w="108" w:type="dxa"/>
-        <w:bottom w:w="0" w:type="dxa"/>
         <w:right w:w="108" w:type="dxa"/>
       </w:tblCellMar>
     </w:tblPr>
@@ -25872,9 +26435,7 @@
       <w:tblStyleRowBandSize w:val="1"/>
       <w:tblStyleColBandSize w:val="1"/>
       <w:tblCellMar>
-        <w:top w:w="0" w:type="dxa"/>
         <w:left w:w="108" w:type="dxa"/>
-        <w:bottom w:w="0" w:type="dxa"/>
         <w:right w:w="108" w:type="dxa"/>
       </w:tblCellMar>
     </w:tblPr>
@@ -25901,9 +26462,7 @@
       <w:tblStyleRowBandSize w:val="1"/>
       <w:tblStyleColBandSize w:val="1"/>
       <w:tblCellMar>
-        <w:top w:w="0" w:type="dxa"/>
         <w:left w:w="108" w:type="dxa"/>
-        <w:bottom w:w="0" w:type="dxa"/>
         <w:right w:w="108" w:type="dxa"/>
       </w:tblCellMar>
     </w:tblPr>
@@ -26027,7 +26586,7 @@
       <w:u w:val="single"/>
     </w:rPr>
   </w:style>
-  <w:style w:type="paragraph" w:styleId="TtulodeTDC">
+  <w:style w:type="paragraph" w:styleId="TtuloTDC">
     <w:name w:val="TOC Heading"/>
     <w:basedOn w:val="Ttulo1"/>
     <w:next w:val="Normal"/>
@@ -26522,7 +27081,7 @@
 </file>
 
 <file path=customXml/itemProps1.xml><?xml version="1.0" encoding="utf-8"?>
-<ds:datastoreItem xmlns:ds="http://schemas.openxmlformats.org/officeDocument/2006/customXml" ds:itemID="{349AC544-0A16-40AC-B595-5AB5941F0A74}">
+<ds:datastoreItem xmlns:ds="http://schemas.openxmlformats.org/officeDocument/2006/customXml" ds:itemID="{690BE25F-0DAF-4252-9066-D33C09500931}">
   <ds:schemaRefs>
     <ds:schemaRef ds:uri="http://schemas.openxmlformats.org/officeDocument/2006/bibliography"/>
   </ds:schemaRefs>

</xml_diff>